<commit_message>
Referat OR - dodano 2 rozwiązania
</commit_message>
<xml_diff>
--- a/OR-Referat.docx
+++ b/OR-Referat.docx
@@ -39,7 +39,7 @@
                     <pic:cNvPicPr/>
                   </pic:nvPicPr>
                   <pic:blipFill>
-                    <a:blip r:embed="rId7"/>
+                    <a:blip r:embed="rId8"/>
                     <a:srcRect l="14187" t="6459" r="12972"/>
                     <a:stretch>
                       <a:fillRect/>
@@ -206,7 +206,7 @@
           <w:sz w:val="28"/>
         </w:rPr>
       </w:pPr>
-      <w:hyperlink r:id="rId8" w:history="1">
+      <w:hyperlink r:id="rId9" w:history="1">
         <w:r>
           <w:rPr>
             <w:rStyle w:val="Hipercze"/>
@@ -597,7 +597,7 @@
                     </pic:cNvPicPr>
                   </pic:nvPicPr>
                   <pic:blipFill>
-                    <a:blip r:embed="rId9"/>
+                    <a:blip r:embed="rId10"/>
                     <a:srcRect l="3776" t="5391" r="7965"/>
                     <a:stretch>
                       <a:fillRect/>
@@ -763,6 +763,13 @@
                   <w:r>
                     <w:rPr>
                       <w:rFonts w:ascii="Consolas" w:hAnsi="Consolas"/>
+                      <w:vertAlign w:val="subscript"/>
+                    </w:rPr>
+                    <w:t>i</w:t>
+                  </w:r>
+                  <w:r>
+                    <w:rPr>
+                      <w:rFonts w:ascii="Consolas" w:hAnsi="Consolas"/>
                     </w:rPr>
                     <w:t xml:space="preserve"> </w:t>
                   </w:r>
@@ -798,6 +805,13 @@
                   <w:r>
                     <w:rPr>
                       <w:rFonts w:ascii="Consolas" w:hAnsi="Consolas"/>
+                      <w:vertAlign w:val="subscript"/>
+                    </w:rPr>
+                    <w:t>i</w:t>
+                  </w:r>
+                  <w:r>
+                    <w:rPr>
+                      <w:rFonts w:ascii="Consolas" w:hAnsi="Consolas"/>
                     </w:rPr>
                     <w:t xml:space="preserve"> </w:t>
                   </w:r>
@@ -896,6 +910,7 @@
                 <w:p>
                   <w:pPr>
                     <w:spacing w:after="0"/>
+                    <w:ind w:firstLine="708"/>
                     <w:rPr>
                       <w:rFonts w:ascii="Consolas" w:hAnsi="Consolas"/>
                       <w:lang w:val="en-US"/>
@@ -937,7 +952,22 @@
                       <w:rFonts w:ascii="Consolas" w:hAnsi="Consolas"/>
                       <w:lang w:val="en-US"/>
                     </w:rPr>
-                    <w:t>Filozof;</w:t>
+                    <w:t>Filozof</w:t>
+                  </w:r>
+                  <w:r>
+                    <w:rPr>
+                      <w:rFonts w:ascii="Consolas" w:hAnsi="Consolas"/>
+                      <w:vertAlign w:val="subscript"/>
+                      <w:lang w:val="en-US"/>
+                    </w:rPr>
+                    <w:t>i</w:t>
+                  </w:r>
+                  <w:r>
+                    <w:rPr>
+                      <w:rFonts w:ascii="Consolas" w:hAnsi="Consolas"/>
+                      <w:lang w:val="en-US"/>
+                    </w:rPr>
+                    <w:t>;</w:t>
                   </w:r>
                 </w:p>
               </w:txbxContent>
@@ -1280,30 +1310,39 @@
                     <w:spacing w:after="0"/>
                     <w:rPr>
                       <w:rFonts w:ascii="Consolas" w:hAnsi="Consolas"/>
-                      <w:lang w:val="en-US"/>
                     </w:rPr>
                   </w:pPr>
                   <w:r>
                     <w:rPr>
                       <w:rFonts w:ascii="Consolas" w:hAnsi="Consolas"/>
                       <w:b/>
-                      <w:lang w:val="en-US"/>
                     </w:rPr>
                     <w:t>task</w:t>
                   </w:r>
                   <w:r>
                     <w:rPr>
                       <w:rFonts w:ascii="Consolas" w:hAnsi="Consolas"/>
-                      <w:lang w:val="en-US"/>
-                    </w:rPr>
-                    <w:t xml:space="preserve"> Filozof </w:t>
+                    </w:rPr>
+                    <w:t xml:space="preserve"> Filozof</w:t>
+                  </w:r>
+                  <w:r>
+                    <w:rPr>
+                      <w:rFonts w:ascii="Consolas" w:hAnsi="Consolas"/>
+                      <w:vertAlign w:val="subscript"/>
+                    </w:rPr>
+                    <w:t>i</w:t>
+                  </w:r>
+                  <w:r>
+                    <w:rPr>
+                      <w:rFonts w:ascii="Consolas" w:hAnsi="Consolas"/>
+                    </w:rPr>
+                    <w:t xml:space="preserve"> </w:t>
                   </w:r>
                   <w:r>
                     <w:rPr>
                       <w:rFonts w:ascii="Consolas" w:hAnsi="Consolas"/>
                       <w:i/>
                       <w:color w:val="2F6130" w:themeColor="accent4" w:themeShade="80"/>
-                      <w:lang w:val="en-US"/>
                     </w:rPr>
                     <w:t>-- jeden z 5 filozofów</w:t>
                   </w:r>
@@ -1313,28 +1352,31 @@
                     <w:spacing w:after="0"/>
                     <w:rPr>
                       <w:rFonts w:ascii="Consolas" w:hAnsi="Consolas"/>
-                      <w:lang w:val="en-US"/>
                     </w:rPr>
                   </w:pPr>
                   <w:r>
                     <w:rPr>
                       <w:rFonts w:ascii="Consolas" w:hAnsi="Consolas"/>
                       <w:b/>
-                      <w:lang w:val="en-US"/>
                     </w:rPr>
                     <w:t xml:space="preserve">task body </w:t>
                   </w:r>
                   <w:r>
                     <w:rPr>
                       <w:rFonts w:ascii="Consolas" w:hAnsi="Consolas"/>
-                      <w:lang w:val="en-US"/>
                     </w:rPr>
                     <w:t>Filozof</w:t>
                   </w:r>
                   <w:r>
                     <w:rPr>
                       <w:rFonts w:ascii="Consolas" w:hAnsi="Consolas"/>
-                      <w:lang w:val="en-US"/>
+                      <w:vertAlign w:val="subscript"/>
+                    </w:rPr>
+                    <w:t>i</w:t>
+                  </w:r>
+                  <w:r>
+                    <w:rPr>
+                      <w:rFonts w:ascii="Consolas" w:hAnsi="Consolas"/>
                     </w:rPr>
                     <w:t xml:space="preserve"> </w:t>
                   </w:r>
@@ -1342,7 +1384,6 @@
                     <w:rPr>
                       <w:rFonts w:ascii="Consolas" w:hAnsi="Consolas"/>
                       <w:b/>
-                      <w:lang w:val="en-US"/>
                     </w:rPr>
                     <w:t>is</w:t>
                   </w:r>
@@ -1597,6 +1638,7 @@
                 <w:p>
                   <w:pPr>
                     <w:spacing w:after="0"/>
+                    <w:ind w:firstLine="708"/>
                     <w:rPr>
                       <w:rFonts w:ascii="Consolas" w:hAnsi="Consolas"/>
                       <w:lang w:val="en-US"/>
@@ -1638,7 +1680,22 @@
                       <w:rFonts w:ascii="Consolas" w:hAnsi="Consolas"/>
                       <w:lang w:val="en-US"/>
                     </w:rPr>
-                    <w:t>Filozof;</w:t>
+                    <w:t>Filozof</w:t>
+                  </w:r>
+                  <w:r>
+                    <w:rPr>
+                      <w:rFonts w:ascii="Consolas" w:hAnsi="Consolas"/>
+                      <w:vertAlign w:val="subscript"/>
+                      <w:lang w:val="en-US"/>
+                    </w:rPr>
+                    <w:t>i</w:t>
+                  </w:r>
+                  <w:r>
+                    <w:rPr>
+                      <w:rFonts w:ascii="Consolas" w:hAnsi="Consolas"/>
+                      <w:lang w:val="en-US"/>
+                    </w:rPr>
+                    <w:t>;</w:t>
                   </w:r>
                 </w:p>
               </w:txbxContent>
@@ -1738,6 +1795,7 @@
     <w:p>
       <w:pPr>
         <w:spacing w:before="240"/>
+        <w:ind w:firstLine="284"/>
         <w:jc w:val="both"/>
       </w:pPr>
       <w:r>
@@ -1786,7 +1844,22 @@
                       <w:rFonts w:ascii="Consolas" w:hAnsi="Consolas"/>
                       <w:lang w:val="en-US"/>
                     </w:rPr>
-                    <w:t xml:space="preserve"> Filozof </w:t>
+                    <w:t xml:space="preserve"> Filozof</w:t>
+                  </w:r>
+                  <w:r>
+                    <w:rPr>
+                      <w:rFonts w:ascii="Consolas" w:hAnsi="Consolas"/>
+                      <w:vertAlign w:val="subscript"/>
+                      <w:lang w:val="en-US"/>
+                    </w:rPr>
+                    <w:t>i</w:t>
+                  </w:r>
+                  <w:r>
+                    <w:rPr>
+                      <w:rFonts w:ascii="Consolas" w:hAnsi="Consolas"/>
+                      <w:lang w:val="en-US"/>
+                    </w:rPr>
+                    <w:t xml:space="preserve"> </w:t>
                   </w:r>
                   <w:r>
                     <w:rPr>
@@ -1824,6 +1897,14 @@
                   <w:r>
                     <w:rPr>
                       <w:rFonts w:ascii="Consolas" w:hAnsi="Consolas"/>
+                      <w:vertAlign w:val="subscript"/>
+                      <w:lang w:val="en-US"/>
+                    </w:rPr>
+                    <w:t>i</w:t>
+                  </w:r>
+                  <w:r>
+                    <w:rPr>
+                      <w:rFonts w:ascii="Consolas" w:hAnsi="Consolas"/>
                       <w:lang w:val="en-US"/>
                     </w:rPr>
                     <w:t xml:space="preserve"> </w:t>
@@ -2099,6 +2180,7 @@
                 <w:p>
                   <w:pPr>
                     <w:spacing w:after="0"/>
+                    <w:ind w:firstLine="708"/>
                     <w:rPr>
                       <w:rFonts w:ascii="Consolas" w:hAnsi="Consolas"/>
                     </w:rPr>
@@ -2137,7 +2219,22 @@
                       <w:rFonts w:ascii="Consolas" w:hAnsi="Consolas"/>
                       <w:lang w:val="en-US"/>
                     </w:rPr>
-                    <w:t>Filozof;</w:t>
+                    <w:t>Filozof</w:t>
+                  </w:r>
+                  <w:r>
+                    <w:rPr>
+                      <w:rFonts w:ascii="Consolas" w:hAnsi="Consolas"/>
+                      <w:vertAlign w:val="subscript"/>
+                      <w:lang w:val="en-US"/>
+                    </w:rPr>
+                    <w:t>i</w:t>
+                  </w:r>
+                  <w:r>
+                    <w:rPr>
+                      <w:rFonts w:ascii="Consolas" w:hAnsi="Consolas"/>
+                      <w:lang w:val="en-US"/>
+                    </w:rPr>
+                    <w:t>;</w:t>
                   </w:r>
                 </w:p>
               </w:txbxContent>
@@ -2225,9 +2322,1959 @@
         <w:t xml:space="preserve"> dostęp do danego zasobu, po przekroczeniu którego następuje wywłaszczeni tego zasobu na rzecz oczekującego procesu. </w:t>
       </w:r>
     </w:p>
+    <w:p>
+      <w:pPr>
+        <w:pStyle w:val="Nagwek2"/>
+      </w:pPr>
+      <w:r>
+        <w:t>Rozwiązanie z pośrednim stanem</w:t>
+      </w:r>
+    </w:p>
+    <w:p>
+      <w:pPr>
+        <w:spacing w:after="0"/>
+        <w:ind w:firstLine="284"/>
+      </w:pPr>
+      <w:r>
+        <w:t>W tym rozwiązaniu</w:t>
+      </w:r>
+      <w:r>
+        <w:t xml:space="preserve"> każdemu filozofowi dodajemy zmienną </w:t>
+      </w:r>
+      <w:r>
+        <w:rPr>
+          <w:i/>
+        </w:rPr>
+        <w:t>C[i]</w:t>
+      </w:r>
+      <w:r>
+        <w:t>, określającą jego stan. Zmienna przyjmuje następujące wartości:</w:t>
+      </w:r>
+    </w:p>
+    <w:p>
+      <w:pPr>
+        <w:spacing w:after="0"/>
+        <w:ind w:left="284"/>
+      </w:pPr>
+      <w:r>
+        <w:rPr>
+          <w:rFonts w:ascii="Consolas" w:hAnsi="Consolas"/>
+        </w:rPr>
+        <w:t>C[i]=0</w:t>
+      </w:r>
+      <w:r>
+        <w:t xml:space="preserve"> – filozof </w:t>
+      </w:r>
+      <w:r>
+        <w:rPr>
+          <w:i/>
+        </w:rPr>
+        <w:t>i-ty</w:t>
+      </w:r>
+      <w:r>
+        <w:t xml:space="preserve"> myśli,</w:t>
+      </w:r>
+    </w:p>
+    <w:p>
+      <w:pPr>
+        <w:spacing w:after="0"/>
+        <w:ind w:left="284"/>
+      </w:pPr>
+      <w:r>
+        <w:rPr>
+          <w:rFonts w:ascii="Consolas" w:hAnsi="Consolas"/>
+        </w:rPr>
+        <w:t>C[i]=1</w:t>
+      </w:r>
+      <w:r>
+        <w:t xml:space="preserve"> – filozof </w:t>
+      </w:r>
+      <w:r>
+        <w:rPr>
+          <w:i/>
+        </w:rPr>
+        <w:t>i-ty</w:t>
+      </w:r>
+      <w:r>
+        <w:t xml:space="preserve"> jest głodny </w:t>
+      </w:r>
+      <w:r>
+        <w:rPr>
+          <w:color w:val="2F6130" w:themeColor="accent4" w:themeShade="80"/>
+        </w:rPr>
+        <w:t>// stan pośredni</w:t>
+      </w:r>
+    </w:p>
+    <w:p>
+      <w:pPr>
+        <w:spacing w:after="0"/>
+        <w:ind w:left="284"/>
+      </w:pPr>
+      <w:r>
+        <w:rPr>
+          <w:rFonts w:ascii="Consolas" w:hAnsi="Consolas"/>
+        </w:rPr>
+        <w:t>C[i]=2</w:t>
+      </w:r>
+      <w:r>
+        <w:t xml:space="preserve"> – filozof </w:t>
+      </w:r>
+      <w:r>
+        <w:rPr>
+          <w:i/>
+        </w:rPr>
+        <w:t>i-ty</w:t>
+      </w:r>
+      <w:r>
+        <w:t xml:space="preserve"> je,</w:t>
+      </w:r>
+    </w:p>
+    <w:p>
+      <w:pPr>
+        <w:spacing w:after="0"/>
+      </w:pPr>
+      <w:r>
+        <w:t>Następnie rozważamy, jakie stany są niedopuszczalne. Jest to stan gdy pewien filozof oraz jego lewy sąsiad jedzą na raz, czyli:</w:t>
+      </w:r>
+    </w:p>
+    <w:p>
+      <m:oMathPara>
+        <m:oMath>
+          <m:r>
+            <m:rPr>
+              <m:sty m:val="p"/>
+            </m:rPr>
+            <w:rPr>
+              <w:rFonts w:ascii="Cambria Math" w:hAnsi="Cambria Math"/>
+            </w:rPr>
+            <m:t>C</m:t>
+          </m:r>
+          <m:d>
+            <m:dPr>
+              <m:begChr m:val="["/>
+              <m:endChr m:val="]"/>
+              <m:ctrlPr>
+                <w:rPr>
+                  <w:rFonts w:ascii="Cambria Math" w:hAnsi="Cambria Math"/>
+                </w:rPr>
+              </m:ctrlPr>
+            </m:dPr>
+            <m:e>
+              <m:r>
+                <m:rPr>
+                  <m:sty m:val="p"/>
+                </m:rPr>
+                <w:rPr>
+                  <w:rFonts w:ascii="Cambria Math" w:hAnsi="Cambria Math"/>
+                </w:rPr>
+                <m:t>i</m:t>
+              </m:r>
+            </m:e>
+          </m:d>
+          <m:r>
+            <m:rPr>
+              <m:sty m:val="p"/>
+            </m:rPr>
+            <w:rPr>
+              <w:rFonts w:ascii="Cambria Math" w:hAnsi="Cambria Math"/>
+            </w:rPr>
+            <m:t xml:space="preserve">=2 </m:t>
+          </m:r>
+          <m:r>
+            <m:rPr>
+              <m:sty m:val="b"/>
+            </m:rPr>
+            <w:rPr>
+              <w:rFonts w:ascii="Cambria Math" w:hAnsi="Cambria Math"/>
+            </w:rPr>
+            <m:t xml:space="preserve">and </m:t>
+          </m:r>
+          <m:r>
+            <m:rPr>
+              <m:sty m:val="p"/>
+            </m:rPr>
+            <w:rPr>
+              <w:rFonts w:ascii="Cambria Math" w:hAnsi="Cambria Math"/>
+            </w:rPr>
+            <m:t>C</m:t>
+          </m:r>
+          <m:d>
+            <m:dPr>
+              <m:begChr m:val="["/>
+              <m:endChr m:val="]"/>
+              <m:ctrlPr>
+                <w:rPr>
+                  <w:rFonts w:ascii="Cambria Math" w:hAnsi="Cambria Math"/>
+                </w:rPr>
+              </m:ctrlPr>
+            </m:dPr>
+            <m:e>
+              <m:r>
+                <m:rPr>
+                  <m:sty m:val="p"/>
+                </m:rPr>
+                <w:rPr>
+                  <w:rFonts w:ascii="Cambria Math" w:hAnsi="Cambria Math"/>
+                </w:rPr>
+                <m:t>i+1 mod 5</m:t>
+              </m:r>
+            </m:e>
+          </m:d>
+          <m:r>
+            <m:rPr>
+              <m:sty m:val="p"/>
+            </m:rPr>
+            <w:rPr>
+              <w:rFonts w:ascii="Cambria Math" w:hAnsi="Cambria Math"/>
+            </w:rPr>
+            <m:t>=2</m:t>
+          </m:r>
+        </m:oMath>
+      </m:oMathPara>
+    </w:p>
+    <w:p>
+      <w:pPr>
+        <w:spacing w:after="0"/>
+      </w:pPr>
+      <w:r>
+        <w:t>Aby zapobiec takiej sytuacji, przyjmiemy, że i-ty filozof może przystąpić tylko w określonej, bezpiecznej sytuacji do jedzenia, a następuje ona gdy:</w:t>
+      </w:r>
+    </w:p>
+    <w:p>
+      <w:pPr>
+        <w:spacing w:after="0"/>
+        <w:ind w:left="284"/>
+        <w:rPr>
+          <w:rFonts w:ascii="Consolas" w:hAnsi="Consolas"/>
+        </w:rPr>
+      </w:pPr>
+      <w:r>
+        <w:t xml:space="preserve">- filozof </w:t>
+      </w:r>
+      <w:r>
+        <w:rPr>
+          <w:i/>
+        </w:rPr>
+        <w:t>i-ty</w:t>
+      </w:r>
+      <w:r>
+        <w:t xml:space="preserve"> jest głodny</w:t>
+      </w:r>
+      <w:r>
+        <w:tab/>
+      </w:r>
+      <m:oMath>
+        <m:r>
+          <m:rPr>
+            <m:sty m:val="p"/>
+          </m:rPr>
+          <w:rPr>
+            <w:rFonts w:ascii="Cambria Math" w:hAnsi="Consolas"/>
+            <w:sz w:val="20"/>
+          </w:rPr>
+          <m:t>C</m:t>
+        </m:r>
+        <m:d>
+          <m:dPr>
+            <m:begChr m:val="["/>
+            <m:endChr m:val="]"/>
+            <m:ctrlPr>
+              <w:rPr>
+                <w:rFonts w:ascii="Cambria Math" w:hAnsi="Consolas"/>
+                <w:sz w:val="20"/>
+              </w:rPr>
+            </m:ctrlPr>
+          </m:dPr>
+          <m:e>
+            <m:r>
+              <m:rPr>
+                <m:sty m:val="p"/>
+              </m:rPr>
+              <w:rPr>
+                <w:rFonts w:ascii="Cambria Math" w:hAnsi="Consolas"/>
+                <w:sz w:val="20"/>
+              </w:rPr>
+              <m:t>i</m:t>
+            </m:r>
+          </m:e>
+        </m:d>
+        <m:r>
+          <m:rPr>
+            <m:sty m:val="p"/>
+          </m:rPr>
+          <w:rPr>
+            <w:rFonts w:ascii="Cambria Math" w:hAnsi="Consolas"/>
+            <w:sz w:val="20"/>
+          </w:rPr>
+          <m:t>=1</m:t>
+        </m:r>
+      </m:oMath>
+    </w:p>
+    <w:p>
+      <w:pPr>
+        <w:spacing w:after="0"/>
+        <w:ind w:left="284"/>
+      </w:pPr>
+      <w:r>
+        <w:t xml:space="preserve">- filozof </w:t>
+      </w:r>
+      <w:r>
+        <w:rPr>
+          <w:i/>
+        </w:rPr>
+        <w:t>i+1-wszy</w:t>
+      </w:r>
+      <w:r>
+        <w:t xml:space="preserve"> nie je</w:t>
+      </w:r>
+      <w:r>
+        <w:tab/>
+      </w:r>
+      <m:oMath>
+        <m:r>
+          <m:rPr>
+            <m:sty m:val="p"/>
+          </m:rPr>
+          <w:rPr>
+            <w:rFonts w:ascii="Cambria Math" w:hAnsi="Consolas"/>
+            <w:sz w:val="20"/>
+          </w:rPr>
+          <m:t>C</m:t>
+        </m:r>
+        <m:d>
+          <m:dPr>
+            <m:begChr m:val="["/>
+            <m:endChr m:val="]"/>
+            <m:ctrlPr>
+              <w:rPr>
+                <w:rFonts w:ascii="Cambria Math" w:hAnsi="Consolas"/>
+                <w:sz w:val="20"/>
+              </w:rPr>
+            </m:ctrlPr>
+          </m:dPr>
+          <m:e>
+            <m:r>
+              <m:rPr>
+                <m:sty m:val="p"/>
+              </m:rPr>
+              <w:rPr>
+                <w:rFonts w:ascii="Cambria Math" w:hAnsi="Consolas"/>
+                <w:sz w:val="20"/>
+              </w:rPr>
+              <m:t>i</m:t>
+            </m:r>
+            <m:r>
+              <m:rPr>
+                <m:sty m:val="p"/>
+              </m:rPr>
+              <w:rPr>
+                <w:rFonts w:ascii="Cambria Math" w:hAnsi="Consolas"/>
+                <w:sz w:val="20"/>
+              </w:rPr>
+              <m:t>+1</m:t>
+            </m:r>
+          </m:e>
+        </m:d>
+        <m:r>
+          <m:rPr>
+            <m:sty m:val="p"/>
+          </m:rPr>
+          <w:rPr>
+            <w:rFonts w:ascii="Cambria Math" w:hAnsi="Cambria Math"/>
+            <w:sz w:val="20"/>
+          </w:rPr>
+          <m:t>≠2</m:t>
+        </m:r>
+      </m:oMath>
+    </w:p>
+    <w:p>
+      <w:pPr>
+        <w:spacing w:after="0"/>
+        <w:ind w:left="284"/>
+        <w:rPr>
+          <w:sz w:val="20"/>
+        </w:rPr>
+      </w:pPr>
+      <w:r>
+        <w:lastRenderedPageBreak/>
+        <w:t xml:space="preserve">- filozof </w:t>
+      </w:r>
+      <w:r>
+        <w:rPr>
+          <w:i/>
+        </w:rPr>
+        <w:t>i-1-wszy</w:t>
+      </w:r>
+      <w:r>
+        <w:t xml:space="preserve"> nie je</w:t>
+      </w:r>
+      <w:r>
+        <w:tab/>
+      </w:r>
+      <m:oMath>
+        <m:r>
+          <m:rPr>
+            <m:sty m:val="p"/>
+          </m:rPr>
+          <w:rPr>
+            <w:rFonts w:ascii="Cambria Math" w:hAnsi="Consolas"/>
+            <w:sz w:val="20"/>
+          </w:rPr>
+          <m:t>C</m:t>
+        </m:r>
+        <m:d>
+          <m:dPr>
+            <m:begChr m:val="["/>
+            <m:endChr m:val="]"/>
+            <m:ctrlPr>
+              <w:rPr>
+                <w:rFonts w:ascii="Cambria Math" w:hAnsi="Consolas"/>
+                <w:sz w:val="20"/>
+              </w:rPr>
+            </m:ctrlPr>
+          </m:dPr>
+          <m:e>
+            <m:r>
+              <m:rPr>
+                <m:sty m:val="p"/>
+              </m:rPr>
+              <w:rPr>
+                <w:rFonts w:ascii="Cambria Math" w:hAnsi="Consolas"/>
+                <w:sz w:val="20"/>
+              </w:rPr>
+              <m:t>i</m:t>
+            </m:r>
+            <m:r>
+              <m:rPr>
+                <m:sty m:val="p"/>
+              </m:rPr>
+              <w:rPr>
+                <w:rFonts w:ascii="Cambria Math" w:hAnsi="Consolas"/>
+                <w:sz w:val="20"/>
+              </w:rPr>
+              <m:t>-</m:t>
+            </m:r>
+            <m:r>
+              <m:rPr>
+                <m:sty m:val="p"/>
+              </m:rPr>
+              <w:rPr>
+                <w:rFonts w:ascii="Cambria Math" w:hAnsi="Consolas"/>
+                <w:sz w:val="20"/>
+              </w:rPr>
+              <m:t>1</m:t>
+            </m:r>
+          </m:e>
+        </m:d>
+        <m:r>
+          <m:rPr>
+            <m:sty m:val="p"/>
+          </m:rPr>
+          <w:rPr>
+            <w:rFonts w:ascii="Cambria Math" w:hAnsi="Cambria Math"/>
+            <w:sz w:val="20"/>
+          </w:rPr>
+          <m:t>≠</m:t>
+        </m:r>
+        <m:r>
+          <m:rPr>
+            <m:sty m:val="p"/>
+          </m:rPr>
+          <w:rPr>
+            <w:rFonts w:ascii="Cambria Math" w:hAnsi="Consolas"/>
+            <w:sz w:val="20"/>
+          </w:rPr>
+          <m:t>2</m:t>
+        </m:r>
+      </m:oMath>
+    </w:p>
+    <w:p>
+      <w:pPr>
+        <w:tabs>
+          <w:tab w:val="left" w:pos="7326"/>
+        </w:tabs>
+        <w:spacing w:before="240" w:after="0"/>
+      </w:pPr>
+      <w:r>
+        <w:rPr>
+          <w:noProof/>
+        </w:rPr>
+        <w:pict>
+          <v:shape id="_x0000_s1037" type="#_x0000_t202" style="position:absolute;margin-left:24.4pt;margin-top:41.2pt;width:437.75pt;height:108.6pt;z-index:251667456;mso-wrap-distance-bottom:8.5pt" filled="f" strokecolor="#ffc000">
+            <v:stroke dashstyle="dash"/>
+            <v:textbox style="mso-next-textbox:#_x0000_s1037">
+              <w:txbxContent>
+                <w:p>
+                  <w:pPr>
+                    <w:spacing w:after="0"/>
+                    <w:rPr>
+                      <w:rFonts w:ascii="Consolas" w:hAnsi="Consolas"/>
+                      <w:lang w:val="en-US"/>
+                    </w:rPr>
+                  </w:pPr>
+                  <w:r>
+                    <w:rPr>
+                      <w:rFonts w:ascii="Consolas" w:hAnsi="Consolas"/>
+                      <w:b/>
+                      <w:lang w:val="en-US"/>
+                    </w:rPr>
+                    <w:t>procedure</w:t>
+                  </w:r>
+                  <w:r>
+                    <w:rPr>
+                      <w:rFonts w:ascii="Consolas" w:hAnsi="Consolas"/>
+                      <w:lang w:val="en-US"/>
+                    </w:rPr>
+                    <w:t xml:space="preserve"> test (K: in Integer) </w:t>
+                  </w:r>
+                  <w:r>
+                    <w:rPr>
+                      <w:rFonts w:ascii="Consolas" w:hAnsi="Consolas"/>
+                      <w:b/>
+                      <w:lang w:val="en-US"/>
+                    </w:rPr>
+                    <w:t>is</w:t>
+                  </w:r>
+                </w:p>
+                <w:p>
+                  <w:pPr>
+                    <w:spacing w:after="0"/>
+                    <w:rPr>
+                      <w:rFonts w:ascii="Consolas" w:hAnsi="Consolas"/>
+                      <w:b/>
+                      <w:lang w:val="en-US"/>
+                    </w:rPr>
+                  </w:pPr>
+                  <w:r>
+                    <w:rPr>
+                      <w:rFonts w:ascii="Consolas" w:hAnsi="Consolas"/>
+                      <w:b/>
+                      <w:lang w:val="en-US"/>
+                    </w:rPr>
+                    <w:t>begin</w:t>
+                  </w:r>
+                </w:p>
+                <w:p>
+                  <w:pPr>
+                    <w:spacing w:after="0"/>
+                    <w:rPr>
+                      <w:rFonts w:ascii="Consolas" w:hAnsi="Consolas"/>
+                      <w:lang w:val="en-US"/>
+                    </w:rPr>
+                  </w:pPr>
+                  <w:r>
+                    <w:rPr>
+                      <w:rFonts w:ascii="Consolas" w:hAnsi="Consolas"/>
+                      <w:lang w:val="en-US"/>
+                    </w:rPr>
+                    <w:tab/>
+                  </w:r>
+                  <w:r>
+                    <w:rPr>
+                      <w:rFonts w:ascii="Consolas" w:hAnsi="Consolas"/>
+                      <w:b/>
+                      <w:lang w:val="en-US"/>
+                    </w:rPr>
+                    <w:t>if</w:t>
+                  </w:r>
+                  <w:r>
+                    <w:rPr>
+                      <w:rFonts w:ascii="Consolas" w:hAnsi="Consolas"/>
+                      <w:lang w:val="en-US"/>
+                    </w:rPr>
+                    <w:t xml:space="preserve"> C((K-1) mod 5)≠2 </w:t>
+                  </w:r>
+                  <w:r>
+                    <w:rPr>
+                      <w:rFonts w:ascii="Consolas" w:hAnsi="Consolas"/>
+                      <w:b/>
+                      <w:lang w:val="en-US"/>
+                    </w:rPr>
+                    <w:t>a</w:t>
+                  </w:r>
+                  <w:r>
+                    <w:rPr>
+                      <w:rFonts w:ascii="Consolas" w:hAnsi="Consolas"/>
+                      <w:b/>
+                      <w:lang w:val="en-US"/>
+                    </w:rPr>
+                    <w:t>nd</w:t>
+                  </w:r>
+                  <w:r>
+                    <w:rPr>
+                      <w:rFonts w:ascii="Consolas" w:hAnsi="Consolas"/>
+                      <w:lang w:val="en-US"/>
+                    </w:rPr>
+                    <w:t xml:space="preserve"> C(</w:t>
+                  </w:r>
+                  <w:r>
+                    <w:rPr>
+                      <w:rFonts w:ascii="Consolas" w:hAnsi="Consolas"/>
+                      <w:lang w:val="en-US"/>
+                    </w:rPr>
+                    <w:t>K</w:t>
+                  </w:r>
+                  <w:r>
+                    <w:rPr>
+                      <w:rFonts w:ascii="Consolas" w:hAnsi="Consolas"/>
+                      <w:lang w:val="en-US"/>
+                    </w:rPr>
+                    <w:t>)</w:t>
+                  </w:r>
+                  <w:r>
+                    <w:rPr>
+                      <w:rFonts w:ascii="Consolas" w:hAnsi="Consolas"/>
+                      <w:lang w:val="en-US"/>
+                    </w:rPr>
+                    <w:t xml:space="preserve">=1 </w:t>
+                  </w:r>
+                  <w:r>
+                    <w:rPr>
+                      <w:rFonts w:ascii="Consolas" w:hAnsi="Consolas"/>
+                      <w:b/>
+                      <w:lang w:val="en-US"/>
+                    </w:rPr>
+                    <w:t>and</w:t>
+                  </w:r>
+                  <w:r>
+                    <w:rPr>
+                      <w:rFonts w:ascii="Consolas" w:hAnsi="Consolas"/>
+                      <w:lang w:val="en-US"/>
+                    </w:rPr>
+                    <w:t xml:space="preserve"> </w:t>
+                  </w:r>
+                  <w:r>
+                    <w:rPr>
+                      <w:rFonts w:ascii="Consolas" w:hAnsi="Consolas"/>
+                      <w:lang w:val="en-US"/>
+                    </w:rPr>
+                    <w:t>C((</w:t>
+                  </w:r>
+                  <w:r>
+                    <w:rPr>
+                      <w:rFonts w:ascii="Consolas" w:hAnsi="Consolas"/>
+                      <w:lang w:val="en-US"/>
+                    </w:rPr>
+                    <w:t>K</w:t>
+                  </w:r>
+                  <w:r>
+                    <w:rPr>
+                      <w:rFonts w:ascii="Consolas" w:hAnsi="Consolas"/>
+                      <w:lang w:val="en-US"/>
+                    </w:rPr>
+                    <w:t>+</w:t>
+                  </w:r>
+                  <w:r>
+                    <w:rPr>
+                      <w:rFonts w:ascii="Consolas" w:hAnsi="Consolas"/>
+                      <w:lang w:val="en-US"/>
+                    </w:rPr>
+                    <w:t>1) mod 5</w:t>
+                  </w:r>
+                  <w:r>
+                    <w:rPr>
+                      <w:rFonts w:ascii="Consolas" w:hAnsi="Consolas"/>
+                      <w:lang w:val="en-US"/>
+                    </w:rPr>
+                    <w:t>)</w:t>
+                  </w:r>
+                  <w:r>
+                    <w:rPr>
+                      <w:rFonts w:ascii="Consolas" w:hAnsi="Consolas"/>
+                      <w:lang w:val="en-US"/>
+                    </w:rPr>
+                    <w:t xml:space="preserve">≠2 </w:t>
+                  </w:r>
+                  <w:r>
+                    <w:rPr>
+                      <w:rFonts w:ascii="Consolas" w:hAnsi="Consolas"/>
+                      <w:b/>
+                      <w:lang w:val="en-US"/>
+                    </w:rPr>
+                    <w:t>then</w:t>
+                  </w:r>
+                </w:p>
+                <w:p>
+                  <w:pPr>
+                    <w:spacing w:after="0"/>
+                    <w:rPr>
+                      <w:rFonts w:ascii="Consolas" w:hAnsi="Consolas"/>
+                      <w:lang w:val="en-US"/>
+                    </w:rPr>
+                  </w:pPr>
+                  <w:r>
+                    <w:rPr>
+                      <w:rFonts w:ascii="Consolas" w:hAnsi="Consolas"/>
+                      <w:lang w:val="en-US"/>
+                    </w:rPr>
+                    <w:tab/>
+                  </w:r>
+                  <w:r>
+                    <w:rPr>
+                      <w:rFonts w:ascii="Consolas" w:hAnsi="Consolas"/>
+                      <w:lang w:val="en-US"/>
+                    </w:rPr>
+                    <w:tab/>
+                  </w:r>
+                  <w:r>
+                    <w:rPr>
+                      <w:rFonts w:ascii="Consolas" w:hAnsi="Consolas"/>
+                      <w:lang w:val="en-US"/>
+                    </w:rPr>
+                    <w:t>C(</w:t>
+                  </w:r>
+                  <w:r>
+                    <w:rPr>
+                      <w:rFonts w:ascii="Consolas" w:hAnsi="Consolas"/>
+                      <w:lang w:val="en-US"/>
+                    </w:rPr>
+                    <w:t>K</w:t>
+                  </w:r>
+                  <w:r>
+                    <w:rPr>
+                      <w:rFonts w:ascii="Consolas" w:hAnsi="Consolas"/>
+                      <w:lang w:val="en-US"/>
+                    </w:rPr>
+                    <w:t>)</w:t>
+                  </w:r>
+                  <w:r>
+                    <w:rPr>
+                      <w:rFonts w:ascii="Consolas" w:hAnsi="Consolas"/>
+                      <w:lang w:val="en-US"/>
+                    </w:rPr>
+                    <w:t>:=2;</w:t>
+                  </w:r>
+                </w:p>
+                <w:p>
+                  <w:pPr>
+                    <w:spacing w:after="0"/>
+                    <w:rPr>
+                      <w:rFonts w:ascii="Consolas" w:hAnsi="Consolas"/>
+                    </w:rPr>
+                  </w:pPr>
+                  <w:r>
+                    <w:rPr>
+                      <w:rFonts w:ascii="Consolas" w:hAnsi="Consolas"/>
+                      <w:lang w:val="en-US"/>
+                    </w:rPr>
+                    <w:tab/>
+                  </w:r>
+                  <w:r>
+                    <w:rPr>
+                      <w:rFonts w:ascii="Consolas" w:hAnsi="Consolas"/>
+                      <w:lang w:val="en-US"/>
+                    </w:rPr>
+                    <w:tab/>
+                  </w:r>
+                  <w:r>
+                    <w:rPr>
+                      <w:rFonts w:ascii="Consolas" w:hAnsi="Consolas"/>
+                    </w:rPr>
+                    <w:t>V(prisem(K)</w:t>
+                  </w:r>
+                  <w:r>
+                    <w:rPr>
+                      <w:rFonts w:ascii="Consolas" w:hAnsi="Consolas"/>
+                    </w:rPr>
+                    <w:t>);</w:t>
+                  </w:r>
+                </w:p>
+                <w:p>
+                  <w:pPr>
+                    <w:spacing w:after="0"/>
+                    <w:rPr>
+                      <w:rFonts w:ascii="Consolas" w:hAnsi="Consolas"/>
+                    </w:rPr>
+                  </w:pPr>
+                  <w:r>
+                    <w:rPr>
+                      <w:rFonts w:ascii="Consolas" w:hAnsi="Consolas"/>
+                    </w:rPr>
+                    <w:tab/>
+                  </w:r>
+                  <w:r>
+                    <w:rPr>
+                      <w:rFonts w:ascii="Consolas" w:hAnsi="Consolas"/>
+                    </w:rPr>
+                    <w:tab/>
+                  </w:r>
+                  <w:r>
+                    <w:rPr>
+                      <w:rFonts w:ascii="Consolas" w:hAnsi="Consolas"/>
+                      <w:i/>
+                      <w:color w:val="2F6130" w:themeColor="accent4" w:themeShade="80"/>
+                    </w:rPr>
+                    <w:t xml:space="preserve">-- </w:t>
+                  </w:r>
+                  <w:r>
+                    <w:rPr>
+                      <w:rFonts w:ascii="Consolas" w:hAnsi="Consolas"/>
+                      <w:i/>
+                      <w:color w:val="2F6130" w:themeColor="accent4" w:themeShade="80"/>
+                    </w:rPr>
+                    <w:t>^ gdy warunki zostają spełnione, udostępniamy miejsce</w:t>
+                  </w:r>
+                </w:p>
+                <w:p>
+                  <w:pPr>
+                    <w:spacing w:after="0"/>
+                    <w:rPr>
+                      <w:rFonts w:ascii="Consolas" w:hAnsi="Consolas"/>
+                    </w:rPr>
+                  </w:pPr>
+                  <w:r>
+                    <w:rPr>
+                      <w:rFonts w:ascii="Consolas" w:hAnsi="Consolas"/>
+                    </w:rPr>
+                    <w:tab/>
+                  </w:r>
+                  <w:r>
+                    <w:rPr>
+                      <w:rFonts w:ascii="Consolas" w:hAnsi="Consolas"/>
+                      <w:b/>
+                    </w:rPr>
+                    <w:t>end if</w:t>
+                  </w:r>
+                  <w:r>
+                    <w:rPr>
+                      <w:rFonts w:ascii="Consolas" w:hAnsi="Consolas"/>
+                    </w:rPr>
+                    <w:t>;</w:t>
+                  </w:r>
+                </w:p>
+                <w:p>
+                  <w:pPr>
+                    <w:spacing w:after="0"/>
+                    <w:rPr>
+                      <w:rFonts w:ascii="Consolas" w:hAnsi="Consolas"/>
+                      <w:lang w:val="en-US"/>
+                    </w:rPr>
+                  </w:pPr>
+                  <w:r>
+                    <w:rPr>
+                      <w:rFonts w:ascii="Consolas" w:hAnsi="Consolas"/>
+                      <w:b/>
+                      <w:lang w:val="en-US"/>
+                    </w:rPr>
+                    <w:t>end</w:t>
+                  </w:r>
+                  <w:r>
+                    <w:rPr>
+                      <w:rFonts w:ascii="Consolas" w:hAnsi="Consolas"/>
+                      <w:lang w:val="en-US"/>
+                    </w:rPr>
+                    <w:t xml:space="preserve"> test;</w:t>
+                  </w:r>
+                </w:p>
+              </w:txbxContent>
+            </v:textbox>
+            <w10:wrap type="topAndBottom"/>
+          </v:shape>
+        </w:pict>
+      </w:r>
+      <w:r>
+        <w:rPr>
+          <w:sz w:val="20"/>
+        </w:rPr>
+        <w:t>W</w:t>
+      </w:r>
+      <w:r>
+        <w:rPr>
+          <w:sz w:val="20"/>
+        </w:rPr>
+        <w:t xml:space="preserve">ykrycie takiej sytuacji, zagwarantuje nam specjalnie zdefiniowana procedura </w:t>
+      </w:r>
+      <w:r>
+        <w:rPr>
+          <w:i/>
+          <w:sz w:val="20"/>
+        </w:rPr>
+        <w:t>test</w:t>
+      </w:r>
+      <w:r>
+        <w:rPr>
+          <w:sz w:val="20"/>
+        </w:rPr>
+        <w:t>:</w:t>
+      </w:r>
+      <w:r>
+        <w:rPr>
+          <w:sz w:val="20"/>
+        </w:rPr>
+        <w:tab/>
+      </w:r>
+    </w:p>
+    <w:p>
+      <w:pPr>
+        <w:spacing w:after="0"/>
+      </w:pPr>
+      <w:r>
+        <w:t>Gdzie</w:t>
+      </w:r>
+      <w:r>
+        <w:t xml:space="preserve">: </w:t>
+      </w:r>
+    </w:p>
+    <w:p>
+      <w:pPr>
+        <w:spacing w:after="0"/>
+        <w:ind w:left="284"/>
+      </w:pPr>
+      <w:r>
+        <w:t xml:space="preserve">- </w:t>
+      </w:r>
+      <w:r>
+        <w:rPr>
+          <w:rFonts w:ascii="Consolas" w:hAnsi="Consolas"/>
+        </w:rPr>
+        <w:t>C(0…4)</w:t>
+      </w:r>
+      <w:r>
+        <w:t xml:space="preserve"> to tablica zmiennych stanów filozofów</w:t>
+      </w:r>
+      <w:r>
+        <w:t xml:space="preserve">, inicjalizowana na </w:t>
+      </w:r>
+      <w:r>
+        <w:rPr>
+          <w:rFonts w:ascii="Consolas" w:hAnsi="Consolas"/>
+        </w:rPr>
+        <w:t>0</w:t>
+      </w:r>
+      <w:r>
+        <w:rPr>
+          <w:rFonts w:ascii="Consolas" w:hAnsi="Consolas"/>
+        </w:rPr>
+        <w:t xml:space="preserve"> - </w:t>
+      </w:r>
+      <w:r>
+        <w:t>na początku wszyscy myślą</w:t>
+      </w:r>
+    </w:p>
+    <w:p>
+      <w:pPr>
+        <w:tabs>
+          <w:tab w:val="left" w:pos="6446"/>
+        </w:tabs>
+        <w:spacing w:after="0"/>
+        <w:ind w:left="284"/>
+      </w:pPr>
+      <w:r>
+        <w:t xml:space="preserve">- </w:t>
+      </w:r>
+      <w:r>
+        <w:rPr>
+          <w:rFonts w:ascii="Consolas" w:hAnsi="Consolas"/>
+        </w:rPr>
+        <w:t>prisem(0…4)</w:t>
+      </w:r>
+      <w:r>
+        <w:t xml:space="preserve"> to tablica semaforów dostępu do posiłku </w:t>
+      </w:r>
+      <w:r>
+        <w:t>filozofów</w:t>
+      </w:r>
+      <w:r>
+        <w:t xml:space="preserve">, inicjalizowana na </w:t>
+      </w:r>
+      <w:r>
+        <w:rPr>
+          <w:rFonts w:ascii="Consolas" w:hAnsi="Consolas"/>
+        </w:rPr>
+        <w:t>0</w:t>
+      </w:r>
+    </w:p>
+    <w:p>
+      <w:pPr>
+        <w:tabs>
+          <w:tab w:val="left" w:pos="6446"/>
+        </w:tabs>
+        <w:spacing w:after="0"/>
+        <w:ind w:left="284"/>
+      </w:pPr>
+    </w:p>
+    <w:p>
+      <w:pPr>
+        <w:tabs>
+          <w:tab w:val="left" w:pos="6446"/>
+        </w:tabs>
+        <w:spacing w:after="0"/>
+      </w:pPr>
+      <w:r>
+        <w:rPr>
+          <w:noProof/>
+        </w:rPr>
+        <w:pict>
+          <v:shape id="_x0000_s1038" type="#_x0000_t202" style="position:absolute;margin-left:16.35pt;margin-top:17.35pt;width:437.75pt;height:332.55pt;z-index:251668480;mso-wrap-distance-bottom:8.5pt" filled="f" strokecolor="#ffc000">
+            <v:stroke dashstyle="dash"/>
+            <v:textbox style="mso-next-textbox:#_x0000_s1038">
+              <w:txbxContent>
+                <w:p>
+                  <w:pPr>
+                    <w:spacing w:after="0"/>
+                    <w:rPr>
+                      <w:rFonts w:ascii="Consolas" w:hAnsi="Consolas"/>
+                      <w:lang w:val="en-US"/>
+                    </w:rPr>
+                  </w:pPr>
+                  <w:r>
+                    <w:rPr>
+                      <w:rFonts w:ascii="Consolas" w:hAnsi="Consolas"/>
+                      <w:lang w:val="en-US"/>
+                    </w:rPr>
+                    <w:t>C</w:t>
+                  </w:r>
+                  <w:r>
+                    <w:rPr>
+                      <w:rFonts w:ascii="Consolas" w:hAnsi="Consolas"/>
+                      <w:lang w:val="en-US"/>
+                    </w:rPr>
+                    <w:t xml:space="preserve">: array(0…4) of </w:t>
+                  </w:r>
+                  <w:r>
+                    <w:rPr>
+                      <w:rFonts w:ascii="Consolas" w:hAnsi="Consolas"/>
+                      <w:lang w:val="en-US"/>
+                    </w:rPr>
+                    <w:t>N</w:t>
+                  </w:r>
+                  <w:r>
+                    <w:rPr>
+                      <w:rFonts w:ascii="Consolas" w:hAnsi="Consolas"/>
+                      <w:lang w:val="en-US"/>
+                    </w:rPr>
+                    <w:t>atural := (</w:t>
+                  </w:r>
+                  <w:r>
+                    <w:rPr>
+                      <w:rFonts w:ascii="Consolas" w:hAnsi="Consolas"/>
+                      <w:lang w:val="en-US"/>
+                    </w:rPr>
+                    <w:t>0</w:t>
+                  </w:r>
+                  <w:r>
+                    <w:rPr>
+                      <w:rFonts w:ascii="Consolas" w:hAnsi="Consolas"/>
+                      <w:lang w:val="en-US"/>
+                    </w:rPr>
+                    <w:t>,</w:t>
+                  </w:r>
+                  <w:r>
+                    <w:rPr>
+                      <w:rFonts w:ascii="Consolas" w:hAnsi="Consolas"/>
+                      <w:lang w:val="en-US"/>
+                    </w:rPr>
+                    <w:t>0</w:t>
+                  </w:r>
+                  <w:r>
+                    <w:rPr>
+                      <w:rFonts w:ascii="Consolas" w:hAnsi="Consolas"/>
+                      <w:lang w:val="en-US"/>
+                    </w:rPr>
+                    <w:t>,</w:t>
+                  </w:r>
+                  <w:r>
+                    <w:rPr>
+                      <w:rFonts w:ascii="Consolas" w:hAnsi="Consolas"/>
+                      <w:lang w:val="en-US"/>
+                    </w:rPr>
+                    <w:t>0</w:t>
+                  </w:r>
+                  <w:r>
+                    <w:rPr>
+                      <w:rFonts w:ascii="Consolas" w:hAnsi="Consolas"/>
+                      <w:lang w:val="en-US"/>
+                    </w:rPr>
+                    <w:t>,</w:t>
+                  </w:r>
+                  <w:r>
+                    <w:rPr>
+                      <w:rFonts w:ascii="Consolas" w:hAnsi="Consolas"/>
+                      <w:lang w:val="en-US"/>
+                    </w:rPr>
+                    <w:t>0</w:t>
+                  </w:r>
+                  <w:r>
+                    <w:rPr>
+                      <w:rFonts w:ascii="Consolas" w:hAnsi="Consolas"/>
+                      <w:lang w:val="en-US"/>
+                    </w:rPr>
+                    <w:t>,</w:t>
+                  </w:r>
+                  <w:r>
+                    <w:rPr>
+                      <w:rFonts w:ascii="Consolas" w:hAnsi="Consolas"/>
+                      <w:lang w:val="en-US"/>
+                    </w:rPr>
+                    <w:t>0</w:t>
+                  </w:r>
+                  <w:r>
+                    <w:rPr>
+                      <w:rFonts w:ascii="Consolas" w:hAnsi="Consolas"/>
+                      <w:lang w:val="en-US"/>
+                    </w:rPr>
+                    <w:t>)</w:t>
+                  </w:r>
+                </w:p>
+                <w:p>
+                  <w:pPr>
+                    <w:spacing w:after="0"/>
+                    <w:rPr>
+                      <w:rFonts w:ascii="Consolas" w:hAnsi="Consolas"/>
+                      <w:lang w:val="en-US"/>
+                    </w:rPr>
+                  </w:pPr>
+                  <w:r>
+                    <w:rPr>
+                      <w:rFonts w:ascii="Consolas" w:hAnsi="Consolas"/>
+                      <w:lang w:val="en-US"/>
+                    </w:rPr>
+                    <w:t>prisem</w:t>
+                  </w:r>
+                  <w:r>
+                    <w:rPr>
+                      <w:rFonts w:ascii="Consolas" w:hAnsi="Consolas"/>
+                      <w:lang w:val="en-US"/>
+                    </w:rPr>
+                    <w:t xml:space="preserve">: array(0…4) of </w:t>
+                  </w:r>
+                  <w:r>
+                    <w:rPr>
+                      <w:rFonts w:ascii="Consolas" w:hAnsi="Consolas"/>
+                      <w:lang w:val="en-US"/>
+                    </w:rPr>
+                    <w:t>N</w:t>
+                  </w:r>
+                  <w:r>
+                    <w:rPr>
+                      <w:rFonts w:ascii="Consolas" w:hAnsi="Consolas"/>
+                      <w:lang w:val="en-US"/>
+                    </w:rPr>
+                    <w:t>atural := (</w:t>
+                  </w:r>
+                  <w:r>
+                    <w:rPr>
+                      <w:rFonts w:ascii="Consolas" w:hAnsi="Consolas"/>
+                      <w:lang w:val="en-US"/>
+                    </w:rPr>
+                    <w:t>0</w:t>
+                  </w:r>
+                  <w:r>
+                    <w:rPr>
+                      <w:rFonts w:ascii="Consolas" w:hAnsi="Consolas"/>
+                      <w:lang w:val="en-US"/>
+                    </w:rPr>
+                    <w:t>,</w:t>
+                  </w:r>
+                  <w:r>
+                    <w:rPr>
+                      <w:rFonts w:ascii="Consolas" w:hAnsi="Consolas"/>
+                      <w:lang w:val="en-US"/>
+                    </w:rPr>
+                    <w:t>0</w:t>
+                  </w:r>
+                  <w:r>
+                    <w:rPr>
+                      <w:rFonts w:ascii="Consolas" w:hAnsi="Consolas"/>
+                      <w:lang w:val="en-US"/>
+                    </w:rPr>
+                    <w:t>,</w:t>
+                  </w:r>
+                  <w:r>
+                    <w:rPr>
+                      <w:rFonts w:ascii="Consolas" w:hAnsi="Consolas"/>
+                      <w:lang w:val="en-US"/>
+                    </w:rPr>
+                    <w:t>0</w:t>
+                  </w:r>
+                  <w:r>
+                    <w:rPr>
+                      <w:rFonts w:ascii="Consolas" w:hAnsi="Consolas"/>
+                      <w:lang w:val="en-US"/>
+                    </w:rPr>
+                    <w:t>,</w:t>
+                  </w:r>
+                  <w:r>
+                    <w:rPr>
+                      <w:rFonts w:ascii="Consolas" w:hAnsi="Consolas"/>
+                      <w:lang w:val="en-US"/>
+                    </w:rPr>
+                    <w:t>0</w:t>
+                  </w:r>
+                  <w:r>
+                    <w:rPr>
+                      <w:rFonts w:ascii="Consolas" w:hAnsi="Consolas"/>
+                      <w:lang w:val="en-US"/>
+                    </w:rPr>
+                    <w:t>,</w:t>
+                  </w:r>
+                  <w:r>
+                    <w:rPr>
+                      <w:rFonts w:ascii="Consolas" w:hAnsi="Consolas"/>
+                      <w:lang w:val="en-US"/>
+                    </w:rPr>
+                    <w:t>0</w:t>
+                  </w:r>
+                  <w:r>
+                    <w:rPr>
+                      <w:rFonts w:ascii="Consolas" w:hAnsi="Consolas"/>
+                      <w:lang w:val="en-US"/>
+                    </w:rPr>
+                    <w:t>)</w:t>
+                  </w:r>
+                </w:p>
+                <w:p>
+                  <w:pPr>
+                    <w:spacing w:after="0"/>
+                    <w:rPr>
+                      <w:rFonts w:ascii="Consolas" w:hAnsi="Consolas"/>
+                    </w:rPr>
+                  </w:pPr>
+                  <w:r>
+                    <w:rPr>
+                      <w:rFonts w:ascii="Consolas" w:hAnsi="Consolas"/>
+                    </w:rPr>
+                    <w:t xml:space="preserve">mutex: Natural := 1; </w:t>
+                  </w:r>
+                  <w:r>
+                    <w:rPr>
+                      <w:rFonts w:ascii="Consolas" w:hAnsi="Consolas"/>
+                      <w:i/>
+                      <w:color w:val="2F6130" w:themeColor="accent4" w:themeShade="80"/>
+                    </w:rPr>
+                    <w:t>-- semafor zapewniający atomowość</w:t>
+                  </w:r>
+                </w:p>
+                <w:p>
+                  <w:pPr>
+                    <w:spacing w:after="0"/>
+                    <w:rPr>
+                      <w:rFonts w:ascii="Consolas" w:hAnsi="Consolas"/>
+                    </w:rPr>
+                  </w:pPr>
+                  <w:r>
+                    <w:rPr>
+                      <w:rFonts w:ascii="Consolas" w:hAnsi="Consolas"/>
+                      <w:b/>
+                    </w:rPr>
+                    <w:t>task</w:t>
+                  </w:r>
+                  <w:r>
+                    <w:rPr>
+                      <w:rFonts w:ascii="Consolas" w:hAnsi="Consolas"/>
+                    </w:rPr>
+                    <w:t xml:space="preserve"> Filozof</w:t>
+                  </w:r>
+                  <w:r>
+                    <w:rPr>
+                      <w:rFonts w:ascii="Consolas" w:hAnsi="Consolas"/>
+                      <w:vertAlign w:val="subscript"/>
+                    </w:rPr>
+                    <w:t>i</w:t>
+                  </w:r>
+                  <w:r>
+                    <w:rPr>
+                      <w:rFonts w:ascii="Consolas" w:hAnsi="Consolas"/>
+                    </w:rPr>
+                    <w:t xml:space="preserve"> </w:t>
+                  </w:r>
+                  <w:r>
+                    <w:rPr>
+                      <w:rFonts w:ascii="Consolas" w:hAnsi="Consolas"/>
+                      <w:i/>
+                      <w:color w:val="2F6130" w:themeColor="accent4" w:themeShade="80"/>
+                    </w:rPr>
+                    <w:t>-- jeden z 5 filozofów</w:t>
+                  </w:r>
+                </w:p>
+                <w:p>
+                  <w:pPr>
+                    <w:spacing w:after="0"/>
+                    <w:rPr>
+                      <w:rFonts w:ascii="Consolas" w:hAnsi="Consolas"/>
+                    </w:rPr>
+                  </w:pPr>
+                  <w:r>
+                    <w:rPr>
+                      <w:rFonts w:ascii="Consolas" w:hAnsi="Consolas"/>
+                      <w:b/>
+                    </w:rPr>
+                    <w:t xml:space="preserve">task body </w:t>
+                  </w:r>
+                  <w:r>
+                    <w:rPr>
+                      <w:rFonts w:ascii="Consolas" w:hAnsi="Consolas"/>
+                    </w:rPr>
+                    <w:t>Filozof</w:t>
+                  </w:r>
+                  <w:r>
+                    <w:rPr>
+                      <w:rFonts w:ascii="Consolas" w:hAnsi="Consolas"/>
+                      <w:vertAlign w:val="subscript"/>
+                    </w:rPr>
+                    <w:t>i</w:t>
+                  </w:r>
+                  <w:r>
+                    <w:rPr>
+                      <w:rFonts w:ascii="Consolas" w:hAnsi="Consolas"/>
+                    </w:rPr>
+                    <w:t xml:space="preserve"> </w:t>
+                  </w:r>
+                  <w:r>
+                    <w:rPr>
+                      <w:rFonts w:ascii="Consolas" w:hAnsi="Consolas"/>
+                      <w:b/>
+                    </w:rPr>
+                    <w:t>is</w:t>
+                  </w:r>
+                </w:p>
+                <w:p>
+                  <w:pPr>
+                    <w:spacing w:after="0"/>
+                    <w:rPr>
+                      <w:rFonts w:ascii="Consolas" w:hAnsi="Consolas"/>
+                      <w:b/>
+                      <w:lang w:val="en-US"/>
+                    </w:rPr>
+                  </w:pPr>
+                  <w:r>
+                    <w:rPr>
+                      <w:rFonts w:ascii="Consolas" w:hAnsi="Consolas"/>
+                      <w:b/>
+                      <w:lang w:val="en-US"/>
+                    </w:rPr>
+                    <w:t>begin</w:t>
+                  </w:r>
+                </w:p>
+                <w:p>
+                  <w:pPr>
+                    <w:spacing w:after="0"/>
+                    <w:ind w:firstLine="708"/>
+                    <w:rPr>
+                      <w:rFonts w:ascii="Consolas" w:hAnsi="Consolas"/>
+                      <w:b/>
+                      <w:lang w:val="en-US"/>
+                    </w:rPr>
+                  </w:pPr>
+                  <w:r>
+                    <w:rPr>
+                      <w:rFonts w:ascii="Consolas" w:hAnsi="Consolas"/>
+                      <w:b/>
+                      <w:lang w:val="en-US"/>
+                    </w:rPr>
+                    <w:t>loop</w:t>
+                  </w:r>
+                </w:p>
+                <w:p>
+                  <w:pPr>
+                    <w:spacing w:after="0"/>
+                    <w:rPr>
+                      <w:rFonts w:ascii="Consolas" w:hAnsi="Consolas"/>
+                    </w:rPr>
+                  </w:pPr>
+                  <w:r>
+                    <w:rPr>
+                      <w:rFonts w:ascii="Consolas" w:hAnsi="Consolas"/>
+                      <w:lang w:val="en-US"/>
+                    </w:rPr>
+                    <w:tab/>
+                  </w:r>
+                  <w:r>
+                    <w:rPr>
+                      <w:rFonts w:ascii="Consolas" w:hAnsi="Consolas"/>
+                      <w:lang w:val="en-US"/>
+                    </w:rPr>
+                    <w:tab/>
+                  </w:r>
+                  <w:r>
+                    <w:rPr>
+                      <w:rFonts w:ascii="Consolas" w:hAnsi="Consolas"/>
+                    </w:rPr>
+                    <w:t>Myśl;</w:t>
+                  </w:r>
+                </w:p>
+                <w:p>
+                  <w:pPr>
+                    <w:spacing w:after="0"/>
+                    <w:rPr>
+                      <w:rFonts w:ascii="Consolas" w:hAnsi="Consolas"/>
+                    </w:rPr>
+                  </w:pPr>
+                  <w:r>
+                    <w:rPr>
+                      <w:rFonts w:ascii="Consolas" w:hAnsi="Consolas"/>
+                    </w:rPr>
+                    <w:tab/>
+                  </w:r>
+                  <w:r>
+                    <w:rPr>
+                      <w:rFonts w:ascii="Consolas" w:hAnsi="Consolas"/>
+                    </w:rPr>
+                    <w:tab/>
+                  </w:r>
+                  <w:r>
+                    <w:rPr>
+                      <w:rFonts w:ascii="Consolas" w:hAnsi="Consolas"/>
+                    </w:rPr>
+                    <w:t>P(</w:t>
+                  </w:r>
+                  <w:r>
+                    <w:rPr>
+                      <w:rFonts w:ascii="Consolas" w:hAnsi="Consolas"/>
+                    </w:rPr>
+                    <w:t>mutex</w:t>
+                  </w:r>
+                  <w:r>
+                    <w:rPr>
+                      <w:rFonts w:ascii="Consolas" w:hAnsi="Consolas"/>
+                    </w:rPr>
+                    <w:t>);</w:t>
+                  </w:r>
+                </w:p>
+                <w:p>
+                  <w:pPr>
+                    <w:spacing w:after="0"/>
+                    <w:rPr>
+                      <w:rFonts w:ascii="Consolas" w:hAnsi="Consolas"/>
+                    </w:rPr>
+                  </w:pPr>
+                  <w:r>
+                    <w:rPr>
+                      <w:rFonts w:ascii="Consolas" w:hAnsi="Consolas"/>
+                    </w:rPr>
+                    <w:tab/>
+                  </w:r>
+                  <w:r>
+                    <w:rPr>
+                      <w:rFonts w:ascii="Consolas" w:hAnsi="Consolas"/>
+                    </w:rPr>
+                    <w:tab/>
+                  </w:r>
+                  <w:r>
+                    <w:rPr>
+                      <w:rFonts w:ascii="Consolas" w:hAnsi="Consolas"/>
+                    </w:rPr>
+                    <w:tab/>
+                    <w:t>C(</w:t>
+                  </w:r>
+                  <w:r>
+                    <w:rPr>
+                      <w:rFonts w:ascii="Consolas" w:hAnsi="Consolas"/>
+                    </w:rPr>
+                    <w:t>i</w:t>
+                  </w:r>
+                  <w:r>
+                    <w:rPr>
+                      <w:rFonts w:ascii="Consolas" w:hAnsi="Consolas"/>
+                    </w:rPr>
+                    <w:t>)</w:t>
+                  </w:r>
+                  <w:r>
+                    <w:rPr>
+                      <w:rFonts w:ascii="Consolas" w:hAnsi="Consolas"/>
+                    </w:rPr>
+                    <w:t>:=1;</w:t>
+                  </w:r>
+                  <w:r>
+                    <w:rPr>
+                      <w:rFonts w:ascii="Consolas" w:hAnsi="Consolas"/>
+                    </w:rPr>
+                    <w:t xml:space="preserve"> </w:t>
+                  </w:r>
+                  <w:r>
+                    <w:rPr>
+                      <w:rFonts w:ascii="Consolas" w:hAnsi="Consolas"/>
+                      <w:i/>
+                      <w:color w:val="2F6130" w:themeColor="accent4" w:themeShade="80"/>
+                    </w:rPr>
+                    <w:t>--</w:t>
+                  </w:r>
+                  <w:r>
+                    <w:rPr>
+                      <w:rFonts w:ascii="Consolas" w:hAnsi="Consolas"/>
+                      <w:i/>
+                      <w:color w:val="2F6130" w:themeColor="accent4" w:themeShade="80"/>
+                    </w:rPr>
+                    <w:t xml:space="preserve"> &lt;</w:t>
+                  </w:r>
+                  <w:r>
+                    <w:rPr>
+                      <w:rFonts w:ascii="Consolas" w:hAnsi="Consolas"/>
+                      <w:i/>
+                      <w:color w:val="2F6130" w:themeColor="accent4" w:themeShade="80"/>
+                    </w:rPr>
+                    <w:t xml:space="preserve"> </w:t>
+                  </w:r>
+                  <w:r>
+                    <w:rPr>
+                      <w:rFonts w:ascii="Consolas" w:hAnsi="Consolas"/>
+                      <w:i/>
+                      <w:color w:val="2F6130" w:themeColor="accent4" w:themeShade="80"/>
+                    </w:rPr>
+                    <w:t>sygnalizujemy chęć jedzenia</w:t>
+                  </w:r>
+                </w:p>
+                <w:p>
+                  <w:pPr>
+                    <w:spacing w:after="0"/>
+                    <w:rPr>
+                      <w:rFonts w:ascii="Consolas" w:hAnsi="Consolas"/>
+                    </w:rPr>
+                  </w:pPr>
+                  <w:r>
+                    <w:rPr>
+                      <w:rFonts w:ascii="Consolas" w:hAnsi="Consolas"/>
+                    </w:rPr>
+                    <w:tab/>
+                  </w:r>
+                  <w:r>
+                    <w:rPr>
+                      <w:rFonts w:ascii="Consolas" w:hAnsi="Consolas"/>
+                    </w:rPr>
+                    <w:tab/>
+                  </w:r>
+                  <w:r>
+                    <w:rPr>
+                      <w:rFonts w:ascii="Consolas" w:hAnsi="Consolas"/>
+                    </w:rPr>
+                    <w:tab/>
+                    <w:t>test(i);</w:t>
+                  </w:r>
+                  <w:r>
+                    <w:rPr>
+                      <w:rFonts w:ascii="Consolas" w:hAnsi="Consolas"/>
+                    </w:rPr>
+                    <w:t xml:space="preserve"> </w:t>
+                  </w:r>
+                  <w:r>
+                    <w:rPr>
+                      <w:rFonts w:ascii="Consolas" w:hAnsi="Consolas"/>
+                      <w:i/>
+                      <w:color w:val="2F6130" w:themeColor="accent4" w:themeShade="80"/>
+                    </w:rPr>
+                    <w:t>--</w:t>
+                  </w:r>
+                  <w:r>
+                    <w:rPr>
+                      <w:rFonts w:ascii="Consolas" w:hAnsi="Consolas"/>
+                      <w:i/>
+                      <w:color w:val="2F6130" w:themeColor="accent4" w:themeShade="80"/>
+                    </w:rPr>
+                    <w:t xml:space="preserve"> &lt;</w:t>
+                  </w:r>
+                  <w:r>
+                    <w:rPr>
+                      <w:rFonts w:ascii="Consolas" w:hAnsi="Consolas"/>
+                      <w:i/>
+                      <w:color w:val="2F6130" w:themeColor="accent4" w:themeShade="80"/>
+                    </w:rPr>
+                    <w:t xml:space="preserve"> </w:t>
+                  </w:r>
+                  <w:r>
+                    <w:rPr>
+                      <w:rFonts w:ascii="Consolas" w:hAnsi="Consolas"/>
+                      <w:i/>
+                      <w:color w:val="2F6130" w:themeColor="accent4" w:themeShade="80"/>
+                    </w:rPr>
+                    <w:t>sprawdzamy warunki</w:t>
+                  </w:r>
+                </w:p>
+                <w:p>
+                  <w:pPr>
+                    <w:spacing w:after="0"/>
+                    <w:rPr>
+                      <w:rFonts w:ascii="Consolas" w:hAnsi="Consolas"/>
+                    </w:rPr>
+                  </w:pPr>
+                  <w:r>
+                    <w:rPr>
+                      <w:rFonts w:ascii="Consolas" w:hAnsi="Consolas"/>
+                    </w:rPr>
+                    <w:tab/>
+                  </w:r>
+                  <w:r>
+                    <w:rPr>
+                      <w:rFonts w:ascii="Consolas" w:hAnsi="Consolas"/>
+                    </w:rPr>
+                    <w:tab/>
+                    <w:t>V(mutex);</w:t>
+                  </w:r>
+                </w:p>
+                <w:p>
+                  <w:pPr>
+                    <w:spacing w:after="0"/>
+                    <w:rPr>
+                      <w:rFonts w:ascii="Consolas" w:hAnsi="Consolas"/>
+                    </w:rPr>
+                  </w:pPr>
+                  <w:r>
+                    <w:rPr>
+                      <w:rFonts w:ascii="Consolas" w:hAnsi="Consolas"/>
+                    </w:rPr>
+                    <w:tab/>
+                  </w:r>
+                  <w:r>
+                    <w:rPr>
+                      <w:rFonts w:ascii="Consolas" w:hAnsi="Consolas"/>
+                    </w:rPr>
+                    <w:tab/>
+                    <w:t>P(prisem(i));</w:t>
+                  </w:r>
+                </w:p>
+                <w:p>
+                  <w:pPr>
+                    <w:spacing w:after="0"/>
+                    <w:rPr>
+                      <w:rFonts w:ascii="Consolas" w:hAnsi="Consolas"/>
+                    </w:rPr>
+                  </w:pPr>
+                  <w:r>
+                    <w:rPr>
+                      <w:rFonts w:ascii="Consolas" w:hAnsi="Consolas"/>
+                    </w:rPr>
+                    <w:tab/>
+                  </w:r>
+                  <w:r>
+                    <w:rPr>
+                      <w:rFonts w:ascii="Consolas" w:hAnsi="Consolas"/>
+                    </w:rPr>
+                    <w:tab/>
+                    <w:t>Jedz;</w:t>
+                  </w:r>
+                </w:p>
+                <w:p>
+                  <w:pPr>
+                    <w:spacing w:after="0"/>
+                    <w:rPr>
+                      <w:rFonts w:ascii="Consolas" w:hAnsi="Consolas"/>
+                      <w:lang w:val="en-US"/>
+                    </w:rPr>
+                  </w:pPr>
+                  <w:r>
+                    <w:rPr>
+                      <w:rFonts w:ascii="Consolas" w:hAnsi="Consolas"/>
+                    </w:rPr>
+                    <w:tab/>
+                  </w:r>
+                  <w:r>
+                    <w:rPr>
+                      <w:rFonts w:ascii="Consolas" w:hAnsi="Consolas"/>
+                    </w:rPr>
+                    <w:tab/>
+                  </w:r>
+                  <w:r>
+                    <w:rPr>
+                      <w:rFonts w:ascii="Consolas" w:hAnsi="Consolas"/>
+                      <w:lang w:val="en-US"/>
+                    </w:rPr>
+                    <w:t>P(mutex);</w:t>
+                  </w:r>
+                </w:p>
+                <w:p>
+                  <w:pPr>
+                    <w:spacing w:after="0"/>
+                    <w:rPr>
+                      <w:rFonts w:ascii="Consolas" w:hAnsi="Consolas"/>
+                      <w:lang w:val="en-US"/>
+                    </w:rPr>
+                  </w:pPr>
+                  <w:r>
+                    <w:rPr>
+                      <w:rFonts w:ascii="Consolas" w:hAnsi="Consolas"/>
+                      <w:lang w:val="en-US"/>
+                    </w:rPr>
+                    <w:tab/>
+                  </w:r>
+                  <w:r>
+                    <w:rPr>
+                      <w:rFonts w:ascii="Consolas" w:hAnsi="Consolas"/>
+                      <w:lang w:val="en-US"/>
+                    </w:rPr>
+                    <w:tab/>
+                  </w:r>
+                  <w:r>
+                    <w:rPr>
+                      <w:rFonts w:ascii="Consolas" w:hAnsi="Consolas"/>
+                      <w:lang w:val="en-US"/>
+                    </w:rPr>
+                    <w:tab/>
+                    <w:t>C(i):=</w:t>
+                  </w:r>
+                  <w:r>
+                    <w:rPr>
+                      <w:rFonts w:ascii="Consolas" w:hAnsi="Consolas"/>
+                      <w:lang w:val="en-US"/>
+                    </w:rPr>
+                    <w:t>0</w:t>
+                  </w:r>
+                  <w:r>
+                    <w:rPr>
+                      <w:rFonts w:ascii="Consolas" w:hAnsi="Consolas"/>
+                      <w:lang w:val="en-US"/>
+                    </w:rPr>
+                    <w:t>;</w:t>
+                  </w:r>
+                </w:p>
+                <w:p>
+                  <w:pPr>
+                    <w:spacing w:after="0"/>
+                    <w:rPr>
+                      <w:rFonts w:ascii="Consolas" w:hAnsi="Consolas"/>
+                      <w:lang w:val="en-US"/>
+                    </w:rPr>
+                  </w:pPr>
+                  <w:r>
+                    <w:rPr>
+                      <w:rFonts w:ascii="Consolas" w:hAnsi="Consolas"/>
+                      <w:lang w:val="en-US"/>
+                    </w:rPr>
+                    <w:tab/>
+                  </w:r>
+                  <w:r>
+                    <w:rPr>
+                      <w:rFonts w:ascii="Consolas" w:hAnsi="Consolas"/>
+                      <w:lang w:val="en-US"/>
+                    </w:rPr>
+                    <w:tab/>
+                  </w:r>
+                  <w:r>
+                    <w:rPr>
+                      <w:rFonts w:ascii="Consolas" w:hAnsi="Consolas"/>
+                      <w:lang w:val="en-US"/>
+                    </w:rPr>
+                    <w:tab/>
+                    <w:t>test((i+1) mod 5);</w:t>
+                  </w:r>
+                </w:p>
+                <w:p>
+                  <w:pPr>
+                    <w:spacing w:after="0"/>
+                    <w:rPr>
+                      <w:rFonts w:ascii="Consolas" w:hAnsi="Consolas"/>
+                      <w:lang w:val="en-US"/>
+                    </w:rPr>
+                  </w:pPr>
+                  <w:r>
+                    <w:rPr>
+                      <w:rFonts w:ascii="Consolas" w:hAnsi="Consolas"/>
+                      <w:lang w:val="en-US"/>
+                    </w:rPr>
+                    <w:tab/>
+                  </w:r>
+                  <w:r>
+                    <w:rPr>
+                      <w:rFonts w:ascii="Consolas" w:hAnsi="Consolas"/>
+                      <w:lang w:val="en-US"/>
+                    </w:rPr>
+                    <w:tab/>
+                  </w:r>
+                  <w:r>
+                    <w:rPr>
+                      <w:rFonts w:ascii="Consolas" w:hAnsi="Consolas"/>
+                      <w:lang w:val="en-US"/>
+                    </w:rPr>
+                    <w:tab/>
+                  </w:r>
+                  <w:r>
+                    <w:rPr>
+                      <w:rFonts w:ascii="Consolas" w:hAnsi="Consolas"/>
+                      <w:lang w:val="en-US"/>
+                    </w:rPr>
+                    <w:t>test((i-1) mod 5);</w:t>
+                  </w:r>
+                </w:p>
+                <w:p>
+                  <w:pPr>
+                    <w:spacing w:after="0"/>
+                    <w:rPr>
+                      <w:rFonts w:ascii="Consolas" w:hAnsi="Consolas"/>
+                    </w:rPr>
+                  </w:pPr>
+                  <w:r>
+                    <w:rPr>
+                      <w:rFonts w:ascii="Consolas" w:hAnsi="Consolas"/>
+                      <w:lang w:val="en-US"/>
+                    </w:rPr>
+                    <w:tab/>
+                  </w:r>
+                  <w:r>
+                    <w:rPr>
+                      <w:rFonts w:ascii="Consolas" w:hAnsi="Consolas"/>
+                      <w:lang w:val="en-US"/>
+                    </w:rPr>
+                    <w:tab/>
+                  </w:r>
+                  <w:r>
+                    <w:rPr>
+                      <w:rFonts w:ascii="Consolas" w:hAnsi="Consolas"/>
+                      <w:lang w:val="en-US"/>
+                    </w:rPr>
+                    <w:tab/>
+                  </w:r>
+                  <w:r>
+                    <w:rPr>
+                      <w:rFonts w:ascii="Consolas" w:hAnsi="Consolas"/>
+                      <w:i/>
+                      <w:color w:val="2F6130" w:themeColor="accent4" w:themeShade="80"/>
+                    </w:rPr>
+                    <w:t>-- ^ po posiłku, sprawdzamy czy sąsiedzi zgłodnieli</w:t>
+                  </w:r>
+                </w:p>
+                <w:p>
+                  <w:pPr>
+                    <w:spacing w:after="0"/>
+                    <w:rPr>
+                      <w:rFonts w:ascii="Consolas" w:hAnsi="Consolas"/>
+                    </w:rPr>
+                  </w:pPr>
+                  <w:r>
+                    <w:rPr>
+                      <w:rFonts w:ascii="Consolas" w:hAnsi="Consolas"/>
+                    </w:rPr>
+                    <w:tab/>
+                  </w:r>
+                  <w:r>
+                    <w:rPr>
+                      <w:rFonts w:ascii="Consolas" w:hAnsi="Consolas"/>
+                    </w:rPr>
+                    <w:tab/>
+                  </w:r>
+                  <w:r>
+                    <w:rPr>
+                      <w:rFonts w:ascii="Consolas" w:hAnsi="Consolas"/>
+                    </w:rPr>
+                    <w:t>V(mutex);</w:t>
+                  </w:r>
+                </w:p>
+                <w:p>
+                  <w:pPr>
+                    <w:spacing w:after="0"/>
+                    <w:ind w:firstLine="708"/>
+                    <w:rPr>
+                      <w:rFonts w:ascii="Consolas" w:hAnsi="Consolas"/>
+                    </w:rPr>
+                  </w:pPr>
+                  <w:r>
+                    <w:rPr>
+                      <w:rFonts w:ascii="Consolas" w:hAnsi="Consolas"/>
+                      <w:b/>
+                    </w:rPr>
+                    <w:t>end loop</w:t>
+                  </w:r>
+                  <w:r>
+                    <w:rPr>
+                      <w:rFonts w:ascii="Consolas" w:hAnsi="Consolas"/>
+                    </w:rPr>
+                    <w:t>;</w:t>
+                  </w:r>
+                </w:p>
+                <w:p>
+                  <w:pPr>
+                    <w:rPr>
+                      <w:rFonts w:ascii="Consolas" w:hAnsi="Consolas"/>
+                      <w:lang w:val="en-US"/>
+                    </w:rPr>
+                  </w:pPr>
+                  <w:r>
+                    <w:rPr>
+                      <w:rFonts w:ascii="Consolas" w:hAnsi="Consolas"/>
+                      <w:b/>
+                      <w:lang w:val="en-US"/>
+                    </w:rPr>
+                    <w:t xml:space="preserve">end </w:t>
+                  </w:r>
+                  <w:r>
+                    <w:rPr>
+                      <w:rFonts w:ascii="Consolas" w:hAnsi="Consolas"/>
+                      <w:lang w:val="en-US"/>
+                    </w:rPr>
+                    <w:t>Filozof</w:t>
+                  </w:r>
+                  <w:r>
+                    <w:rPr>
+                      <w:rFonts w:ascii="Consolas" w:hAnsi="Consolas"/>
+                      <w:vertAlign w:val="subscript"/>
+                      <w:lang w:val="en-US"/>
+                    </w:rPr>
+                    <w:t>i</w:t>
+                  </w:r>
+                  <w:r>
+                    <w:rPr>
+                      <w:rFonts w:ascii="Consolas" w:hAnsi="Consolas"/>
+                      <w:lang w:val="en-US"/>
+                    </w:rPr>
+                    <w:t>;</w:t>
+                  </w:r>
+                </w:p>
+              </w:txbxContent>
+            </v:textbox>
+            <w10:wrap type="topAndBottom"/>
+          </v:shape>
+        </w:pict>
+      </w:r>
+      <w:r>
+        <w:t>Następnie kod</w:t>
+      </w:r>
+      <w:r>
+        <w:t xml:space="preserve"> tego</w:t>
+      </w:r>
+      <w:r>
+        <w:t xml:space="preserve"> ro</w:t>
+      </w:r>
+      <w:r>
+        <w:t>związania problemu prezentuje się następująco:</w:t>
+      </w:r>
+    </w:p>
+    <w:p>
+      <w:pPr>
+        <w:tabs>
+          <w:tab w:val="left" w:pos="6446"/>
+        </w:tabs>
+        <w:spacing w:after="0"/>
+      </w:pPr>
+      <w:r>
+        <w:t xml:space="preserve">Rozwiązanie to, jak poprzednie zapobiega sytuacji </w:t>
+      </w:r>
+      <w:r>
+        <w:rPr>
+          <w:i/>
+        </w:rPr>
+        <w:t>zakleszczenia</w:t>
+      </w:r>
+      <w:r>
+        <w:t xml:space="preserve">, jednak nadal wrażliwe jest na </w:t>
+      </w:r>
+      <w:r>
+        <w:rPr>
+          <w:i/>
+        </w:rPr>
+        <w:t>zagłodzenie</w:t>
+      </w:r>
+      <w:r>
+        <w:t xml:space="preserve">. Jednakże to rozwiązanie jest o tyle lepsze, że po stosunkowo niewielkiej analizie i wprowadzeniu odpowiednich zmian, można i temu problemowi zaradzić. Np. wprowadzając do zmiennych </w:t>
+      </w:r>
+      <w:r>
+        <w:rPr>
+          <w:i/>
+        </w:rPr>
+        <w:t>C</w:t>
+      </w:r>
+      <w:r>
+        <w:t xml:space="preserve"> dodatkowy stan „</w:t>
+      </w:r>
+      <w:r>
+        <w:rPr>
+          <w:i/>
+        </w:rPr>
+        <w:t>bardzo głodny</w:t>
+      </w:r>
+      <w:r>
+        <w:t>”.</w:t>
+      </w:r>
+    </w:p>
     <w:sectPr>
-      <w:headerReference w:type="default" r:id="rId10"/>
-      <w:footerReference w:type="default" r:id="rId11"/>
+      <w:headerReference w:type="default" r:id="rId11"/>
+      <w:footerReference w:type="default" r:id="rId12"/>
       <w:pgSz w:w="11906" w:h="16838"/>
       <w:pgMar w:top="1417" w:right="1417" w:bottom="1417" w:left="1417" w:header="708" w:footer="708" w:gutter="0"/>
       <w:cols w:space="708"/>
@@ -2327,7 +4374,7 @@
                 <w:b/>
                 <w:noProof/>
               </w:rPr>
-              <w:t>3</w:t>
+              <w:t>5</w:t>
             </w:r>
           </w:fldSimple>
         </w:p>
@@ -2486,6 +4533,471 @@
     </w:pPr>
   </w:p>
 </w:hdr>
+</file>
+
+<file path=word/numbering.xml><?xml version="1.0" encoding="utf-8"?>
+<w:numbering xmlns:ve="http://schemas.openxmlformats.org/markup-compatibility/2006" xmlns:o="urn:schemas-microsoft-com:office:office" xmlns:r="http://schemas.openxmlformats.org/officeDocument/2006/relationships" xmlns:m="http://schemas.openxmlformats.org/officeDocument/2006/math" xmlns:v="urn:schemas-microsoft-com:vml" xmlns:wp="http://schemas.openxmlformats.org/drawingml/2006/wordprocessingDrawing" xmlns:w10="urn:schemas-microsoft-com:office:word" xmlns:w="http://schemas.openxmlformats.org/wordprocessingml/2006/main" xmlns:wne="http://schemas.microsoft.com/office/word/2006/wordml">
+  <w:abstractNum w:abstractNumId="0">
+    <w:nsid w:val="13875AA5"/>
+    <w:multiLevelType w:val="hybridMultilevel"/>
+    <w:tmpl w:val="D252219E"/>
+    <w:lvl w:ilvl="0" w:tplc="EADEDBC6">
+      <w:numFmt w:val="bullet"/>
+      <w:lvlText w:val=""/>
+      <w:lvlJc w:val="left"/>
+      <w:pPr>
+        <w:ind w:left="2484" w:hanging="360"/>
+      </w:pPr>
+      <w:rPr>
+        <w:rFonts w:ascii="Wingdings" w:eastAsiaTheme="minorEastAsia" w:hAnsi="Wingdings" w:cstheme="minorBidi" w:hint="default"/>
+      </w:rPr>
+    </w:lvl>
+    <w:lvl w:ilvl="1" w:tplc="04150003" w:tentative="1">
+      <w:start w:val="1"/>
+      <w:numFmt w:val="bullet"/>
+      <w:lvlText w:val="o"/>
+      <w:lvlJc w:val="left"/>
+      <w:pPr>
+        <w:ind w:left="3204" w:hanging="360"/>
+      </w:pPr>
+      <w:rPr>
+        <w:rFonts w:ascii="Courier New" w:hAnsi="Courier New" w:cs="Courier New" w:hint="default"/>
+      </w:rPr>
+    </w:lvl>
+    <w:lvl w:ilvl="2" w:tplc="04150005" w:tentative="1">
+      <w:start w:val="1"/>
+      <w:numFmt w:val="bullet"/>
+      <w:lvlText w:val=""/>
+      <w:lvlJc w:val="left"/>
+      <w:pPr>
+        <w:ind w:left="3924" w:hanging="360"/>
+      </w:pPr>
+      <w:rPr>
+        <w:rFonts w:ascii="Wingdings" w:hAnsi="Wingdings" w:hint="default"/>
+      </w:rPr>
+    </w:lvl>
+    <w:lvl w:ilvl="3" w:tplc="04150001" w:tentative="1">
+      <w:start w:val="1"/>
+      <w:numFmt w:val="bullet"/>
+      <w:lvlText w:val=""/>
+      <w:lvlJc w:val="left"/>
+      <w:pPr>
+        <w:ind w:left="4644" w:hanging="360"/>
+      </w:pPr>
+      <w:rPr>
+        <w:rFonts w:ascii="Symbol" w:hAnsi="Symbol" w:hint="default"/>
+      </w:rPr>
+    </w:lvl>
+    <w:lvl w:ilvl="4" w:tplc="04150003" w:tentative="1">
+      <w:start w:val="1"/>
+      <w:numFmt w:val="bullet"/>
+      <w:lvlText w:val="o"/>
+      <w:lvlJc w:val="left"/>
+      <w:pPr>
+        <w:ind w:left="5364" w:hanging="360"/>
+      </w:pPr>
+      <w:rPr>
+        <w:rFonts w:ascii="Courier New" w:hAnsi="Courier New" w:cs="Courier New" w:hint="default"/>
+      </w:rPr>
+    </w:lvl>
+    <w:lvl w:ilvl="5" w:tplc="04150005" w:tentative="1">
+      <w:start w:val="1"/>
+      <w:numFmt w:val="bullet"/>
+      <w:lvlText w:val=""/>
+      <w:lvlJc w:val="left"/>
+      <w:pPr>
+        <w:ind w:left="6084" w:hanging="360"/>
+      </w:pPr>
+      <w:rPr>
+        <w:rFonts w:ascii="Wingdings" w:hAnsi="Wingdings" w:hint="default"/>
+      </w:rPr>
+    </w:lvl>
+    <w:lvl w:ilvl="6" w:tplc="04150001" w:tentative="1">
+      <w:start w:val="1"/>
+      <w:numFmt w:val="bullet"/>
+      <w:lvlText w:val=""/>
+      <w:lvlJc w:val="left"/>
+      <w:pPr>
+        <w:ind w:left="6804" w:hanging="360"/>
+      </w:pPr>
+      <w:rPr>
+        <w:rFonts w:ascii="Symbol" w:hAnsi="Symbol" w:hint="default"/>
+      </w:rPr>
+    </w:lvl>
+    <w:lvl w:ilvl="7" w:tplc="04150003" w:tentative="1">
+      <w:start w:val="1"/>
+      <w:numFmt w:val="bullet"/>
+      <w:lvlText w:val="o"/>
+      <w:lvlJc w:val="left"/>
+      <w:pPr>
+        <w:ind w:left="7524" w:hanging="360"/>
+      </w:pPr>
+      <w:rPr>
+        <w:rFonts w:ascii="Courier New" w:hAnsi="Courier New" w:cs="Courier New" w:hint="default"/>
+      </w:rPr>
+    </w:lvl>
+    <w:lvl w:ilvl="8" w:tplc="04150005" w:tentative="1">
+      <w:start w:val="1"/>
+      <w:numFmt w:val="bullet"/>
+      <w:lvlText w:val=""/>
+      <w:lvlJc w:val="left"/>
+      <w:pPr>
+        <w:ind w:left="8244" w:hanging="360"/>
+      </w:pPr>
+      <w:rPr>
+        <w:rFonts w:ascii="Wingdings" w:hAnsi="Wingdings" w:hint="default"/>
+      </w:rPr>
+    </w:lvl>
+  </w:abstractNum>
+  <w:abstractNum w:abstractNumId="1">
+    <w:nsid w:val="2AEB3847"/>
+    <w:multiLevelType w:val="hybridMultilevel"/>
+    <w:tmpl w:val="224AEE7C"/>
+    <w:lvl w:ilvl="0" w:tplc="D4A07E7E">
+      <w:numFmt w:val="bullet"/>
+      <w:lvlText w:val=""/>
+      <w:lvlJc w:val="left"/>
+      <w:pPr>
+        <w:ind w:left="2484" w:hanging="360"/>
+      </w:pPr>
+      <w:rPr>
+        <w:rFonts w:ascii="Wingdings" w:eastAsiaTheme="minorEastAsia" w:hAnsi="Wingdings" w:cstheme="minorBidi" w:hint="default"/>
+      </w:rPr>
+    </w:lvl>
+    <w:lvl w:ilvl="1" w:tplc="04150003" w:tentative="1">
+      <w:start w:val="1"/>
+      <w:numFmt w:val="bullet"/>
+      <w:lvlText w:val="o"/>
+      <w:lvlJc w:val="left"/>
+      <w:pPr>
+        <w:ind w:left="3204" w:hanging="360"/>
+      </w:pPr>
+      <w:rPr>
+        <w:rFonts w:ascii="Courier New" w:hAnsi="Courier New" w:cs="Courier New" w:hint="default"/>
+      </w:rPr>
+    </w:lvl>
+    <w:lvl w:ilvl="2" w:tplc="04150005" w:tentative="1">
+      <w:start w:val="1"/>
+      <w:numFmt w:val="bullet"/>
+      <w:lvlText w:val=""/>
+      <w:lvlJc w:val="left"/>
+      <w:pPr>
+        <w:ind w:left="3924" w:hanging="360"/>
+      </w:pPr>
+      <w:rPr>
+        <w:rFonts w:ascii="Wingdings" w:hAnsi="Wingdings" w:hint="default"/>
+      </w:rPr>
+    </w:lvl>
+    <w:lvl w:ilvl="3" w:tplc="04150001" w:tentative="1">
+      <w:start w:val="1"/>
+      <w:numFmt w:val="bullet"/>
+      <w:lvlText w:val=""/>
+      <w:lvlJc w:val="left"/>
+      <w:pPr>
+        <w:ind w:left="4644" w:hanging="360"/>
+      </w:pPr>
+      <w:rPr>
+        <w:rFonts w:ascii="Symbol" w:hAnsi="Symbol" w:hint="default"/>
+      </w:rPr>
+    </w:lvl>
+    <w:lvl w:ilvl="4" w:tplc="04150003" w:tentative="1">
+      <w:start w:val="1"/>
+      <w:numFmt w:val="bullet"/>
+      <w:lvlText w:val="o"/>
+      <w:lvlJc w:val="left"/>
+      <w:pPr>
+        <w:ind w:left="5364" w:hanging="360"/>
+      </w:pPr>
+      <w:rPr>
+        <w:rFonts w:ascii="Courier New" w:hAnsi="Courier New" w:cs="Courier New" w:hint="default"/>
+      </w:rPr>
+    </w:lvl>
+    <w:lvl w:ilvl="5" w:tplc="04150005" w:tentative="1">
+      <w:start w:val="1"/>
+      <w:numFmt w:val="bullet"/>
+      <w:lvlText w:val=""/>
+      <w:lvlJc w:val="left"/>
+      <w:pPr>
+        <w:ind w:left="6084" w:hanging="360"/>
+      </w:pPr>
+      <w:rPr>
+        <w:rFonts w:ascii="Wingdings" w:hAnsi="Wingdings" w:hint="default"/>
+      </w:rPr>
+    </w:lvl>
+    <w:lvl w:ilvl="6" w:tplc="04150001" w:tentative="1">
+      <w:start w:val="1"/>
+      <w:numFmt w:val="bullet"/>
+      <w:lvlText w:val=""/>
+      <w:lvlJc w:val="left"/>
+      <w:pPr>
+        <w:ind w:left="6804" w:hanging="360"/>
+      </w:pPr>
+      <w:rPr>
+        <w:rFonts w:ascii="Symbol" w:hAnsi="Symbol" w:hint="default"/>
+      </w:rPr>
+    </w:lvl>
+    <w:lvl w:ilvl="7" w:tplc="04150003" w:tentative="1">
+      <w:start w:val="1"/>
+      <w:numFmt w:val="bullet"/>
+      <w:lvlText w:val="o"/>
+      <w:lvlJc w:val="left"/>
+      <w:pPr>
+        <w:ind w:left="7524" w:hanging="360"/>
+      </w:pPr>
+      <w:rPr>
+        <w:rFonts w:ascii="Courier New" w:hAnsi="Courier New" w:cs="Courier New" w:hint="default"/>
+      </w:rPr>
+    </w:lvl>
+    <w:lvl w:ilvl="8" w:tplc="04150005" w:tentative="1">
+      <w:start w:val="1"/>
+      <w:numFmt w:val="bullet"/>
+      <w:lvlText w:val=""/>
+      <w:lvlJc w:val="left"/>
+      <w:pPr>
+        <w:ind w:left="8244" w:hanging="360"/>
+      </w:pPr>
+      <w:rPr>
+        <w:rFonts w:ascii="Wingdings" w:hAnsi="Wingdings" w:hint="default"/>
+      </w:rPr>
+    </w:lvl>
+  </w:abstractNum>
+  <w:abstractNum w:abstractNumId="2">
+    <w:nsid w:val="3935787C"/>
+    <w:multiLevelType w:val="hybridMultilevel"/>
+    <w:tmpl w:val="F29CFA94"/>
+    <w:lvl w:ilvl="0" w:tplc="2422A2D2">
+      <w:numFmt w:val="bullet"/>
+      <w:lvlText w:val="-"/>
+      <w:lvlJc w:val="left"/>
+      <w:pPr>
+        <w:ind w:left="2484" w:hanging="360"/>
+      </w:pPr>
+      <w:rPr>
+        <w:rFonts w:ascii="Consolas" w:eastAsiaTheme="minorEastAsia" w:hAnsi="Consolas" w:cstheme="minorBidi" w:hint="default"/>
+      </w:rPr>
+    </w:lvl>
+    <w:lvl w:ilvl="1" w:tplc="04150003" w:tentative="1">
+      <w:start w:val="1"/>
+      <w:numFmt w:val="bullet"/>
+      <w:lvlText w:val="o"/>
+      <w:lvlJc w:val="left"/>
+      <w:pPr>
+        <w:ind w:left="3204" w:hanging="360"/>
+      </w:pPr>
+      <w:rPr>
+        <w:rFonts w:ascii="Courier New" w:hAnsi="Courier New" w:cs="Courier New" w:hint="default"/>
+      </w:rPr>
+    </w:lvl>
+    <w:lvl w:ilvl="2" w:tplc="04150005" w:tentative="1">
+      <w:start w:val="1"/>
+      <w:numFmt w:val="bullet"/>
+      <w:lvlText w:val=""/>
+      <w:lvlJc w:val="left"/>
+      <w:pPr>
+        <w:ind w:left="3924" w:hanging="360"/>
+      </w:pPr>
+      <w:rPr>
+        <w:rFonts w:ascii="Wingdings" w:hAnsi="Wingdings" w:hint="default"/>
+      </w:rPr>
+    </w:lvl>
+    <w:lvl w:ilvl="3" w:tplc="04150001" w:tentative="1">
+      <w:start w:val="1"/>
+      <w:numFmt w:val="bullet"/>
+      <w:lvlText w:val=""/>
+      <w:lvlJc w:val="left"/>
+      <w:pPr>
+        <w:ind w:left="4644" w:hanging="360"/>
+      </w:pPr>
+      <w:rPr>
+        <w:rFonts w:ascii="Symbol" w:hAnsi="Symbol" w:hint="default"/>
+      </w:rPr>
+    </w:lvl>
+    <w:lvl w:ilvl="4" w:tplc="04150003" w:tentative="1">
+      <w:start w:val="1"/>
+      <w:numFmt w:val="bullet"/>
+      <w:lvlText w:val="o"/>
+      <w:lvlJc w:val="left"/>
+      <w:pPr>
+        <w:ind w:left="5364" w:hanging="360"/>
+      </w:pPr>
+      <w:rPr>
+        <w:rFonts w:ascii="Courier New" w:hAnsi="Courier New" w:cs="Courier New" w:hint="default"/>
+      </w:rPr>
+    </w:lvl>
+    <w:lvl w:ilvl="5" w:tplc="04150005" w:tentative="1">
+      <w:start w:val="1"/>
+      <w:numFmt w:val="bullet"/>
+      <w:lvlText w:val=""/>
+      <w:lvlJc w:val="left"/>
+      <w:pPr>
+        <w:ind w:left="6084" w:hanging="360"/>
+      </w:pPr>
+      <w:rPr>
+        <w:rFonts w:ascii="Wingdings" w:hAnsi="Wingdings" w:hint="default"/>
+      </w:rPr>
+    </w:lvl>
+    <w:lvl w:ilvl="6" w:tplc="04150001" w:tentative="1">
+      <w:start w:val="1"/>
+      <w:numFmt w:val="bullet"/>
+      <w:lvlText w:val=""/>
+      <w:lvlJc w:val="left"/>
+      <w:pPr>
+        <w:ind w:left="6804" w:hanging="360"/>
+      </w:pPr>
+      <w:rPr>
+        <w:rFonts w:ascii="Symbol" w:hAnsi="Symbol" w:hint="default"/>
+      </w:rPr>
+    </w:lvl>
+    <w:lvl w:ilvl="7" w:tplc="04150003" w:tentative="1">
+      <w:start w:val="1"/>
+      <w:numFmt w:val="bullet"/>
+      <w:lvlText w:val="o"/>
+      <w:lvlJc w:val="left"/>
+      <w:pPr>
+        <w:ind w:left="7524" w:hanging="360"/>
+      </w:pPr>
+      <w:rPr>
+        <w:rFonts w:ascii="Courier New" w:hAnsi="Courier New" w:cs="Courier New" w:hint="default"/>
+      </w:rPr>
+    </w:lvl>
+    <w:lvl w:ilvl="8" w:tplc="04150005" w:tentative="1">
+      <w:start w:val="1"/>
+      <w:numFmt w:val="bullet"/>
+      <w:lvlText w:val=""/>
+      <w:lvlJc w:val="left"/>
+      <w:pPr>
+        <w:ind w:left="8244" w:hanging="360"/>
+      </w:pPr>
+      <w:rPr>
+        <w:rFonts w:ascii="Wingdings" w:hAnsi="Wingdings" w:hint="default"/>
+      </w:rPr>
+    </w:lvl>
+  </w:abstractNum>
+  <w:abstractNum w:abstractNumId="3">
+    <w:nsid w:val="6AC54E78"/>
+    <w:multiLevelType w:val="hybridMultilevel"/>
+    <w:tmpl w:val="D6063504"/>
+    <w:lvl w:ilvl="0" w:tplc="A63269F8">
+      <w:numFmt w:val="bullet"/>
+      <w:lvlText w:val="-"/>
+      <w:lvlJc w:val="left"/>
+      <w:pPr>
+        <w:ind w:left="2484" w:hanging="360"/>
+      </w:pPr>
+      <w:rPr>
+        <w:rFonts w:ascii="Consolas" w:eastAsiaTheme="minorEastAsia" w:hAnsi="Consolas" w:cstheme="minorBidi" w:hint="default"/>
+      </w:rPr>
+    </w:lvl>
+    <w:lvl w:ilvl="1" w:tplc="04150003" w:tentative="1">
+      <w:start w:val="1"/>
+      <w:numFmt w:val="bullet"/>
+      <w:lvlText w:val="o"/>
+      <w:lvlJc w:val="left"/>
+      <w:pPr>
+        <w:ind w:left="3204" w:hanging="360"/>
+      </w:pPr>
+      <w:rPr>
+        <w:rFonts w:ascii="Courier New" w:hAnsi="Courier New" w:cs="Courier New" w:hint="default"/>
+      </w:rPr>
+    </w:lvl>
+    <w:lvl w:ilvl="2" w:tplc="04150005" w:tentative="1">
+      <w:start w:val="1"/>
+      <w:numFmt w:val="bullet"/>
+      <w:lvlText w:val=""/>
+      <w:lvlJc w:val="left"/>
+      <w:pPr>
+        <w:ind w:left="3924" w:hanging="360"/>
+      </w:pPr>
+      <w:rPr>
+        <w:rFonts w:ascii="Wingdings" w:hAnsi="Wingdings" w:hint="default"/>
+      </w:rPr>
+    </w:lvl>
+    <w:lvl w:ilvl="3" w:tplc="04150001" w:tentative="1">
+      <w:start w:val="1"/>
+      <w:numFmt w:val="bullet"/>
+      <w:lvlText w:val=""/>
+      <w:lvlJc w:val="left"/>
+      <w:pPr>
+        <w:ind w:left="4644" w:hanging="360"/>
+      </w:pPr>
+      <w:rPr>
+        <w:rFonts w:ascii="Symbol" w:hAnsi="Symbol" w:hint="default"/>
+      </w:rPr>
+    </w:lvl>
+    <w:lvl w:ilvl="4" w:tplc="04150003" w:tentative="1">
+      <w:start w:val="1"/>
+      <w:numFmt w:val="bullet"/>
+      <w:lvlText w:val="o"/>
+      <w:lvlJc w:val="left"/>
+      <w:pPr>
+        <w:ind w:left="5364" w:hanging="360"/>
+      </w:pPr>
+      <w:rPr>
+        <w:rFonts w:ascii="Courier New" w:hAnsi="Courier New" w:cs="Courier New" w:hint="default"/>
+      </w:rPr>
+    </w:lvl>
+    <w:lvl w:ilvl="5" w:tplc="04150005" w:tentative="1">
+      <w:start w:val="1"/>
+      <w:numFmt w:val="bullet"/>
+      <w:lvlText w:val=""/>
+      <w:lvlJc w:val="left"/>
+      <w:pPr>
+        <w:ind w:left="6084" w:hanging="360"/>
+      </w:pPr>
+      <w:rPr>
+        <w:rFonts w:ascii="Wingdings" w:hAnsi="Wingdings" w:hint="default"/>
+      </w:rPr>
+    </w:lvl>
+    <w:lvl w:ilvl="6" w:tplc="04150001" w:tentative="1">
+      <w:start w:val="1"/>
+      <w:numFmt w:val="bullet"/>
+      <w:lvlText w:val=""/>
+      <w:lvlJc w:val="left"/>
+      <w:pPr>
+        <w:ind w:left="6804" w:hanging="360"/>
+      </w:pPr>
+      <w:rPr>
+        <w:rFonts w:ascii="Symbol" w:hAnsi="Symbol" w:hint="default"/>
+      </w:rPr>
+    </w:lvl>
+    <w:lvl w:ilvl="7" w:tplc="04150003" w:tentative="1">
+      <w:start w:val="1"/>
+      <w:numFmt w:val="bullet"/>
+      <w:lvlText w:val="o"/>
+      <w:lvlJc w:val="left"/>
+      <w:pPr>
+        <w:ind w:left="7524" w:hanging="360"/>
+      </w:pPr>
+      <w:rPr>
+        <w:rFonts w:ascii="Courier New" w:hAnsi="Courier New" w:cs="Courier New" w:hint="default"/>
+      </w:rPr>
+    </w:lvl>
+    <w:lvl w:ilvl="8" w:tplc="04150005" w:tentative="1">
+      <w:start w:val="1"/>
+      <w:numFmt w:val="bullet"/>
+      <w:lvlText w:val=""/>
+      <w:lvlJc w:val="left"/>
+      <w:pPr>
+        <w:ind w:left="8244" w:hanging="360"/>
+      </w:pPr>
+      <w:rPr>
+        <w:rFonts w:ascii="Wingdings" w:hAnsi="Wingdings" w:hint="default"/>
+      </w:rPr>
+    </w:lvl>
+  </w:abstractNum>
+  <w:num w:numId="1">
+    <w:abstractNumId w:val="0"/>
+  </w:num>
+  <w:num w:numId="2">
+    <w:abstractNumId w:val="1"/>
+  </w:num>
+  <w:num w:numId="3">
+    <w:abstractNumId w:val="3"/>
+  </w:num>
+  <w:num w:numId="4">
+    <w:abstractNumId w:val="2"/>
+  </w:num>
+</w:numbering>
 </file>
 
 <file path=word/styles.xml><?xml version="1.0" encoding="utf-8"?>
@@ -2864,6 +5376,27 @@
       <w:szCs w:val="26"/>
     </w:rPr>
   </w:style>
+  <w:style w:type="character" w:styleId="Tekstzastpczy">
+    <w:name w:val="Placeholder Text"/>
+    <w:basedOn w:val="Domylnaczcionkaakapitu"/>
+    <w:uiPriority w:val="99"/>
+    <w:semiHidden/>
+    <w:rsid w:val="0082379C"/>
+    <w:rPr>
+      <w:color w:val="808080"/>
+    </w:rPr>
+  </w:style>
+  <w:style w:type="paragraph" w:styleId="Akapitzlist">
+    <w:name w:val="List Paragraph"/>
+    <w:basedOn w:val="Normalny"/>
+    <w:uiPriority w:val="34"/>
+    <w:qFormat/>
+    <w:rsid w:val="003F41C3"/>
+    <w:pPr>
+      <w:ind w:left="720"/>
+      <w:contextualSpacing/>
+    </w:pPr>
+  </w:style>
 </w:styles>
 </file>
 
@@ -2902,12 +5435,12 @@
 
 <file path=word/glossary/fontTable.xml><?xml version="1.0" encoding="utf-8"?>
 <w:fonts xmlns:r="http://schemas.openxmlformats.org/officeDocument/2006/relationships" xmlns:w="http://schemas.openxmlformats.org/wordprocessingml/2006/main">
-  <w:font w:name="Corbel">
-    <w:panose1 w:val="020B0503020204020204"/>
-    <w:charset w:val="EE"/>
-    <w:family w:val="swiss"/>
+  <w:font w:name="Wingdings">
+    <w:panose1 w:val="05000000000000000000"/>
+    <w:charset w:val="02"/>
+    <w:family w:val="auto"/>
     <w:pitch w:val="variable"/>
-    <w:sig w:usb0="A00002EF" w:usb1="4000204B" w:usb2="00000000" w:usb3="00000000" w:csb0="0000009F" w:csb1="00000000"/>
+    <w:sig w:usb0="00000000" w:usb1="10000000" w:usb2="00000000" w:usb3="00000000" w:csb0="80000000" w:csb1="00000000"/>
   </w:font>
   <w:font w:name="Times New Roman">
     <w:panose1 w:val="02020603050405020304"/>
@@ -2916,13 +5449,40 @@
     <w:pitch w:val="variable"/>
     <w:sig w:usb0="E0002AFF" w:usb1="C0007841" w:usb2="00000009" w:usb3="00000000" w:csb0="000001FF" w:csb1="00000000"/>
   </w:font>
+  <w:font w:name="Courier New">
+    <w:panose1 w:val="02070309020205020404"/>
+    <w:charset w:val="EE"/>
+    <w:family w:val="modern"/>
+    <w:pitch w:val="fixed"/>
+    <w:sig w:usb0="E0002AFF" w:usb1="C0007843" w:usb2="00000009" w:usb3="00000000" w:csb0="000001FF" w:csb1="00000000"/>
+  </w:font>
+  <w:font w:name="Symbol">
+    <w:panose1 w:val="05050102010706020507"/>
+    <w:charset w:val="02"/>
+    <w:family w:val="roman"/>
+    <w:pitch w:val="variable"/>
+    <w:sig w:usb0="00000000" w:usb1="10000000" w:usb2="00000000" w:usb3="00000000" w:csb0="80000000" w:csb1="00000000"/>
+  </w:font>
+  <w:font w:name="Consolas">
+    <w:panose1 w:val="020B0609020204030204"/>
+    <w:charset w:val="EE"/>
+    <w:family w:val="modern"/>
+    <w:pitch w:val="fixed"/>
+    <w:sig w:usb0="A00002EF" w:usb1="4000204B" w:usb2="00000000" w:usb3="00000000" w:csb0="0000009F" w:csb1="00000000"/>
+  </w:font>
+  <w:font w:name="Corbel">
+    <w:panose1 w:val="020B0503020204020204"/>
+    <w:charset w:val="EE"/>
+    <w:family w:val="swiss"/>
+    <w:pitch w:val="variable"/>
+    <w:sig w:usb0="A00002EF" w:usb1="4000204B" w:usb2="00000000" w:usb3="00000000" w:csb0="0000009F" w:csb1="00000000"/>
+  </w:font>
   <w:font w:name="Tahoma">
     <w:panose1 w:val="020B0604030504040204"/>
-    <w:charset w:val="00"/>
+    <w:charset w:val="EE"/>
     <w:family w:val="swiss"/>
-    <w:notTrueType/>
     <w:pitch w:val="variable"/>
-    <w:sig w:usb0="00000003" w:usb1="00000000" w:usb2="00000000" w:usb3="00000000" w:csb0="00000001" w:csb1="00000000"/>
+    <w:sig w:usb0="E1002EFF" w:usb1="C000605B" w:usb2="00000029" w:usb3="00000000" w:csb0="000101FF" w:csb1="00000000"/>
   </w:font>
   <w:font w:name="Cambria Math">
     <w:panose1 w:val="02040503050406030204"/>
@@ -2937,13 +5497,6 @@
     <w:family w:val="swiss"/>
     <w:pitch w:val="variable"/>
     <w:sig w:usb0="E0002AFF" w:usb1="C0007843" w:usb2="00000009" w:usb3="00000000" w:csb0="000001FF" w:csb1="00000000"/>
-  </w:font>
-  <w:font w:name="Consolas">
-    <w:panose1 w:val="020B0609020204030204"/>
-    <w:charset w:val="EE"/>
-    <w:family w:val="modern"/>
-    <w:pitch w:val="fixed"/>
-    <w:sig w:usb0="A00002EF" w:usb1="4000204B" w:usb2="00000000" w:usb3="00000000" w:csb0="0000009F" w:csb1="00000000"/>
   </w:font>
   <w:font w:name="Calibri">
     <w:panose1 w:val="020F0502020204030204"/>
@@ -2976,6 +5529,7 @@
     <w:rsid w:val="0009487E"/>
     <w:rsid w:val="00094C83"/>
     <w:rsid w:val="002D4BCA"/>
+    <w:rsid w:val="00757A08"/>
     <w:rsid w:val="00E40200"/>
   </w:rsids>
   <m:mathPr>
@@ -3194,6 +5748,16 @@
   <w:style w:type="paragraph" w:customStyle="1" w:styleId="A234793F33194B0F9DDA9EED0274CE06">
     <w:name w:val="A234793F33194B0F9DDA9EED0274CE06"/>
     <w:rsid w:val="002D4BCA"/>
+  </w:style>
+  <w:style w:type="character" w:styleId="Tekstzastpczy">
+    <w:name w:val="Placeholder Text"/>
+    <w:basedOn w:val="Domylnaczcionkaakapitu"/>
+    <w:uiPriority w:val="99"/>
+    <w:semiHidden/>
+    <w:rsid w:val="00757A08"/>
+    <w:rPr>
+      <w:color w:val="808080"/>
+    </w:rPr>
   </w:style>
 </w:styles>
 </file>

</xml_diff>

<commit_message>
referat OR - dodać podsumowanie
</commit_message>
<xml_diff>
--- a/OR-Referat.docx
+++ b/OR-Referat.docx
@@ -283,10 +283,19 @@
         <w:t xml:space="preserve">, cenionego w świecie informatyki naukowca, m.in. za zaproponowany przez niego </w:t>
       </w:r>
       <w:r>
-        <w:t>1</w:t>
-      </w:r>
-      <w:r>
-        <w:t>się nad nim największe autorytety dyscypliny naukowej, jaką jest informatyka.</w:t>
+        <w:t xml:space="preserve">algorytm </w:t>
+      </w:r>
+      <w:r>
+        <w:rPr>
+          <w:i/>
+        </w:rPr>
+        <w:t>quicksort</w:t>
+      </w:r>
+      <w:r>
+        <w:t xml:space="preserve">. Problem ten wydaje się być niebanalny, gdyż jak widać, pochylają się </w:t>
+      </w:r>
+      <w:r>
+        <w:t>nad nim największe autorytety dyscypliny naukowej, jaką jest informatyka.</w:t>
       </w:r>
     </w:p>
     <w:p>
@@ -376,21 +385,57 @@
             <v:stroke joinstyle="miter"/>
             <v:path gradientshapeok="t" o:connecttype="rect"/>
           </v:shapetype>
-          <v:shape id="_x0000_s1030" type="#_x0000_t202" style="position:absolute;left:0;text-align:left;margin-left:305.75pt;margin-top:117.95pt;width:21.15pt;height:18.3pt;z-index:251661312" filled="f" stroked="f">
-            <v:textbox>
+          <v:shape id="_x0000_s1026" type="#_x0000_t202" style="position:absolute;left:0;text-align:left;margin-left:73pt;margin-top:201.75pt;width:345.95pt;height:24.5pt;z-index:251658240" filled="f" stroked="f">
+            <v:textbox style="mso-next-textbox:#_x0000_s1026">
               <w:txbxContent>
                 <w:p>
                   <w:pPr>
-                    <w:jc w:val="both"/>
-                    <w:rPr>
-                      <w:rFonts w:ascii="Arial" w:hAnsi="Arial" w:cs="Arial"/>
-                    </w:rPr>
-                  </w:pPr>
-                  <w:r>
-                    <w:rPr>
-                      <w:rFonts w:ascii="Arial" w:hAnsi="Arial" w:cs="Arial"/>
-                    </w:rPr>
-                    <w:t>1</w:t>
+                    <w:jc w:val="center"/>
+                    <w:rPr>
+                      <w:i/>
+                    </w:rPr>
+                  </w:pPr>
+                  <w:r>
+                    <w:rPr>
+                      <w:i/>
+                    </w:rPr>
+                    <w:t xml:space="preserve">Rys. 1 - </w:t>
+                  </w:r>
+                  <w:r>
+                    <w:rPr>
+                      <w:i/>
+                    </w:rPr>
+                    <w:t>I</w:t>
+                  </w:r>
+                  <w:r>
+                    <w:rPr>
+                      <w:i/>
+                    </w:rPr>
+                    <w:t xml:space="preserve">lustracja, prezentująca graficznie </w:t>
+                  </w:r>
+                  <w:r>
+                    <w:rPr>
+                      <w:i/>
+                    </w:rPr>
+                    <w:t>„P</w:t>
+                  </w:r>
+                  <w:r>
+                    <w:rPr>
+                      <w:i/>
+                    </w:rPr>
+                    <w:t>roblem ucztujących filozofów</w:t>
+                  </w:r>
+                  <w:r>
+                    <w:rPr>
+                      <w:i/>
+                    </w:rPr>
+                    <w:t>”</w:t>
+                  </w:r>
+                  <w:r>
+                    <w:rPr>
+                      <w:i/>
+                    </w:rPr>
+                    <w:t>.</w:t>
                   </w:r>
                 </w:p>
               </w:txbxContent>
@@ -403,186 +448,10 @@
           <w:i/>
           <w:noProof/>
         </w:rPr>
-        <w:pict>
-          <v:shape id="_x0000_s1029" type="#_x0000_t202" style="position:absolute;left:0;text-align:left;margin-left:286.8pt;margin-top:33.4pt;width:21.15pt;height:18.3pt;z-index:251660288" filled="f" stroked="f">
-            <v:textbox>
-              <w:txbxContent>
-                <w:p>
-                  <w:pPr>
-                    <w:jc w:val="both"/>
-                    <w:rPr>
-                      <w:rFonts w:ascii="Arial" w:hAnsi="Arial" w:cs="Arial"/>
-                    </w:rPr>
-                  </w:pPr>
-                  <w:r>
-                    <w:rPr>
-                      <w:rFonts w:ascii="Arial" w:hAnsi="Arial" w:cs="Arial"/>
-                    </w:rPr>
-                    <w:t>0</w:t>
-                  </w:r>
-                </w:p>
-              </w:txbxContent>
-            </v:textbox>
-          </v:shape>
-        </w:pict>
-      </w:r>
-      <w:r>
-        <w:rPr>
-          <w:i/>
-          <w:noProof/>
-        </w:rPr>
-        <w:pict>
-          <v:shape id="_x0000_s1033" type="#_x0000_t202" style="position:absolute;left:0;text-align:left;margin-left:188.7pt;margin-top:23.25pt;width:21.15pt;height:18.3pt;z-index:251664384" filled="f" stroked="f">
-            <v:textbox>
-              <w:txbxContent>
-                <w:p>
-                  <w:pPr>
-                    <w:jc w:val="both"/>
-                    <w:rPr>
-                      <w:rFonts w:ascii="Arial" w:hAnsi="Arial" w:cs="Arial"/>
-                    </w:rPr>
-                  </w:pPr>
-                  <w:r>
-                    <w:rPr>
-                      <w:rFonts w:ascii="Arial" w:hAnsi="Arial" w:cs="Arial"/>
-                    </w:rPr>
-                    <w:t>4</w:t>
-                  </w:r>
-                </w:p>
-              </w:txbxContent>
-            </v:textbox>
-          </v:shape>
-        </w:pict>
-      </w:r>
-      <w:r>
-        <w:rPr>
-          <w:i/>
-          <w:noProof/>
-        </w:rPr>
-        <w:pict>
-          <v:shape id="_x0000_s1032" type="#_x0000_t202" style="position:absolute;left:0;text-align:left;margin-left:156.1pt;margin-top:104.8pt;width:21.15pt;height:18.3pt;z-index:251663360" filled="f" stroked="f">
-            <v:textbox>
-              <w:txbxContent>
-                <w:p>
-                  <w:pPr>
-                    <w:jc w:val="both"/>
-                    <w:rPr>
-                      <w:rFonts w:ascii="Arial" w:hAnsi="Arial" w:cs="Arial"/>
-                    </w:rPr>
-                  </w:pPr>
-                  <w:r>
-                    <w:rPr>
-                      <w:rFonts w:ascii="Arial" w:hAnsi="Arial" w:cs="Arial"/>
-                    </w:rPr>
-                    <w:t>3</w:t>
-                  </w:r>
-                </w:p>
-              </w:txbxContent>
-            </v:textbox>
-          </v:shape>
-        </w:pict>
-      </w:r>
-      <w:r>
-        <w:rPr>
-          <w:i/>
-          <w:noProof/>
-        </w:rPr>
-        <w:pict>
-          <v:shape id="_x0000_s1031" type="#_x0000_t202" style="position:absolute;left:0;text-align:left;margin-left:226.15pt;margin-top:167.5pt;width:21.15pt;height:18.3pt;z-index:251662336" filled="f" stroked="f">
-            <v:textbox>
-              <w:txbxContent>
-                <w:p>
-                  <w:pPr>
-                    <w:jc w:val="both"/>
-                    <w:rPr>
-                      <w:rFonts w:ascii="Arial" w:hAnsi="Arial" w:cs="Arial"/>
-                    </w:rPr>
-                  </w:pPr>
-                  <w:r>
-                    <w:rPr>
-                      <w:rFonts w:ascii="Arial" w:hAnsi="Arial" w:cs="Arial"/>
-                    </w:rPr>
-                    <w:t>2</w:t>
-                  </w:r>
-                </w:p>
-              </w:txbxContent>
-            </v:textbox>
-          </v:shape>
-        </w:pict>
-      </w:r>
-      <w:r>
-        <w:rPr>
-          <w:i/>
-          <w:noProof/>
-        </w:rPr>
-        <w:pict>
-          <v:shape id="_x0000_s1026" type="#_x0000_t202" style="position:absolute;left:0;text-align:left;margin-left:30.65pt;margin-top:194.05pt;width:414.85pt;height:45.9pt;z-index:251658240" filled="f" stroked="f">
-            <v:textbox>
-              <w:txbxContent>
-                <w:p>
-                  <w:pPr>
-                    <w:jc w:val="both"/>
-                    <w:rPr>
-                      <w:i/>
-                    </w:rPr>
-                  </w:pPr>
-                  <w:r>
-                    <w:rPr>
-                      <w:i/>
-                    </w:rPr>
-                    <w:t xml:space="preserve">Rys. 1 - </w:t>
-                  </w:r>
-                  <w:r>
-                    <w:rPr>
-                      <w:i/>
-                    </w:rPr>
-                    <w:t xml:space="preserve">Oryginalna ilustracja, prezentująca graficznie </w:t>
-                  </w:r>
-                  <w:r>
-                    <w:rPr>
-                      <w:i/>
-                    </w:rPr>
-                    <w:t>„P</w:t>
-                  </w:r>
-                  <w:r>
-                    <w:rPr>
-                      <w:i/>
-                    </w:rPr>
-                    <w:t>roblem ucztujących filozofów</w:t>
-                  </w:r>
-                  <w:r>
-                    <w:rPr>
-                      <w:i/>
-                    </w:rPr>
-                    <w:t>”</w:t>
-                  </w:r>
-                  <w:r>
-                    <w:rPr>
-                      <w:i/>
-                    </w:rPr>
-                    <w:t xml:space="preserve"> pochodząca z wykłady pt. „Hierarchial Ordering of Sequential Processes” prof. E.Djikstry</w:t>
-                  </w:r>
-                  <w:r>
-                    <w:rPr>
-                      <w:i/>
-                    </w:rPr>
-                    <w:t>.</w:t>
-                  </w:r>
-                </w:p>
-              </w:txbxContent>
-            </v:textbox>
-          </v:shape>
-        </w:pict>
-      </w:r>
-      <w:r>
-        <w:rPr>
-          <w:i/>
-          <w:noProof/>
-        </w:rPr>
         <w:drawing>
           <wp:inline distT="0" distB="0" distL="0" distR="0">
-            <wp:extent cx="2503714" cy="2547257"/>
-            <wp:effectExtent l="19050" t="0" r="0" b="0"/>
+            <wp:extent cx="2455636" cy="2549893"/>
+            <wp:effectExtent l="19050" t="0" r="1814" b="0"/>
             <wp:docPr id="3" name="Obraz 1"/>
             <wp:cNvGraphicFramePr>
               <a:graphicFrameLocks xmlns:a="http://schemas.openxmlformats.org/drawingml/2006/main" noChangeAspect="1"/>
@@ -598,7 +467,7 @@
                   </pic:nvPicPr>
                   <pic:blipFill>
                     <a:blip r:embed="rId10"/>
-                    <a:srcRect l="3776" t="5391" r="7965"/>
+                    <a:srcRect l="3006" r="5752" b="4901"/>
                     <a:stretch>
                       <a:fillRect/>
                     </a:stretch>
@@ -606,7 +475,7 @@
                   <pic:spPr bwMode="auto">
                     <a:xfrm>
                       <a:off x="0" y="0"/>
-                      <a:ext cx="2503714" cy="2547257"/>
+                      <a:ext cx="2455636" cy="2549893"/>
                     </a:xfrm>
                     <a:prstGeom prst="rect">
                       <a:avLst/>
@@ -758,7 +627,13 @@
                     <w:rPr>
                       <w:rFonts w:ascii="Consolas" w:hAnsi="Consolas"/>
                     </w:rPr>
-                    <w:t xml:space="preserve"> Filozof</w:t>
+                    <w:t xml:space="preserve"> </w:t>
+                  </w:r>
+                  <w:r>
+                    <w:rPr>
+                      <w:rFonts w:ascii="Consolas" w:hAnsi="Consolas"/>
+                    </w:rPr>
+                    <w:t>Filozof</w:t>
                   </w:r>
                   <w:r>
                     <w:rPr>
@@ -766,6 +641,25 @@
                       <w:vertAlign w:val="subscript"/>
                     </w:rPr>
                     <w:t>i</w:t>
+                  </w:r>
+                  <m:oMath>
+                    <m:r>
+                      <m:rPr>
+                        <m:nor/>
+                      </m:rPr>
+                      <w:rPr>
+                        <w:rFonts w:ascii="Cambria Math" w:hAnsi="Cambria Math"/>
+                        <w:vertAlign w:val="subscript"/>
+                      </w:rPr>
+                      <m:t>∈</m:t>
+                    </m:r>
+                  </m:oMath>
+                  <w:r>
+                    <w:rPr>
+                      <w:rFonts w:ascii="Consolas" w:hAnsi="Consolas"/>
+                      <w:vertAlign w:val="subscript"/>
+                    </w:rPr>
+                    <w:t>(0,1,2,3,4)</w:t>
                   </w:r>
                   <w:r>
                     <w:rPr>
@@ -1094,6 +988,7 @@
       </w:pPr>
       <w:r>
         <w:rPr>
+          <w:rFonts w:ascii="Consolas" w:hAnsi="Consolas"/>
           <w:b/>
         </w:rPr>
         <w:t>0</w:t>
@@ -1110,6 +1005,7 @@
       </w:pPr>
       <w:r>
         <w:rPr>
+          <w:rFonts w:ascii="Consolas" w:hAnsi="Consolas"/>
           <w:b/>
         </w:rPr>
         <w:t>1</w:t>
@@ -1138,6 +1034,7 @@
       </w:pPr>
       <w:r>
         <w:rPr>
+          <w:rFonts w:ascii="Consolas" w:hAnsi="Consolas"/>
           <w:b/>
         </w:rPr>
         <w:t>P</w:t>
@@ -1208,6 +1105,7 @@
       </w:pPr>
       <w:r>
         <w:rPr>
+          <w:rFonts w:ascii="Consolas" w:hAnsi="Consolas"/>
           <w:b/>
         </w:rPr>
         <w:t>V</w:t>
@@ -1310,20 +1208,29 @@
                     <w:spacing w:after="0"/>
                     <w:rPr>
                       <w:rFonts w:ascii="Consolas" w:hAnsi="Consolas"/>
-                    </w:rPr>
-                  </w:pPr>
-                  <w:r>
-                    <w:rPr>
-                      <w:rFonts w:ascii="Consolas" w:hAnsi="Consolas"/>
-                      <w:b/>
+                      <w:lang w:val="en-US"/>
+                    </w:rPr>
+                  </w:pPr>
+                  <w:r>
+                    <w:rPr>
+                      <w:rFonts w:ascii="Consolas" w:hAnsi="Consolas"/>
+                      <w:b/>
+                      <w:lang w:val="en-US"/>
                     </w:rPr>
                     <w:t>task</w:t>
                   </w:r>
                   <w:r>
                     <w:rPr>
                       <w:rFonts w:ascii="Consolas" w:hAnsi="Consolas"/>
-                    </w:rPr>
-                    <w:t xml:space="preserve"> Filozof</w:t>
+                      <w:lang w:val="en-US"/>
+                    </w:rPr>
+                    <w:t xml:space="preserve"> </w:t>
+                  </w:r>
+                  <w:r>
+                    <w:rPr>
+                      <w:rFonts w:ascii="Consolas" w:hAnsi="Consolas"/>
+                    </w:rPr>
+                    <w:t>Filozof</w:t>
                   </w:r>
                   <w:r>
                     <w:rPr>
@@ -1331,6 +1238,25 @@
                       <w:vertAlign w:val="subscript"/>
                     </w:rPr>
                     <w:t>i</w:t>
+                  </w:r>
+                  <m:oMath>
+                    <m:r>
+                      <m:rPr>
+                        <m:nor/>
+                      </m:rPr>
+                      <w:rPr>
+                        <w:rFonts w:ascii="Cambria Math" w:hAnsi="Cambria Math"/>
+                        <w:vertAlign w:val="subscript"/>
+                      </w:rPr>
+                      <m:t>∈</m:t>
+                    </m:r>
+                  </m:oMath>
+                  <w:r>
+                    <w:rPr>
+                      <w:rFonts w:ascii="Consolas" w:hAnsi="Consolas"/>
+                      <w:vertAlign w:val="subscript"/>
+                    </w:rPr>
+                    <w:t>(0,1,2,3,4)</w:t>
                   </w:r>
                   <w:r>
                     <w:rPr>
@@ -1343,6 +1269,7 @@
                       <w:rFonts w:ascii="Consolas" w:hAnsi="Consolas"/>
                       <w:i/>
                       <w:color w:val="2F6130" w:themeColor="accent4" w:themeShade="80"/>
+                      <w:lang w:val="en-US"/>
                     </w:rPr>
                     <w:t>-- jeden z 5 filozofów</w:t>
                   </w:r>
@@ -1352,18 +1279,21 @@
                     <w:spacing w:after="0"/>
                     <w:rPr>
                       <w:rFonts w:ascii="Consolas" w:hAnsi="Consolas"/>
-                    </w:rPr>
-                  </w:pPr>
-                  <w:r>
-                    <w:rPr>
-                      <w:rFonts w:ascii="Consolas" w:hAnsi="Consolas"/>
-                      <w:b/>
+                      <w:lang w:val="en-US"/>
+                    </w:rPr>
+                  </w:pPr>
+                  <w:r>
+                    <w:rPr>
+                      <w:rFonts w:ascii="Consolas" w:hAnsi="Consolas"/>
+                      <w:b/>
+                      <w:lang w:val="en-US"/>
                     </w:rPr>
                     <w:t xml:space="preserve">task body </w:t>
                   </w:r>
                   <w:r>
                     <w:rPr>
                       <w:rFonts w:ascii="Consolas" w:hAnsi="Consolas"/>
+                      <w:lang w:val="en-US"/>
                     </w:rPr>
                     <w:t>Filozof</w:t>
                   </w:r>
@@ -1371,12 +1301,14 @@
                     <w:rPr>
                       <w:rFonts w:ascii="Consolas" w:hAnsi="Consolas"/>
                       <w:vertAlign w:val="subscript"/>
+                      <w:lang w:val="en-US"/>
                     </w:rPr>
                     <w:t>i</w:t>
                   </w:r>
                   <w:r>
                     <w:rPr>
                       <w:rFonts w:ascii="Consolas" w:hAnsi="Consolas"/>
+                      <w:lang w:val="en-US"/>
                     </w:rPr>
                     <w:t xml:space="preserve"> </w:t>
                   </w:r>
@@ -1384,6 +1316,7 @@
                     <w:rPr>
                       <w:rFonts w:ascii="Consolas" w:hAnsi="Consolas"/>
                       <w:b/>
+                      <w:lang w:val="en-US"/>
                     </w:rPr>
                     <w:t>is</w:t>
                   </w:r>
@@ -1413,14 +1346,12 @@
                     <w:rPr>
                       <w:rFonts w:ascii="Consolas" w:hAnsi="Consolas"/>
                       <w:b/>
-                      <w:lang w:val="en-US"/>
-                    </w:rPr>
-                  </w:pPr>
-                  <w:r>
-                    <w:rPr>
-                      <w:rFonts w:ascii="Consolas" w:hAnsi="Consolas"/>
-                      <w:b/>
-                      <w:lang w:val="en-US"/>
+                    </w:rPr>
+                  </w:pPr>
+                  <w:r>
+                    <w:rPr>
+                      <w:rFonts w:ascii="Consolas" w:hAnsi="Consolas"/>
+                      <w:b/>
                     </w:rPr>
                     <w:t>loop</w:t>
                   </w:r>
@@ -1435,14 +1366,12 @@
                   <w:r>
                     <w:rPr>
                       <w:rFonts w:ascii="Consolas" w:hAnsi="Consolas"/>
-                      <w:lang w:val="en-US"/>
                     </w:rPr>
                     <w:tab/>
                   </w:r>
                   <w:r>
                     <w:rPr>
                       <w:rFonts w:ascii="Consolas" w:hAnsi="Consolas"/>
-                      <w:lang w:val="en-US"/>
                     </w:rPr>
                     <w:tab/>
                   </w:r>
@@ -1777,6 +1706,33 @@
         <w:t>zakleszczenia</w:t>
       </w:r>
       <w:r>
+        <w:rPr>
+          <w:b/>
+        </w:rPr>
+        <w:t xml:space="preserve"> (</w:t>
+      </w:r>
+      <w:r>
+        <w:t>ang.</w:t>
+      </w:r>
+      <w:r>
+        <w:rPr>
+          <w:b/>
+        </w:rPr>
+        <w:t xml:space="preserve"> </w:t>
+      </w:r>
+      <w:r>
+        <w:rPr>
+          <w:i/>
+        </w:rPr>
+        <w:t>deadlock</w:t>
+      </w:r>
+      <w:r>
+        <w:rPr>
+          <w:b/>
+        </w:rPr>
+        <w:t>)</w:t>
+      </w:r>
+      <w:r>
         <w:t>. Sytuacja ta  maiłaby miejscy, gdyby wszyscy filozofowie na raz wzięli po lewym widelcu. Wtedy każdy czekał by na prawy, co spowodowałoby nieoczekiwane zawieszenie programu – a raczej kolacji.</w:t>
       </w:r>
       <w:r>
@@ -1786,6 +1742,7 @@
     <w:p>
       <w:pPr>
         <w:pStyle w:val="Nagwek2"/>
+        <w:spacing w:before="0"/>
       </w:pPr>
       <w:r>
         <w:lastRenderedPageBreak/>
@@ -1794,7 +1751,6 @@
     </w:p>
     <w:p>
       <w:pPr>
-        <w:spacing w:before="240"/>
         <w:ind w:firstLine="284"/>
         <w:jc w:val="both"/>
       </w:pPr>
@@ -1844,20 +1800,43 @@
                       <w:rFonts w:ascii="Consolas" w:hAnsi="Consolas"/>
                       <w:lang w:val="en-US"/>
                     </w:rPr>
-                    <w:t xml:space="preserve"> Filozof</w:t>
+                    <w:t xml:space="preserve"> </w:t>
+                  </w:r>
+                  <w:r>
+                    <w:rPr>
+                      <w:rFonts w:ascii="Consolas" w:hAnsi="Consolas"/>
+                    </w:rPr>
+                    <w:t>Filozof</w:t>
                   </w:r>
                   <w:r>
                     <w:rPr>
                       <w:rFonts w:ascii="Consolas" w:hAnsi="Consolas"/>
                       <w:vertAlign w:val="subscript"/>
-                      <w:lang w:val="en-US"/>
                     </w:rPr>
                     <w:t>i</w:t>
                   </w:r>
-                  <w:r>
-                    <w:rPr>
-                      <w:rFonts w:ascii="Consolas" w:hAnsi="Consolas"/>
-                      <w:lang w:val="en-US"/>
+                  <m:oMath>
+                    <m:r>
+                      <m:rPr>
+                        <m:nor/>
+                      </m:rPr>
+                      <w:rPr>
+                        <w:rFonts w:ascii="Cambria Math" w:hAnsi="Cambria Math"/>
+                        <w:vertAlign w:val="subscript"/>
+                      </w:rPr>
+                      <m:t>∈</m:t>
+                    </m:r>
+                  </m:oMath>
+                  <w:r>
+                    <w:rPr>
+                      <w:rFonts w:ascii="Consolas" w:hAnsi="Consolas"/>
+                      <w:vertAlign w:val="subscript"/>
+                    </w:rPr>
+                    <w:t>(0,1,2,3,4)</w:t>
+                  </w:r>
+                  <w:r>
+                    <w:rPr>
+                      <w:rFonts w:ascii="Consolas" w:hAnsi="Consolas"/>
                     </w:rPr>
                     <w:t xml:space="preserve"> </w:t>
                   </w:r>
@@ -1960,6 +1939,7 @@
                     <w:spacing w:after="0"/>
                     <w:rPr>
                       <w:rFonts w:ascii="Consolas" w:hAnsi="Consolas"/>
+                      <w:lang w:val="en-US"/>
                     </w:rPr>
                   </w:pPr>
                   <w:r>
@@ -1979,6 +1959,7 @@
                   <w:r>
                     <w:rPr>
                       <w:rFonts w:ascii="Consolas" w:hAnsi="Consolas"/>
+                      <w:lang w:val="en-US"/>
                     </w:rPr>
                     <w:t>Myśl;</w:t>
                   </w:r>
@@ -1988,37 +1969,23 @@
                     <w:spacing w:after="0"/>
                     <w:rPr>
                       <w:rFonts w:ascii="Consolas" w:hAnsi="Consolas"/>
-                    </w:rPr>
-                  </w:pPr>
-                  <w:r>
-                    <w:rPr>
-                      <w:rFonts w:ascii="Consolas" w:hAnsi="Consolas"/>
+                      <w:lang w:val="en-US"/>
+                    </w:rPr>
+                  </w:pPr>
+                  <w:r>
+                    <w:rPr>
+                      <w:rFonts w:ascii="Consolas" w:hAnsi="Consolas"/>
+                      <w:lang w:val="en-US"/>
                     </w:rPr>
                     <w:tab/>
                   </w:r>
                   <w:r>
                     <w:rPr>
                       <w:rFonts w:ascii="Consolas" w:hAnsi="Consolas"/>
+                      <w:lang w:val="en-US"/>
                     </w:rPr>
                     <w:tab/>
-                  </w:r>
-                  <w:r>
-                    <w:rPr>
-                      <w:rFonts w:ascii="Consolas" w:hAnsi="Consolas"/>
-                    </w:rPr>
-                    <w:t>P(Widelec(i)</w:t>
-                  </w:r>
-                  <w:r>
-                    <w:rPr>
-                      <w:rFonts w:ascii="Consolas" w:hAnsi="Consolas"/>
-                    </w:rPr>
-                    <w:t xml:space="preserve">, </w:t>
-                  </w:r>
-                  <w:r>
-                    <w:rPr>
-                      <w:rFonts w:ascii="Consolas" w:hAnsi="Consolas"/>
-                    </w:rPr>
-                    <w:t xml:space="preserve">Widelec((i+1) mod 5)); </w:t>
+                    <w:t xml:space="preserve">P(Widelec(i), Widelec((i+1) mod 5)); </w:t>
                   </w:r>
                 </w:p>
                 <w:p>
@@ -2280,6 +2247,24 @@
         <w:t>zagłodzenia</w:t>
       </w:r>
       <w:r>
+        <w:rPr>
+          <w:b/>
+        </w:rPr>
+        <w:t xml:space="preserve"> (</w:t>
+      </w:r>
+      <w:r>
+        <w:rPr>
+          <w:i/>
+        </w:rPr>
+        <w:t>ang. livelock</w:t>
+      </w:r>
+      <w:r>
+        <w:rPr>
+          <w:b/>
+        </w:rPr>
+        <w:t>)</w:t>
+      </w:r>
+      <w:r>
         <w:t xml:space="preserve">. Jest to sytuacja, w której pewnie filozof nie potrafi uzyskać dostępu do obu widelców na raz. </w:t>
       </w:r>
       <w:r>
@@ -2319,7 +2304,13 @@
         <w:t>cesu na</w:t>
       </w:r>
       <w:r>
-        <w:t xml:space="preserve"> dostęp do danego zasobu, po przekroczeniu którego następuje wywłaszczeni tego zasobu na rzecz oczekującego procesu. </w:t>
+        <w:t xml:space="preserve"> dostęp do danego zasobu, po przekroczeniu którego następuje wywłaszczeni</w:t>
+      </w:r>
+      <w:r>
+        <w:t>e</w:t>
+      </w:r>
+      <w:r>
+        <w:t xml:space="preserve"> tego zasobu na rzecz oczekującego procesu. </w:t>
       </w:r>
     </w:p>
     <w:p>
@@ -2661,17 +2652,7 @@
                 <w:rFonts w:ascii="Cambria Math" w:hAnsi="Consolas"/>
                 <w:sz w:val="20"/>
               </w:rPr>
-              <m:t>i</m:t>
-            </m:r>
-            <m:r>
-              <m:rPr>
-                <m:sty m:val="p"/>
-              </m:rPr>
-              <w:rPr>
-                <w:rFonts w:ascii="Cambria Math" w:hAnsi="Consolas"/>
-                <w:sz w:val="20"/>
-              </w:rPr>
-              <m:t>+1</m:t>
+              <m:t>i+1</m:t>
             </m:r>
           </m:e>
         </m:d>
@@ -3050,6 +3031,7 @@
                     <w:spacing w:after="0"/>
                     <w:rPr>
                       <w:rFonts w:ascii="Consolas" w:hAnsi="Consolas"/>
+                      <w:lang w:val="en-US"/>
                     </w:rPr>
                   </w:pPr>
                   <w:r>
@@ -3069,12 +3051,14 @@
                   <w:r>
                     <w:rPr>
                       <w:rFonts w:ascii="Consolas" w:hAnsi="Consolas"/>
+                      <w:lang w:val="en-US"/>
                     </w:rPr>
                     <w:t>V(prisem(K)</w:t>
                   </w:r>
                   <w:r>
                     <w:rPr>
                       <w:rFonts w:ascii="Consolas" w:hAnsi="Consolas"/>
+                      <w:lang w:val="en-US"/>
                     </w:rPr>
                     <w:t>);</w:t>
                   </w:r>
@@ -3089,12 +3073,14 @@
                   <w:r>
                     <w:rPr>
                       <w:rFonts w:ascii="Consolas" w:hAnsi="Consolas"/>
+                      <w:lang w:val="en-US"/>
                     </w:rPr>
                     <w:tab/>
                   </w:r>
                   <w:r>
                     <w:rPr>
                       <w:rFonts w:ascii="Consolas" w:hAnsi="Consolas"/>
+                      <w:lang w:val="en-US"/>
                     </w:rPr>
                     <w:tab/>
                   </w:r>
@@ -3572,6 +3558,25 @@
                     </w:rPr>
                     <w:t>i</w:t>
                   </w:r>
+                  <m:oMath>
+                    <m:r>
+                      <m:rPr>
+                        <m:nor/>
+                      </m:rPr>
+                      <w:rPr>
+                        <w:rFonts w:ascii="Cambria Math" w:hAnsi="Cambria Math"/>
+                        <w:vertAlign w:val="subscript"/>
+                      </w:rPr>
+                      <m:t>∈</m:t>
+                    </m:r>
+                  </m:oMath>
+                  <w:r>
+                    <w:rPr>
+                      <w:rFonts w:ascii="Consolas" w:hAnsi="Consolas"/>
+                      <w:vertAlign w:val="subscript"/>
+                    </w:rPr>
+                    <w:t>(0,1,2,3,4)</w:t>
+                  </w:r>
                   <w:r>
                     <w:rPr>
                       <w:rFonts w:ascii="Consolas" w:hAnsi="Consolas"/>
@@ -3592,18 +3597,21 @@
                     <w:spacing w:after="0"/>
                     <w:rPr>
                       <w:rFonts w:ascii="Consolas" w:hAnsi="Consolas"/>
-                    </w:rPr>
-                  </w:pPr>
-                  <w:r>
-                    <w:rPr>
-                      <w:rFonts w:ascii="Consolas" w:hAnsi="Consolas"/>
-                      <w:b/>
+                      <w:lang w:val="en-US"/>
+                    </w:rPr>
+                  </w:pPr>
+                  <w:r>
+                    <w:rPr>
+                      <w:rFonts w:ascii="Consolas" w:hAnsi="Consolas"/>
+                      <w:b/>
+                      <w:lang w:val="en-US"/>
                     </w:rPr>
                     <w:t xml:space="preserve">task body </w:t>
                   </w:r>
                   <w:r>
                     <w:rPr>
                       <w:rFonts w:ascii="Consolas" w:hAnsi="Consolas"/>
+                      <w:lang w:val="en-US"/>
                     </w:rPr>
                     <w:t>Filozof</w:t>
                   </w:r>
@@ -3611,12 +3619,14 @@
                     <w:rPr>
                       <w:rFonts w:ascii="Consolas" w:hAnsi="Consolas"/>
                       <w:vertAlign w:val="subscript"/>
+                      <w:lang w:val="en-US"/>
                     </w:rPr>
                     <w:t>i</w:t>
                   </w:r>
                   <w:r>
                     <w:rPr>
                       <w:rFonts w:ascii="Consolas" w:hAnsi="Consolas"/>
+                      <w:lang w:val="en-US"/>
                     </w:rPr>
                     <w:t xml:space="preserve"> </w:t>
                   </w:r>
@@ -3624,6 +3634,7 @@
                     <w:rPr>
                       <w:rFonts w:ascii="Consolas" w:hAnsi="Consolas"/>
                       <w:b/>
+                      <w:lang w:val="en-US"/>
                     </w:rPr>
                     <w:t>is</w:t>
                   </w:r>
@@ -3947,7 +3958,6 @@
                     <w:spacing w:after="0"/>
                     <w:rPr>
                       <w:rFonts w:ascii="Consolas" w:hAnsi="Consolas"/>
-                      <w:lang w:val="en-US"/>
                     </w:rPr>
                   </w:pPr>
                   <w:r>
@@ -3965,7 +3975,6 @@
                   <w:r>
                     <w:rPr>
                       <w:rFonts w:ascii="Consolas" w:hAnsi="Consolas"/>
-                      <w:lang w:val="en-US"/>
                     </w:rPr>
                     <w:t>P(mutex);</w:t>
                   </w:r>
@@ -3975,72 +3984,50 @@
                     <w:spacing w:after="0"/>
                     <w:rPr>
                       <w:rFonts w:ascii="Consolas" w:hAnsi="Consolas"/>
-                      <w:lang w:val="en-US"/>
-                    </w:rPr>
-                  </w:pPr>
-                  <w:r>
-                    <w:rPr>
-                      <w:rFonts w:ascii="Consolas" w:hAnsi="Consolas"/>
-                      <w:lang w:val="en-US"/>
+                    </w:rPr>
+                  </w:pPr>
+                  <w:r>
+                    <w:rPr>
+                      <w:rFonts w:ascii="Consolas" w:hAnsi="Consolas"/>
                     </w:rPr>
                     <w:tab/>
                   </w:r>
                   <w:r>
                     <w:rPr>
                       <w:rFonts w:ascii="Consolas" w:hAnsi="Consolas"/>
-                      <w:lang w:val="en-US"/>
                     </w:rPr>
                     <w:tab/>
                   </w:r>
                   <w:r>
                     <w:rPr>
                       <w:rFonts w:ascii="Consolas" w:hAnsi="Consolas"/>
-                      <w:lang w:val="en-US"/>
                     </w:rPr>
                     <w:tab/>
-                    <w:t>C(i):=</w:t>
-                  </w:r>
-                  <w:r>
-                    <w:rPr>
-                      <w:rFonts w:ascii="Consolas" w:hAnsi="Consolas"/>
-                      <w:lang w:val="en-US"/>
-                    </w:rPr>
-                    <w:t>0</w:t>
-                  </w:r>
-                  <w:r>
-                    <w:rPr>
-                      <w:rFonts w:ascii="Consolas" w:hAnsi="Consolas"/>
-                      <w:lang w:val="en-US"/>
-                    </w:rPr>
-                    <w:t>;</w:t>
-                  </w:r>
-                </w:p>
-                <w:p>
-                  <w:pPr>
-                    <w:spacing w:after="0"/>
-                    <w:rPr>
-                      <w:rFonts w:ascii="Consolas" w:hAnsi="Consolas"/>
-                      <w:lang w:val="en-US"/>
-                    </w:rPr>
-                  </w:pPr>
-                  <w:r>
-                    <w:rPr>
-                      <w:rFonts w:ascii="Consolas" w:hAnsi="Consolas"/>
-                      <w:lang w:val="en-US"/>
+                    <w:t>C(i):=0;</w:t>
+                  </w:r>
+                </w:p>
+                <w:p>
+                  <w:pPr>
+                    <w:spacing w:after="0"/>
+                    <w:rPr>
+                      <w:rFonts w:ascii="Consolas" w:hAnsi="Consolas"/>
+                    </w:rPr>
+                  </w:pPr>
+                  <w:r>
+                    <w:rPr>
+                      <w:rFonts w:ascii="Consolas" w:hAnsi="Consolas"/>
                     </w:rPr>
                     <w:tab/>
                   </w:r>
                   <w:r>
                     <w:rPr>
                       <w:rFonts w:ascii="Consolas" w:hAnsi="Consolas"/>
-                      <w:lang w:val="en-US"/>
                     </w:rPr>
                     <w:tab/>
                   </w:r>
                   <w:r>
                     <w:rPr>
                       <w:rFonts w:ascii="Consolas" w:hAnsi="Consolas"/>
-                      <w:lang w:val="en-US"/>
                     </w:rPr>
                     <w:tab/>
                     <w:t>test((i+1) mod 5);</w:t>
@@ -4051,35 +4038,25 @@
                     <w:spacing w:after="0"/>
                     <w:rPr>
                       <w:rFonts w:ascii="Consolas" w:hAnsi="Consolas"/>
-                      <w:lang w:val="en-US"/>
-                    </w:rPr>
-                  </w:pPr>
-                  <w:r>
-                    <w:rPr>
-                      <w:rFonts w:ascii="Consolas" w:hAnsi="Consolas"/>
-                      <w:lang w:val="en-US"/>
+                    </w:rPr>
+                  </w:pPr>
+                  <w:r>
+                    <w:rPr>
+                      <w:rFonts w:ascii="Consolas" w:hAnsi="Consolas"/>
                     </w:rPr>
                     <w:tab/>
                   </w:r>
                   <w:r>
                     <w:rPr>
                       <w:rFonts w:ascii="Consolas" w:hAnsi="Consolas"/>
-                      <w:lang w:val="en-US"/>
                     </w:rPr>
                     <w:tab/>
                   </w:r>
                   <w:r>
                     <w:rPr>
                       <w:rFonts w:ascii="Consolas" w:hAnsi="Consolas"/>
-                      <w:lang w:val="en-US"/>
                     </w:rPr>
                     <w:tab/>
-                  </w:r>
-                  <w:r>
-                    <w:rPr>
-                      <w:rFonts w:ascii="Consolas" w:hAnsi="Consolas"/>
-                      <w:lang w:val="en-US"/>
-                    </w:rPr>
                     <w:t>test((i-1) mod 5);</w:t>
                   </w:r>
                 </w:p>
@@ -4093,21 +4070,18 @@
                   <w:r>
                     <w:rPr>
                       <w:rFonts w:ascii="Consolas" w:hAnsi="Consolas"/>
-                      <w:lang w:val="en-US"/>
                     </w:rPr>
                     <w:tab/>
                   </w:r>
                   <w:r>
                     <w:rPr>
                       <w:rFonts w:ascii="Consolas" w:hAnsi="Consolas"/>
-                      <w:lang w:val="en-US"/>
                     </w:rPr>
                     <w:tab/>
                   </w:r>
                   <w:r>
                     <w:rPr>
                       <w:rFonts w:ascii="Consolas" w:hAnsi="Consolas"/>
-                      <w:lang w:val="en-US"/>
                     </w:rPr>
                     <w:tab/>
                   </w:r>
@@ -4125,6 +4099,7 @@
                     <w:spacing w:after="0"/>
                     <w:rPr>
                       <w:rFonts w:ascii="Consolas" w:hAnsi="Consolas"/>
+                      <w:lang w:val="en-US"/>
                     </w:rPr>
                   </w:pPr>
                   <w:r>
@@ -4142,6 +4117,7 @@
                   <w:r>
                     <w:rPr>
                       <w:rFonts w:ascii="Consolas" w:hAnsi="Consolas"/>
+                      <w:lang w:val="en-US"/>
                     </w:rPr>
                     <w:t>V(mutex);</w:t>
                   </w:r>
@@ -4152,18 +4128,21 @@
                     <w:ind w:firstLine="708"/>
                     <w:rPr>
                       <w:rFonts w:ascii="Consolas" w:hAnsi="Consolas"/>
-                    </w:rPr>
-                  </w:pPr>
-                  <w:r>
-                    <w:rPr>
-                      <w:rFonts w:ascii="Consolas" w:hAnsi="Consolas"/>
-                      <w:b/>
+                      <w:lang w:val="en-US"/>
+                    </w:rPr>
+                  </w:pPr>
+                  <w:r>
+                    <w:rPr>
+                      <w:rFonts w:ascii="Consolas" w:hAnsi="Consolas"/>
+                      <w:b/>
+                      <w:lang w:val="en-US"/>
                     </w:rPr>
                     <w:t>end loop</w:t>
                   </w:r>
                   <w:r>
                     <w:rPr>
                       <w:rFonts w:ascii="Consolas" w:hAnsi="Consolas"/>
+                      <w:lang w:val="en-US"/>
                     </w:rPr>
                     <w:t>;</w:t>
                   </w:r>
@@ -4213,7 +4192,10 @@
         </w:pict>
       </w:r>
       <w:r>
-        <w:t>Następnie kod</w:t>
+        <w:t>K</w:t>
+      </w:r>
+      <w:r>
+        <w:t>od</w:t>
       </w:r>
       <w:r>
         <w:t xml:space="preserve"> tego</w:t>
@@ -4270,6 +4252,3209 @@
       </w:r>
       <w:r>
         <w:t>”.</w:t>
+      </w:r>
+    </w:p>
+    <w:p>
+      <w:r>
+        <w:br w:type="page"/>
+      </w:r>
+    </w:p>
+    <w:p>
+      <w:pPr>
+        <w:pStyle w:val="Nagwek2"/>
+      </w:pPr>
+      <w:r>
+        <w:lastRenderedPageBreak/>
+        <w:t xml:space="preserve">Rozwiązanie </w:t>
+      </w:r>
+      <w:r>
+        <w:t>asymetryczne</w:t>
+      </w:r>
+    </w:p>
+    <w:p>
+      <w:pPr>
+        <w:spacing w:after="0"/>
+        <w:ind w:firstLine="284"/>
+        <w:jc w:val="both"/>
+      </w:pPr>
+      <w:r>
+        <w:t xml:space="preserve">Jest to kolejne rozwiązanie korzystające z semaforów binarnych, jednakże od poprzednich różni się tym, że dzielimy filozofów na dwie grupy: </w:t>
+      </w:r>
+      <w:r>
+        <w:rPr>
+          <w:i/>
+        </w:rPr>
+        <w:t>p</w:t>
+      </w:r>
+      <w:r>
+        <w:rPr>
+          <w:i/>
+        </w:rPr>
+        <w:t>arzystych</w:t>
+      </w:r>
+      <w:r>
+        <w:t xml:space="preserve"> oraz </w:t>
+      </w:r>
+      <w:r>
+        <w:rPr>
+          <w:i/>
+        </w:rPr>
+        <w:t>nie</w:t>
+      </w:r>
+      <w:r>
+        <w:rPr>
+          <w:i/>
+        </w:rPr>
+        <w:t>parzystych</w:t>
+      </w:r>
+      <w:r>
+        <w:t>. Podział ten dotyczy procedur, jakie poszczególni filozofowie będą wykonywali, a różnicą w tych procedurach jest kolejność pobierania widelców. Tak więc:</w:t>
+      </w:r>
+    </w:p>
+    <w:p>
+      <w:pPr>
+        <w:spacing w:after="0"/>
+        <w:ind w:firstLine="284"/>
+        <w:jc w:val="both"/>
+      </w:pPr>
+      <w:r>
+        <w:t xml:space="preserve">- filozofowie </w:t>
+      </w:r>
+      <w:r>
+        <w:rPr>
+          <w:i/>
+        </w:rPr>
+        <w:t>parzyści</w:t>
+      </w:r>
+      <w:r>
+        <w:t>: pierw podnoszą prawy widelec, następnie lewy</w:t>
+      </w:r>
+    </w:p>
+    <w:p>
+      <w:pPr>
+        <w:spacing w:after="0"/>
+        <w:ind w:firstLine="284"/>
+        <w:jc w:val="both"/>
+      </w:pPr>
+      <w:r>
+        <w:rPr>
+          <w:noProof/>
+        </w:rPr>
+        <w:pict>
+          <v:shape id="_x0000_s1040" type="#_x0000_t202" style="position:absolute;left:0;text-align:left;margin-left:.9pt;margin-top:20.8pt;width:437.75pt;height:391.25pt;z-index:251669504;mso-wrap-distance-bottom:8.5pt" filled="f" strokecolor="#ffc000">
+            <v:stroke dashstyle="dash"/>
+            <v:textbox style="mso-next-textbox:#_x0000_s1040">
+              <w:txbxContent>
+                <w:p>
+                  <w:pPr>
+                    <w:spacing w:after="0"/>
+                    <w:rPr>
+                      <w:rFonts w:ascii="Consolas" w:hAnsi="Consolas"/>
+                      <w:lang w:val="en-US"/>
+                    </w:rPr>
+                  </w:pPr>
+                  <w:r>
+                    <w:rPr>
+                      <w:rFonts w:ascii="Consolas" w:hAnsi="Consolas"/>
+                      <w:lang w:val="en-US"/>
+                    </w:rPr>
+                    <w:t>Widelec</w:t>
+                  </w:r>
+                  <w:r>
+                    <w:rPr>
+                      <w:rFonts w:ascii="Consolas" w:hAnsi="Consolas"/>
+                      <w:lang w:val="en-US"/>
+                    </w:rPr>
+                    <w:t xml:space="preserve">: array(0…4) of </w:t>
+                  </w:r>
+                  <w:r>
+                    <w:rPr>
+                      <w:rFonts w:ascii="Consolas" w:hAnsi="Consolas"/>
+                      <w:lang w:val="en-US"/>
+                    </w:rPr>
+                    <w:t>N</w:t>
+                  </w:r>
+                  <w:r>
+                    <w:rPr>
+                      <w:rFonts w:ascii="Consolas" w:hAnsi="Consolas"/>
+                      <w:lang w:val="en-US"/>
+                    </w:rPr>
+                    <w:t>atural := (</w:t>
+                  </w:r>
+                  <w:r>
+                    <w:rPr>
+                      <w:rFonts w:ascii="Consolas" w:hAnsi="Consolas"/>
+                      <w:lang w:val="en-US"/>
+                    </w:rPr>
+                    <w:t>1</w:t>
+                  </w:r>
+                  <w:r>
+                    <w:rPr>
+                      <w:rFonts w:ascii="Consolas" w:hAnsi="Consolas"/>
+                      <w:lang w:val="en-US"/>
+                    </w:rPr>
+                    <w:t>,</w:t>
+                  </w:r>
+                  <w:r>
+                    <w:rPr>
+                      <w:rFonts w:ascii="Consolas" w:hAnsi="Consolas"/>
+                      <w:lang w:val="en-US"/>
+                    </w:rPr>
+                    <w:t>1</w:t>
+                  </w:r>
+                  <w:r>
+                    <w:rPr>
+                      <w:rFonts w:ascii="Consolas" w:hAnsi="Consolas"/>
+                      <w:lang w:val="en-US"/>
+                    </w:rPr>
+                    <w:t>,</w:t>
+                  </w:r>
+                  <w:r>
+                    <w:rPr>
+                      <w:rFonts w:ascii="Consolas" w:hAnsi="Consolas"/>
+                      <w:lang w:val="en-US"/>
+                    </w:rPr>
+                    <w:t>1</w:t>
+                  </w:r>
+                  <w:r>
+                    <w:rPr>
+                      <w:rFonts w:ascii="Consolas" w:hAnsi="Consolas"/>
+                      <w:lang w:val="en-US"/>
+                    </w:rPr>
+                    <w:t>,</w:t>
+                  </w:r>
+                  <w:r>
+                    <w:rPr>
+                      <w:rFonts w:ascii="Consolas" w:hAnsi="Consolas"/>
+                      <w:lang w:val="en-US"/>
+                    </w:rPr>
+                    <w:t>1</w:t>
+                  </w:r>
+                  <w:r>
+                    <w:rPr>
+                      <w:rFonts w:ascii="Consolas" w:hAnsi="Consolas"/>
+                      <w:lang w:val="en-US"/>
+                    </w:rPr>
+                    <w:t>,</w:t>
+                  </w:r>
+                  <w:r>
+                    <w:rPr>
+                      <w:rFonts w:ascii="Consolas" w:hAnsi="Consolas"/>
+                      <w:lang w:val="en-US"/>
+                    </w:rPr>
+                    <w:t>1</w:t>
+                  </w:r>
+                  <w:r>
+                    <w:rPr>
+                      <w:rFonts w:ascii="Consolas" w:hAnsi="Consolas"/>
+                      <w:lang w:val="en-US"/>
+                    </w:rPr>
+                    <w:t>)</w:t>
+                  </w:r>
+                </w:p>
+                <w:p>
+                  <w:pPr>
+                    <w:spacing w:after="0"/>
+                    <w:rPr>
+                      <w:rFonts w:ascii="Consolas" w:hAnsi="Consolas"/>
+                    </w:rPr>
+                  </w:pPr>
+                  <w:r>
+                    <w:rPr>
+                      <w:rFonts w:ascii="Consolas" w:hAnsi="Consolas"/>
+                      <w:b/>
+                    </w:rPr>
+                    <w:t>task</w:t>
+                  </w:r>
+                  <w:r>
+                    <w:rPr>
+                      <w:rFonts w:ascii="Consolas" w:hAnsi="Consolas"/>
+                    </w:rPr>
+                    <w:t xml:space="preserve"> </w:t>
+                  </w:r>
+                  <w:r>
+                    <w:rPr>
+                      <w:rFonts w:ascii="Consolas" w:hAnsi="Consolas"/>
+                    </w:rPr>
+                    <w:t>Parzysty_</w:t>
+                  </w:r>
+                  <w:r>
+                    <w:rPr>
+                      <w:rFonts w:ascii="Consolas" w:hAnsi="Consolas"/>
+                    </w:rPr>
+                    <w:t>Filozof</w:t>
+                  </w:r>
+                  <w:r>
+                    <w:rPr>
+                      <w:rFonts w:ascii="Consolas" w:hAnsi="Consolas"/>
+                      <w:vertAlign w:val="subscript"/>
+                    </w:rPr>
+                    <w:t>i</w:t>
+                  </w:r>
+                  <m:oMath>
+                    <m:r>
+                      <m:rPr>
+                        <m:nor/>
+                      </m:rPr>
+                      <w:rPr>
+                        <w:rFonts w:ascii="Cambria Math" w:hAnsi="Cambria Math"/>
+                        <w:vertAlign w:val="subscript"/>
+                      </w:rPr>
+                      <m:t>∈</m:t>
+                    </m:r>
+                  </m:oMath>
+                  <w:r>
+                    <w:rPr>
+                      <w:rFonts w:ascii="Consolas" w:hAnsi="Consolas"/>
+                      <w:vertAlign w:val="subscript"/>
+                    </w:rPr>
+                    <w:t>(0,2,4)</w:t>
+                  </w:r>
+                </w:p>
+                <w:p>
+                  <w:pPr>
+                    <w:spacing w:after="0"/>
+                    <w:rPr>
+                      <w:rFonts w:ascii="Consolas" w:hAnsi="Consolas"/>
+                    </w:rPr>
+                  </w:pPr>
+                  <w:r>
+                    <w:rPr>
+                      <w:rFonts w:ascii="Consolas" w:hAnsi="Consolas"/>
+                      <w:b/>
+                    </w:rPr>
+                    <w:t xml:space="preserve">task body </w:t>
+                  </w:r>
+                  <w:r>
+                    <w:rPr>
+                      <w:rFonts w:ascii="Consolas" w:hAnsi="Consolas"/>
+                    </w:rPr>
+                    <w:t>Parzysty_Filozof</w:t>
+                  </w:r>
+                  <w:r>
+                    <w:rPr>
+                      <w:rFonts w:ascii="Consolas" w:hAnsi="Consolas"/>
+                      <w:vertAlign w:val="subscript"/>
+                    </w:rPr>
+                    <w:t>i</w:t>
+                  </w:r>
+                  <w:r>
+                    <w:rPr>
+                      <w:rFonts w:ascii="Consolas" w:hAnsi="Consolas"/>
+                    </w:rPr>
+                    <w:t xml:space="preserve"> </w:t>
+                  </w:r>
+                  <w:r>
+                    <w:rPr>
+                      <w:rFonts w:ascii="Consolas" w:hAnsi="Consolas"/>
+                      <w:b/>
+                    </w:rPr>
+                    <w:t>is</w:t>
+                  </w:r>
+                </w:p>
+                <w:p>
+                  <w:pPr>
+                    <w:spacing w:after="0"/>
+                    <w:rPr>
+                      <w:rFonts w:ascii="Consolas" w:hAnsi="Consolas"/>
+                      <w:b/>
+                      <w:lang w:val="en-US"/>
+                    </w:rPr>
+                  </w:pPr>
+                  <w:r>
+                    <w:rPr>
+                      <w:rFonts w:ascii="Consolas" w:hAnsi="Consolas"/>
+                      <w:b/>
+                      <w:lang w:val="en-US"/>
+                    </w:rPr>
+                    <w:t>begin</w:t>
+                  </w:r>
+                </w:p>
+                <w:p>
+                  <w:pPr>
+                    <w:spacing w:after="0"/>
+                    <w:ind w:firstLine="708"/>
+                    <w:rPr>
+                      <w:rFonts w:ascii="Consolas" w:hAnsi="Consolas"/>
+                      <w:b/>
+                      <w:lang w:val="en-US"/>
+                    </w:rPr>
+                  </w:pPr>
+                  <w:r>
+                    <w:rPr>
+                      <w:rFonts w:ascii="Consolas" w:hAnsi="Consolas"/>
+                      <w:b/>
+                      <w:lang w:val="en-US"/>
+                    </w:rPr>
+                    <w:t>loop</w:t>
+                  </w:r>
+                </w:p>
+                <w:p>
+                  <w:pPr>
+                    <w:spacing w:after="0"/>
+                    <w:rPr>
+                      <w:rFonts w:ascii="Consolas" w:hAnsi="Consolas"/>
+                    </w:rPr>
+                  </w:pPr>
+                  <w:r>
+                    <w:rPr>
+                      <w:rFonts w:ascii="Consolas" w:hAnsi="Consolas"/>
+                      <w:lang w:val="en-US"/>
+                    </w:rPr>
+                    <w:tab/>
+                  </w:r>
+                  <w:r>
+                    <w:rPr>
+                      <w:rFonts w:ascii="Consolas" w:hAnsi="Consolas"/>
+                      <w:lang w:val="en-US"/>
+                    </w:rPr>
+                    <w:tab/>
+                  </w:r>
+                  <w:r>
+                    <w:rPr>
+                      <w:rFonts w:ascii="Consolas" w:hAnsi="Consolas"/>
+                    </w:rPr>
+                    <w:t>Myśl;</w:t>
+                  </w:r>
+                </w:p>
+                <w:p>
+                  <w:pPr>
+                    <w:spacing w:after="0"/>
+                    <w:ind w:left="708" w:firstLine="708"/>
+                    <w:rPr>
+                      <w:rFonts w:ascii="Consolas" w:hAnsi="Consolas"/>
+                    </w:rPr>
+                  </w:pPr>
+                  <w:r>
+                    <w:rPr>
+                      <w:rFonts w:ascii="Consolas" w:hAnsi="Consolas"/>
+                    </w:rPr>
+                    <w:t xml:space="preserve">P(Widelec((i+1) mod 5)); </w:t>
+                  </w:r>
+                  <w:r>
+                    <w:rPr>
+                      <w:rFonts w:ascii="Consolas" w:hAnsi="Consolas"/>
+                      <w:i/>
+                      <w:color w:val="2F6130" w:themeColor="accent4" w:themeShade="80"/>
+                    </w:rPr>
+                    <w:t>--</w:t>
+                  </w:r>
+                  <w:r>
+                    <w:rPr>
+                      <w:rFonts w:ascii="Consolas" w:hAnsi="Consolas"/>
+                      <w:i/>
+                      <w:color w:val="2F6130" w:themeColor="accent4" w:themeShade="80"/>
+                    </w:rPr>
+                    <w:t xml:space="preserve"> </w:t>
+                  </w:r>
+                  <w:r>
+                    <w:rPr>
+                      <w:rFonts w:ascii="Consolas" w:hAnsi="Consolas"/>
+                      <w:i/>
+                      <w:color w:val="2F6130" w:themeColor="accent4" w:themeShade="80"/>
+                    </w:rPr>
+                    <w:t>pobierz prawy widelec</w:t>
+                  </w:r>
+                </w:p>
+                <w:p>
+                  <w:pPr>
+                    <w:spacing w:after="0"/>
+                    <w:rPr>
+                      <w:rFonts w:ascii="Consolas" w:hAnsi="Consolas"/>
+                      <w:i/>
+                      <w:color w:val="2F6130" w:themeColor="accent4" w:themeShade="80"/>
+                    </w:rPr>
+                  </w:pPr>
+                  <w:r>
+                    <w:rPr>
+                      <w:rFonts w:ascii="Consolas" w:hAnsi="Consolas"/>
+                    </w:rPr>
+                    <w:tab/>
+                  </w:r>
+                  <w:r>
+                    <w:rPr>
+                      <w:rFonts w:ascii="Consolas" w:hAnsi="Consolas"/>
+                    </w:rPr>
+                    <w:tab/>
+                  </w:r>
+                  <w:r>
+                    <w:rPr>
+                      <w:rFonts w:ascii="Consolas" w:hAnsi="Consolas"/>
+                    </w:rPr>
+                    <w:t xml:space="preserve">P(Widelec(i)); </w:t>
+                  </w:r>
+                  <w:r>
+                    <w:rPr>
+                      <w:rFonts w:ascii="Consolas" w:hAnsi="Consolas"/>
+                      <w:i/>
+                      <w:color w:val="2F6130" w:themeColor="accent4" w:themeShade="80"/>
+                    </w:rPr>
+                    <w:t>-- pobierz lewy widelec</w:t>
+                  </w:r>
+                </w:p>
+                <w:p>
+                  <w:pPr>
+                    <w:spacing w:after="0"/>
+                    <w:ind w:left="708" w:firstLine="708"/>
+                    <w:rPr>
+                      <w:rFonts w:ascii="Consolas" w:hAnsi="Consolas"/>
+                    </w:rPr>
+                  </w:pPr>
+                  <w:r>
+                    <w:rPr>
+                      <w:rFonts w:ascii="Consolas" w:hAnsi="Consolas"/>
+                    </w:rPr>
+                    <w:t>Jedz;</w:t>
+                  </w:r>
+                </w:p>
+                <w:p>
+                  <w:pPr>
+                    <w:spacing w:after="0"/>
+                    <w:ind w:left="708" w:firstLine="708"/>
+                    <w:rPr>
+                      <w:rFonts w:ascii="Consolas" w:hAnsi="Consolas"/>
+                      <w:i/>
+                      <w:color w:val="2F6130" w:themeColor="accent4" w:themeShade="80"/>
+                    </w:rPr>
+                  </w:pPr>
+                  <w:r>
+                    <w:rPr>
+                      <w:rFonts w:ascii="Consolas" w:hAnsi="Consolas"/>
+                    </w:rPr>
+                    <w:t>V</w:t>
+                  </w:r>
+                  <w:r>
+                    <w:rPr>
+                      <w:rFonts w:ascii="Consolas" w:hAnsi="Consolas"/>
+                    </w:rPr>
+                    <w:t xml:space="preserve">(Widelec(i)); </w:t>
+                  </w:r>
+                  <w:r>
+                    <w:rPr>
+                      <w:rFonts w:ascii="Consolas" w:hAnsi="Consolas"/>
+                      <w:i/>
+                      <w:color w:val="2F6130" w:themeColor="accent4" w:themeShade="80"/>
+                    </w:rPr>
+                    <w:t xml:space="preserve">-- </w:t>
+                  </w:r>
+                  <w:r>
+                    <w:rPr>
+                      <w:rFonts w:ascii="Consolas" w:hAnsi="Consolas"/>
+                      <w:i/>
+                      <w:color w:val="2F6130" w:themeColor="accent4" w:themeShade="80"/>
+                    </w:rPr>
+                    <w:t>zwolnij</w:t>
+                  </w:r>
+                  <w:r>
+                    <w:rPr>
+                      <w:rFonts w:ascii="Consolas" w:hAnsi="Consolas"/>
+                      <w:i/>
+                      <w:color w:val="2F6130" w:themeColor="accent4" w:themeShade="80"/>
+                    </w:rPr>
+                    <w:t xml:space="preserve"> lewy widelec</w:t>
+                  </w:r>
+                </w:p>
+                <w:p>
+                  <w:pPr>
+                    <w:spacing w:after="0"/>
+                    <w:ind w:left="708" w:firstLine="708"/>
+                    <w:rPr>
+                      <w:rFonts w:ascii="Consolas" w:hAnsi="Consolas"/>
+                    </w:rPr>
+                  </w:pPr>
+                  <w:r>
+                    <w:rPr>
+                      <w:rFonts w:ascii="Consolas" w:hAnsi="Consolas"/>
+                    </w:rPr>
+                    <w:t>V</w:t>
+                  </w:r>
+                  <w:r>
+                    <w:rPr>
+                      <w:rFonts w:ascii="Consolas" w:hAnsi="Consolas"/>
+                    </w:rPr>
+                    <w:t xml:space="preserve">(Widelec((i+1) mod 5)); </w:t>
+                  </w:r>
+                  <w:r>
+                    <w:rPr>
+                      <w:rFonts w:ascii="Consolas" w:hAnsi="Consolas"/>
+                      <w:i/>
+                      <w:color w:val="2F6130" w:themeColor="accent4" w:themeShade="80"/>
+                    </w:rPr>
+                    <w:t>--</w:t>
+                  </w:r>
+                  <w:r>
+                    <w:rPr>
+                      <w:rFonts w:ascii="Consolas" w:hAnsi="Consolas"/>
+                      <w:i/>
+                      <w:color w:val="2F6130" w:themeColor="accent4" w:themeShade="80"/>
+                    </w:rPr>
+                    <w:t xml:space="preserve"> zwolnij</w:t>
+                  </w:r>
+                  <w:r>
+                    <w:rPr>
+                      <w:rFonts w:ascii="Consolas" w:hAnsi="Consolas"/>
+                      <w:i/>
+                      <w:color w:val="2F6130" w:themeColor="accent4" w:themeShade="80"/>
+                    </w:rPr>
+                    <w:t xml:space="preserve"> prawy widelec</w:t>
+                  </w:r>
+                </w:p>
+                <w:p>
+                  <w:pPr>
+                    <w:spacing w:after="0"/>
+                    <w:rPr>
+                      <w:rFonts w:ascii="Consolas" w:hAnsi="Consolas"/>
+                      <w:lang w:val="en-US"/>
+                    </w:rPr>
+                  </w:pPr>
+                  <w:r>
+                    <w:rPr>
+                      <w:rFonts w:ascii="Consolas" w:hAnsi="Consolas"/>
+                      <w:b/>
+                      <w:lang w:val="en-US"/>
+                    </w:rPr>
+                    <w:t>end loop</w:t>
+                  </w:r>
+                  <w:r>
+                    <w:rPr>
+                      <w:rFonts w:ascii="Consolas" w:hAnsi="Consolas"/>
+                      <w:lang w:val="en-US"/>
+                    </w:rPr>
+                    <w:t>;</w:t>
+                  </w:r>
+                </w:p>
+                <w:p>
+                  <w:pPr>
+                    <w:rPr>
+                      <w:rFonts w:ascii="Consolas" w:hAnsi="Consolas"/>
+                      <w:lang w:val="en-US"/>
+                    </w:rPr>
+                  </w:pPr>
+                  <w:r>
+                    <w:rPr>
+                      <w:rFonts w:ascii="Consolas" w:hAnsi="Consolas"/>
+                      <w:b/>
+                      <w:lang w:val="en-US"/>
+                    </w:rPr>
+                    <w:t xml:space="preserve">end </w:t>
+                  </w:r>
+                  <w:r>
+                    <w:rPr>
+                      <w:rFonts w:ascii="Consolas" w:hAnsi="Consolas"/>
+                      <w:lang w:val="en-US"/>
+                    </w:rPr>
+                    <w:t>Parzysty_</w:t>
+                  </w:r>
+                  <w:r>
+                    <w:rPr>
+                      <w:rFonts w:ascii="Consolas" w:hAnsi="Consolas"/>
+                      <w:lang w:val="en-US"/>
+                    </w:rPr>
+                    <w:t>Filozof</w:t>
+                  </w:r>
+                  <w:r>
+                    <w:rPr>
+                      <w:rFonts w:ascii="Consolas" w:hAnsi="Consolas"/>
+                      <w:vertAlign w:val="subscript"/>
+                      <w:lang w:val="en-US"/>
+                    </w:rPr>
+                    <w:t>i</w:t>
+                  </w:r>
+                  <w:r>
+                    <w:rPr>
+                      <w:rFonts w:ascii="Consolas" w:hAnsi="Consolas"/>
+                      <w:lang w:val="en-US"/>
+                    </w:rPr>
+                    <w:t>;</w:t>
+                  </w:r>
+                </w:p>
+                <w:p>
+                  <w:pPr>
+                    <w:spacing w:after="0"/>
+                    <w:rPr>
+                      <w:rFonts w:ascii="Consolas" w:hAnsi="Consolas"/>
+                    </w:rPr>
+                  </w:pPr>
+                  <w:r>
+                    <w:rPr>
+                      <w:rFonts w:ascii="Consolas" w:hAnsi="Consolas"/>
+                      <w:b/>
+                    </w:rPr>
+                    <w:t>task</w:t>
+                  </w:r>
+                  <w:r>
+                    <w:rPr>
+                      <w:rFonts w:ascii="Consolas" w:hAnsi="Consolas"/>
+                    </w:rPr>
+                    <w:t xml:space="preserve"> </w:t>
+                  </w:r>
+                  <w:r>
+                    <w:rPr>
+                      <w:rFonts w:ascii="Consolas" w:hAnsi="Consolas"/>
+                    </w:rPr>
+                    <w:t>Nieparzysty_</w:t>
+                  </w:r>
+                  <w:r>
+                    <w:rPr>
+                      <w:rFonts w:ascii="Consolas" w:hAnsi="Consolas"/>
+                    </w:rPr>
+                    <w:t>Filozof</w:t>
+                  </w:r>
+                  <w:r>
+                    <w:rPr>
+                      <w:rFonts w:ascii="Consolas" w:hAnsi="Consolas"/>
+                      <w:vertAlign w:val="subscript"/>
+                    </w:rPr>
+                    <w:t>i</w:t>
+                  </w:r>
+                  <m:oMath>
+                    <m:r>
+                      <m:rPr>
+                        <m:nor/>
+                      </m:rPr>
+                      <w:rPr>
+                        <w:rFonts w:ascii="Cambria Math" w:hAnsi="Cambria Math"/>
+                        <w:vertAlign w:val="subscript"/>
+                      </w:rPr>
+                      <m:t>∈</m:t>
+                    </m:r>
+                  </m:oMath>
+                  <w:r>
+                    <w:rPr>
+                      <w:rFonts w:ascii="Consolas" w:hAnsi="Consolas"/>
+                      <w:vertAlign w:val="subscript"/>
+                    </w:rPr>
+                    <w:t>(1,3)</w:t>
+                  </w:r>
+                </w:p>
+                <w:p>
+                  <w:pPr>
+                    <w:spacing w:after="0"/>
+                    <w:rPr>
+                      <w:rFonts w:ascii="Consolas" w:hAnsi="Consolas"/>
+                    </w:rPr>
+                  </w:pPr>
+                  <w:r>
+                    <w:rPr>
+                      <w:rFonts w:ascii="Consolas" w:hAnsi="Consolas"/>
+                      <w:b/>
+                    </w:rPr>
+                    <w:t xml:space="preserve">task body </w:t>
+                  </w:r>
+                  <w:r>
+                    <w:rPr>
+                      <w:rFonts w:ascii="Consolas" w:hAnsi="Consolas"/>
+                    </w:rPr>
+                    <w:t>Nieparzysty_Filozof</w:t>
+                  </w:r>
+                  <w:r>
+                    <w:rPr>
+                      <w:rFonts w:ascii="Consolas" w:hAnsi="Consolas"/>
+                      <w:vertAlign w:val="subscript"/>
+                    </w:rPr>
+                    <w:t>i</w:t>
+                  </w:r>
+                  <w:r>
+                    <w:rPr>
+                      <w:rFonts w:ascii="Consolas" w:hAnsi="Consolas"/>
+                    </w:rPr>
+                    <w:t xml:space="preserve"> </w:t>
+                  </w:r>
+                  <w:r>
+                    <w:rPr>
+                      <w:rFonts w:ascii="Consolas" w:hAnsi="Consolas"/>
+                      <w:b/>
+                    </w:rPr>
+                    <w:t>is</w:t>
+                  </w:r>
+                </w:p>
+                <w:p>
+                  <w:pPr>
+                    <w:spacing w:after="0"/>
+                    <w:rPr>
+                      <w:rFonts w:ascii="Consolas" w:hAnsi="Consolas"/>
+                      <w:b/>
+                      <w:lang w:val="en-US"/>
+                    </w:rPr>
+                  </w:pPr>
+                  <w:r>
+                    <w:rPr>
+                      <w:rFonts w:ascii="Consolas" w:hAnsi="Consolas"/>
+                      <w:b/>
+                      <w:lang w:val="en-US"/>
+                    </w:rPr>
+                    <w:t>begin</w:t>
+                  </w:r>
+                </w:p>
+                <w:p>
+                  <w:pPr>
+                    <w:spacing w:after="0"/>
+                    <w:ind w:firstLine="708"/>
+                    <w:rPr>
+                      <w:rFonts w:ascii="Consolas" w:hAnsi="Consolas"/>
+                      <w:b/>
+                    </w:rPr>
+                  </w:pPr>
+                  <w:r>
+                    <w:rPr>
+                      <w:rFonts w:ascii="Consolas" w:hAnsi="Consolas"/>
+                      <w:b/>
+                    </w:rPr>
+                    <w:t>loop</w:t>
+                  </w:r>
+                </w:p>
+                <w:p>
+                  <w:pPr>
+                    <w:spacing w:after="0"/>
+                    <w:rPr>
+                      <w:rFonts w:ascii="Consolas" w:hAnsi="Consolas"/>
+                    </w:rPr>
+                  </w:pPr>
+                  <w:r>
+                    <w:rPr>
+                      <w:rFonts w:ascii="Consolas" w:hAnsi="Consolas"/>
+                    </w:rPr>
+                    <w:tab/>
+                  </w:r>
+                  <w:r>
+                    <w:rPr>
+                      <w:rFonts w:ascii="Consolas" w:hAnsi="Consolas"/>
+                    </w:rPr>
+                    <w:tab/>
+                  </w:r>
+                  <w:r>
+                    <w:rPr>
+                      <w:rFonts w:ascii="Consolas" w:hAnsi="Consolas"/>
+                    </w:rPr>
+                    <w:t>Myśl;</w:t>
+                  </w:r>
+                </w:p>
+                <w:p>
+                  <w:pPr>
+                    <w:spacing w:after="0"/>
+                    <w:ind w:left="708" w:firstLine="708"/>
+                    <w:rPr>
+                      <w:rFonts w:ascii="Consolas" w:hAnsi="Consolas"/>
+                    </w:rPr>
+                  </w:pPr>
+                  <w:r>
+                    <w:rPr>
+                      <w:rFonts w:ascii="Consolas" w:hAnsi="Consolas"/>
+                    </w:rPr>
+                    <w:t>P</w:t>
+                  </w:r>
+                  <w:r>
+                    <w:rPr>
+                      <w:rFonts w:ascii="Consolas" w:hAnsi="Consolas"/>
+                    </w:rPr>
+                    <w:t xml:space="preserve">(Widelec(i)); </w:t>
+                  </w:r>
+                  <w:r>
+                    <w:rPr>
+                      <w:rFonts w:ascii="Consolas" w:hAnsi="Consolas"/>
+                      <w:i/>
+                      <w:color w:val="2F6130" w:themeColor="accent4" w:themeShade="80"/>
+                    </w:rPr>
+                    <w:t>-- pobierz lewy widelec</w:t>
+                  </w:r>
+                </w:p>
+                <w:p>
+                  <w:pPr>
+                    <w:spacing w:after="0"/>
+                    <w:ind w:left="708" w:firstLine="708"/>
+                    <w:rPr>
+                      <w:rFonts w:ascii="Consolas" w:hAnsi="Consolas"/>
+                    </w:rPr>
+                  </w:pPr>
+                  <w:r>
+                    <w:rPr>
+                      <w:rFonts w:ascii="Consolas" w:hAnsi="Consolas"/>
+                    </w:rPr>
+                    <w:t xml:space="preserve">P(Widelec((i+1) mod 5)); </w:t>
+                  </w:r>
+                  <w:r>
+                    <w:rPr>
+                      <w:rFonts w:ascii="Consolas" w:hAnsi="Consolas"/>
+                      <w:i/>
+                      <w:color w:val="2F6130" w:themeColor="accent4" w:themeShade="80"/>
+                    </w:rPr>
+                    <w:t>--</w:t>
+                  </w:r>
+                  <w:r>
+                    <w:rPr>
+                      <w:rFonts w:ascii="Consolas" w:hAnsi="Consolas"/>
+                      <w:i/>
+                      <w:color w:val="2F6130" w:themeColor="accent4" w:themeShade="80"/>
+                    </w:rPr>
+                    <w:t xml:space="preserve"> </w:t>
+                  </w:r>
+                  <w:r>
+                    <w:rPr>
+                      <w:rFonts w:ascii="Consolas" w:hAnsi="Consolas"/>
+                      <w:i/>
+                      <w:color w:val="2F6130" w:themeColor="accent4" w:themeShade="80"/>
+                    </w:rPr>
+                    <w:t>pobierz prawy widelec</w:t>
+                  </w:r>
+                </w:p>
+                <w:p>
+                  <w:pPr>
+                    <w:spacing w:after="0"/>
+                    <w:ind w:left="708" w:firstLine="708"/>
+                    <w:rPr>
+                      <w:rFonts w:ascii="Consolas" w:hAnsi="Consolas"/>
+                    </w:rPr>
+                  </w:pPr>
+                  <w:r>
+                    <w:rPr>
+                      <w:rFonts w:ascii="Consolas" w:hAnsi="Consolas"/>
+                    </w:rPr>
+                    <w:t>Jedz;</w:t>
+                  </w:r>
+                </w:p>
+                <w:p>
+                  <w:pPr>
+                    <w:spacing w:after="0"/>
+                    <w:ind w:left="708" w:firstLine="708"/>
+                    <w:rPr>
+                      <w:rFonts w:ascii="Consolas" w:hAnsi="Consolas"/>
+                      <w:i/>
+                      <w:color w:val="2F6130" w:themeColor="accent4" w:themeShade="80"/>
+                    </w:rPr>
+                  </w:pPr>
+                  <w:r>
+                    <w:rPr>
+                      <w:rFonts w:ascii="Consolas" w:hAnsi="Consolas"/>
+                    </w:rPr>
+                    <w:t>V</w:t>
+                  </w:r>
+                  <w:r>
+                    <w:rPr>
+                      <w:rFonts w:ascii="Consolas" w:hAnsi="Consolas"/>
+                    </w:rPr>
+                    <w:t xml:space="preserve">(Widelec((i+1) mod 5)); </w:t>
+                  </w:r>
+                  <w:r>
+                    <w:rPr>
+                      <w:rFonts w:ascii="Consolas" w:hAnsi="Consolas"/>
+                      <w:i/>
+                      <w:color w:val="2F6130" w:themeColor="accent4" w:themeShade="80"/>
+                    </w:rPr>
+                    <w:t>--</w:t>
+                  </w:r>
+                  <w:r>
+                    <w:rPr>
+                      <w:rFonts w:ascii="Consolas" w:hAnsi="Consolas"/>
+                      <w:i/>
+                      <w:color w:val="2F6130" w:themeColor="accent4" w:themeShade="80"/>
+                    </w:rPr>
+                    <w:t xml:space="preserve"> zwolnij</w:t>
+                  </w:r>
+                  <w:r>
+                    <w:rPr>
+                      <w:rFonts w:ascii="Consolas" w:hAnsi="Consolas"/>
+                      <w:i/>
+                      <w:color w:val="2F6130" w:themeColor="accent4" w:themeShade="80"/>
+                    </w:rPr>
+                    <w:t xml:space="preserve"> prawy widelec</w:t>
+                  </w:r>
+                </w:p>
+                <w:p>
+                  <w:pPr>
+                    <w:spacing w:after="0"/>
+                    <w:ind w:left="708" w:firstLine="708"/>
+                    <w:rPr>
+                      <w:rFonts w:ascii="Consolas" w:hAnsi="Consolas"/>
+                      <w:i/>
+                      <w:color w:val="2F6130" w:themeColor="accent4" w:themeShade="80"/>
+                    </w:rPr>
+                  </w:pPr>
+                  <w:r>
+                    <w:rPr>
+                      <w:rFonts w:ascii="Consolas" w:hAnsi="Consolas"/>
+                    </w:rPr>
+                    <w:t>V</w:t>
+                  </w:r>
+                  <w:r>
+                    <w:rPr>
+                      <w:rFonts w:ascii="Consolas" w:hAnsi="Consolas"/>
+                    </w:rPr>
+                    <w:t xml:space="preserve">(Widelec(i)); </w:t>
+                  </w:r>
+                  <w:r>
+                    <w:rPr>
+                      <w:rFonts w:ascii="Consolas" w:hAnsi="Consolas"/>
+                      <w:i/>
+                      <w:color w:val="2F6130" w:themeColor="accent4" w:themeShade="80"/>
+                    </w:rPr>
+                    <w:t xml:space="preserve">-- </w:t>
+                  </w:r>
+                  <w:r>
+                    <w:rPr>
+                      <w:rFonts w:ascii="Consolas" w:hAnsi="Consolas"/>
+                      <w:i/>
+                      <w:color w:val="2F6130" w:themeColor="accent4" w:themeShade="80"/>
+                    </w:rPr>
+                    <w:t>zwolnij</w:t>
+                  </w:r>
+                  <w:r>
+                    <w:rPr>
+                      <w:rFonts w:ascii="Consolas" w:hAnsi="Consolas"/>
+                      <w:i/>
+                      <w:color w:val="2F6130" w:themeColor="accent4" w:themeShade="80"/>
+                    </w:rPr>
+                    <w:t xml:space="preserve"> lewy widelec</w:t>
+                  </w:r>
+                </w:p>
+                <w:p>
+                  <w:pPr>
+                    <w:spacing w:after="0"/>
+                    <w:ind w:firstLine="708"/>
+                    <w:rPr>
+                      <w:rFonts w:ascii="Consolas" w:hAnsi="Consolas"/>
+                      <w:lang w:val="en-US"/>
+                    </w:rPr>
+                  </w:pPr>
+                  <w:r>
+                    <w:rPr>
+                      <w:rFonts w:ascii="Consolas" w:hAnsi="Consolas"/>
+                      <w:b/>
+                      <w:lang w:val="en-US"/>
+                    </w:rPr>
+                    <w:t>end loop</w:t>
+                  </w:r>
+                  <w:r>
+                    <w:rPr>
+                      <w:rFonts w:ascii="Consolas" w:hAnsi="Consolas"/>
+                      <w:lang w:val="en-US"/>
+                    </w:rPr>
+                    <w:t>;</w:t>
+                  </w:r>
+                </w:p>
+                <w:p>
+                  <w:pPr>
+                    <w:rPr>
+                      <w:rFonts w:ascii="Consolas" w:hAnsi="Consolas"/>
+                      <w:lang w:val="en-US"/>
+                    </w:rPr>
+                  </w:pPr>
+                  <w:r>
+                    <w:rPr>
+                      <w:rFonts w:ascii="Consolas" w:hAnsi="Consolas"/>
+                      <w:b/>
+                      <w:lang w:val="en-US"/>
+                    </w:rPr>
+                    <w:t xml:space="preserve">end </w:t>
+                  </w:r>
+                  <w:r>
+                    <w:rPr>
+                      <w:rFonts w:ascii="Consolas" w:hAnsi="Consolas"/>
+                      <w:lang w:val="en-US"/>
+                    </w:rPr>
+                    <w:t>Nieparzysty_</w:t>
+                  </w:r>
+                  <w:r>
+                    <w:rPr>
+                      <w:rFonts w:ascii="Consolas" w:hAnsi="Consolas"/>
+                      <w:lang w:val="en-US"/>
+                    </w:rPr>
+                    <w:t>Filozof</w:t>
+                  </w:r>
+                  <w:r>
+                    <w:rPr>
+                      <w:rFonts w:ascii="Consolas" w:hAnsi="Consolas"/>
+                      <w:vertAlign w:val="subscript"/>
+                      <w:lang w:val="en-US"/>
+                    </w:rPr>
+                    <w:t>i</w:t>
+                  </w:r>
+                  <w:r>
+                    <w:rPr>
+                      <w:rFonts w:ascii="Consolas" w:hAnsi="Consolas"/>
+                      <w:lang w:val="en-US"/>
+                    </w:rPr>
+                    <w:t>;</w:t>
+                  </w:r>
+                </w:p>
+                <w:p>
+                  <w:pPr>
+                    <w:rPr>
+                      <w:rFonts w:ascii="Consolas" w:hAnsi="Consolas"/>
+                      <w:lang w:val="en-US"/>
+                    </w:rPr>
+                  </w:pPr>
+                </w:p>
+              </w:txbxContent>
+            </v:textbox>
+            <w10:wrap type="topAndBottom"/>
+          </v:shape>
+        </w:pict>
+      </w:r>
+      <w:r>
+        <w:t xml:space="preserve">- filozofowie </w:t>
+      </w:r>
+      <w:r>
+        <w:rPr>
+          <w:i/>
+        </w:rPr>
+        <w:t>nieparzyści</w:t>
+      </w:r>
+      <w:r>
+        <w:t>: pierw podnoszą lewy widelec, następnie prawy</w:t>
+      </w:r>
+    </w:p>
+    <w:p>
+      <w:pPr>
+        <w:spacing w:after="0"/>
+        <w:jc w:val="both"/>
+      </w:pPr>
+      <w:r>
+        <w:t xml:space="preserve">Takie rozwiązanie, eliminuje możliwość wystąpienia </w:t>
+      </w:r>
+      <w:r>
+        <w:rPr>
+          <w:i/>
+        </w:rPr>
+        <w:t>zakleszczenia</w:t>
+      </w:r>
+      <w:r>
+        <w:t xml:space="preserve">, gdyż nie dopuszcza do sytuacji w której każdy filozof zostałby z jednym widelcem w ręku. Jednocześnie to rozwiązanie radzi sobie </w:t>
+      </w:r>
+      <w:r>
+        <w:t>również</w:t>
+      </w:r>
+      <w:r>
+        <w:t xml:space="preserve"> z problemem </w:t>
+      </w:r>
+      <w:r>
+        <w:rPr>
+          <w:i/>
+        </w:rPr>
+        <w:t>zagłodzenia</w:t>
+      </w:r>
+      <w:r>
+        <w:t>, gdyż filozof sygnalizując że jest głodny pobiera dostępny widelec i oczekuje na zwolnienie drugiego,</w:t>
+      </w:r>
+      <w:r>
+        <w:t xml:space="preserve"> co eliminuje problem zaistniały w powyższych rozwiązaniach, gdzie filozof musiał oczekiwać na moment, w którym oba widelce były jednocześnie dostępne.</w:t>
+      </w:r>
+    </w:p>
+    <w:p>
+      <w:r>
+        <w:br w:type="page"/>
+      </w:r>
+    </w:p>
+    <w:p>
+      <w:pPr>
+        <w:pStyle w:val="Nagwek2"/>
+      </w:pPr>
+      <w:r>
+        <w:lastRenderedPageBreak/>
+        <w:t>Rozwiązanie z kelnerem</w:t>
+      </w:r>
+    </w:p>
+    <w:p>
+      <w:pPr>
+        <w:spacing w:after="0"/>
+        <w:ind w:firstLine="284"/>
+        <w:jc w:val="both"/>
+      </w:pPr>
+      <w:r>
+        <w:rPr>
+          <w:noProof/>
+        </w:rPr>
+        <w:pict>
+          <v:shape id="_x0000_s1041" type="#_x0000_t202" style="position:absolute;left:0;text-align:left;margin-left:9.55pt;margin-top:149.45pt;width:437.75pt;height:262.5pt;z-index:251670528;mso-wrap-distance-bottom:8.5pt" filled="f" strokecolor="#ffc000">
+            <v:stroke dashstyle="dash"/>
+            <v:textbox style="mso-next-textbox:#_x0000_s1041">
+              <w:txbxContent>
+                <w:p>
+                  <w:pPr>
+                    <w:spacing w:after="0"/>
+                    <w:rPr>
+                      <w:rFonts w:ascii="Consolas" w:hAnsi="Consolas"/>
+                      <w:lang w:val="en-US"/>
+                    </w:rPr>
+                  </w:pPr>
+                  <w:r>
+                    <w:rPr>
+                      <w:rFonts w:ascii="Consolas" w:hAnsi="Consolas"/>
+                      <w:lang w:val="en-US"/>
+                    </w:rPr>
+                    <w:t>Widelec: array(0…4) of natural := (1,1,1,1,1)</w:t>
+                  </w:r>
+                </w:p>
+                <w:p>
+                  <w:pPr>
+                    <w:spacing w:after="0"/>
+                    <w:rPr>
+                      <w:rFonts w:ascii="Consolas" w:hAnsi="Consolas"/>
+                      <w:lang w:val="en-US"/>
+                    </w:rPr>
+                  </w:pPr>
+                  <w:r>
+                    <w:rPr>
+                      <w:rFonts w:ascii="Consolas" w:hAnsi="Consolas"/>
+                      <w:lang w:val="en-US"/>
+                    </w:rPr>
+                    <w:t>Kelner: Natural := 1;</w:t>
+                  </w:r>
+                </w:p>
+                <w:p>
+                  <w:pPr>
+                    <w:spacing w:after="0"/>
+                    <w:rPr>
+                      <w:rFonts w:ascii="Consolas" w:hAnsi="Consolas"/>
+                      <w:lang w:val="en-US"/>
+                    </w:rPr>
+                  </w:pPr>
+                  <w:r>
+                    <w:rPr>
+                      <w:rFonts w:ascii="Consolas" w:hAnsi="Consolas"/>
+                      <w:b/>
+                      <w:lang w:val="en-US"/>
+                    </w:rPr>
+                    <w:t>task</w:t>
+                  </w:r>
+                  <w:r>
+                    <w:rPr>
+                      <w:rFonts w:ascii="Consolas" w:hAnsi="Consolas"/>
+                      <w:lang w:val="en-US"/>
+                    </w:rPr>
+                    <w:t xml:space="preserve"> </w:t>
+                  </w:r>
+                  <w:r>
+                    <w:rPr>
+                      <w:rFonts w:ascii="Consolas" w:hAnsi="Consolas"/>
+                    </w:rPr>
+                    <w:t>Filozof</w:t>
+                  </w:r>
+                  <w:r>
+                    <w:rPr>
+                      <w:rFonts w:ascii="Consolas" w:hAnsi="Consolas"/>
+                      <w:vertAlign w:val="subscript"/>
+                    </w:rPr>
+                    <w:t>i</w:t>
+                  </w:r>
+                  <m:oMath>
+                    <m:r>
+                      <m:rPr>
+                        <m:nor/>
+                      </m:rPr>
+                      <w:rPr>
+                        <w:rFonts w:ascii="Cambria Math" w:hAnsi="Cambria Math"/>
+                        <w:vertAlign w:val="subscript"/>
+                      </w:rPr>
+                      <m:t>∈</m:t>
+                    </m:r>
+                  </m:oMath>
+                  <w:r>
+                    <w:rPr>
+                      <w:rFonts w:ascii="Consolas" w:hAnsi="Consolas"/>
+                      <w:vertAlign w:val="subscript"/>
+                    </w:rPr>
+                    <w:t>(0,1,2,3,4)</w:t>
+                  </w:r>
+                </w:p>
+                <w:p>
+                  <w:pPr>
+                    <w:spacing w:after="0"/>
+                    <w:rPr>
+                      <w:rFonts w:ascii="Consolas" w:hAnsi="Consolas"/>
+                      <w:lang w:val="en-US"/>
+                    </w:rPr>
+                  </w:pPr>
+                  <w:r>
+                    <w:rPr>
+                      <w:rFonts w:ascii="Consolas" w:hAnsi="Consolas"/>
+                      <w:b/>
+                      <w:lang w:val="en-US"/>
+                    </w:rPr>
+                    <w:t xml:space="preserve">task body </w:t>
+                  </w:r>
+                  <w:r>
+                    <w:rPr>
+                      <w:rFonts w:ascii="Consolas" w:hAnsi="Consolas"/>
+                      <w:lang w:val="en-US"/>
+                    </w:rPr>
+                    <w:t>Filozof</w:t>
+                  </w:r>
+                  <w:r>
+                    <w:rPr>
+                      <w:rFonts w:ascii="Consolas" w:hAnsi="Consolas"/>
+                      <w:vertAlign w:val="subscript"/>
+                      <w:lang w:val="en-US"/>
+                    </w:rPr>
+                    <w:t>i</w:t>
+                  </w:r>
+                  <w:r>
+                    <w:rPr>
+                      <w:rFonts w:ascii="Consolas" w:hAnsi="Consolas"/>
+                      <w:lang w:val="en-US"/>
+                    </w:rPr>
+                    <w:t xml:space="preserve"> </w:t>
+                  </w:r>
+                  <w:r>
+                    <w:rPr>
+                      <w:rFonts w:ascii="Consolas" w:hAnsi="Consolas"/>
+                      <w:b/>
+                      <w:lang w:val="en-US"/>
+                    </w:rPr>
+                    <w:t>is</w:t>
+                  </w:r>
+                </w:p>
+                <w:p>
+                  <w:pPr>
+                    <w:spacing w:after="0"/>
+                    <w:rPr>
+                      <w:rFonts w:ascii="Consolas" w:hAnsi="Consolas"/>
+                      <w:b/>
+                      <w:lang w:val="en-US"/>
+                    </w:rPr>
+                  </w:pPr>
+                  <w:r>
+                    <w:rPr>
+                      <w:rFonts w:ascii="Consolas" w:hAnsi="Consolas"/>
+                      <w:b/>
+                      <w:lang w:val="en-US"/>
+                    </w:rPr>
+                    <w:t>begin</w:t>
+                  </w:r>
+                </w:p>
+                <w:p>
+                  <w:pPr>
+                    <w:spacing w:after="0"/>
+                    <w:ind w:firstLine="708"/>
+                    <w:rPr>
+                      <w:rFonts w:ascii="Consolas" w:hAnsi="Consolas"/>
+                      <w:b/>
+                      <w:lang w:val="en-US"/>
+                    </w:rPr>
+                  </w:pPr>
+                  <w:r>
+                    <w:rPr>
+                      <w:rFonts w:ascii="Consolas" w:hAnsi="Consolas"/>
+                      <w:b/>
+                      <w:lang w:val="en-US"/>
+                    </w:rPr>
+                    <w:t>loop</w:t>
+                  </w:r>
+                </w:p>
+                <w:p>
+                  <w:pPr>
+                    <w:spacing w:after="0"/>
+                    <w:rPr>
+                      <w:rFonts w:ascii="Consolas" w:hAnsi="Consolas"/>
+                      <w:lang w:val="en-US"/>
+                    </w:rPr>
+                  </w:pPr>
+                  <w:r>
+                    <w:rPr>
+                      <w:rFonts w:ascii="Consolas" w:hAnsi="Consolas"/>
+                      <w:lang w:val="en-US"/>
+                    </w:rPr>
+                    <w:tab/>
+                  </w:r>
+                  <w:r>
+                    <w:rPr>
+                      <w:rFonts w:ascii="Consolas" w:hAnsi="Consolas"/>
+                      <w:lang w:val="en-US"/>
+                    </w:rPr>
+                    <w:tab/>
+                  </w:r>
+                  <w:r>
+                    <w:rPr>
+                      <w:rFonts w:ascii="Consolas" w:hAnsi="Consolas"/>
+                      <w:lang w:val="en-US"/>
+                    </w:rPr>
+                    <w:t>Myśl;</w:t>
+                  </w:r>
+                </w:p>
+                <w:p>
+                  <w:pPr>
+                    <w:spacing w:after="0"/>
+                    <w:rPr>
+                      <w:rFonts w:ascii="Consolas" w:hAnsi="Consolas"/>
+                    </w:rPr>
+                  </w:pPr>
+                  <w:r>
+                    <w:rPr>
+                      <w:rFonts w:ascii="Consolas" w:hAnsi="Consolas"/>
+                      <w:lang w:val="en-US"/>
+                    </w:rPr>
+                    <w:tab/>
+                  </w:r>
+                  <w:r>
+                    <w:rPr>
+                      <w:rFonts w:ascii="Consolas" w:hAnsi="Consolas"/>
+                      <w:lang w:val="en-US"/>
+                    </w:rPr>
+                    <w:tab/>
+                  </w:r>
+                  <w:r>
+                    <w:rPr>
+                      <w:rFonts w:ascii="Consolas" w:hAnsi="Consolas"/>
+                    </w:rPr>
+                    <w:t>P(Kelner);</w:t>
+                  </w:r>
+                  <w:r>
+                    <w:rPr>
+                      <w:rFonts w:ascii="Consolas" w:hAnsi="Consolas"/>
+                    </w:rPr>
+                    <w:t xml:space="preserve"> </w:t>
+                  </w:r>
+                  <w:r>
+                    <w:rPr>
+                      <w:rFonts w:ascii="Consolas" w:hAnsi="Consolas"/>
+                      <w:i/>
+                      <w:color w:val="2F6130" w:themeColor="accent4" w:themeShade="80"/>
+                    </w:rPr>
+                    <w:t>-- zawołaj kelnera</w:t>
+                  </w:r>
+                </w:p>
+                <w:p>
+                  <w:pPr>
+                    <w:spacing w:after="0"/>
+                    <w:ind w:left="708" w:firstLine="708"/>
+                    <w:rPr>
+                      <w:rFonts w:ascii="Consolas" w:hAnsi="Consolas"/>
+                      <w:lang w:val="en-US"/>
+                    </w:rPr>
+                  </w:pPr>
+                  <w:r>
+                    <w:rPr>
+                      <w:rFonts w:ascii="Consolas" w:hAnsi="Consolas"/>
+                      <w:lang w:val="en-US"/>
+                    </w:rPr>
+                    <w:t>P(Widelec(i));</w:t>
+                  </w:r>
+                </w:p>
+                <w:p>
+                  <w:pPr>
+                    <w:spacing w:after="0"/>
+                    <w:ind w:left="708" w:firstLine="708"/>
+                    <w:rPr>
+                      <w:rFonts w:ascii="Consolas" w:hAnsi="Consolas"/>
+                      <w:i/>
+                      <w:color w:val="2F6130" w:themeColor="accent4" w:themeShade="80"/>
+                      <w:lang w:val="en-US"/>
+                    </w:rPr>
+                  </w:pPr>
+                  <w:r>
+                    <w:rPr>
+                      <w:rFonts w:ascii="Consolas" w:hAnsi="Consolas"/>
+                      <w:lang w:val="en-US"/>
+                    </w:rPr>
+                    <w:t>P(Widelec((i+1) mod 5));</w:t>
+                  </w:r>
+                </w:p>
+                <w:p>
+                  <w:pPr>
+                    <w:spacing w:after="0"/>
+                    <w:ind w:left="708" w:firstLine="708"/>
+                    <w:rPr>
+                      <w:rFonts w:ascii="Consolas" w:hAnsi="Consolas"/>
+                      <w:lang w:val="en-US"/>
+                    </w:rPr>
+                  </w:pPr>
+                  <w:r>
+                    <w:rPr>
+                      <w:rFonts w:ascii="Consolas" w:hAnsi="Consolas"/>
+                      <w:lang w:val="en-US"/>
+                    </w:rPr>
+                    <w:t>V(Kelner);</w:t>
+                  </w:r>
+                </w:p>
+                <w:p>
+                  <w:pPr>
+                    <w:spacing w:after="0"/>
+                    <w:ind w:left="708" w:firstLine="708"/>
+                    <w:rPr>
+                      <w:rFonts w:ascii="Consolas" w:hAnsi="Consolas"/>
+                    </w:rPr>
+                  </w:pPr>
+                  <w:r>
+                    <w:rPr>
+                      <w:rFonts w:ascii="Consolas" w:hAnsi="Consolas"/>
+                    </w:rPr>
+                    <w:t>Jedz;</w:t>
+                  </w:r>
+                </w:p>
+                <w:p>
+                  <w:pPr>
+                    <w:spacing w:after="0"/>
+                    <w:ind w:left="708" w:firstLine="708"/>
+                    <w:rPr>
+                      <w:rFonts w:ascii="Consolas" w:hAnsi="Consolas"/>
+                    </w:rPr>
+                  </w:pPr>
+                  <w:r>
+                    <w:rPr>
+                      <w:rFonts w:ascii="Consolas" w:hAnsi="Consolas"/>
+                    </w:rPr>
+                    <w:t>V(Widelec(i));</w:t>
+                  </w:r>
+                </w:p>
+                <w:p>
+                  <w:pPr>
+                    <w:spacing w:after="0"/>
+                    <w:ind w:left="708" w:firstLine="708"/>
+                    <w:rPr>
+                      <w:rFonts w:ascii="Consolas" w:hAnsi="Consolas"/>
+                      <w:i/>
+                      <w:color w:val="2F6130" w:themeColor="accent4" w:themeShade="80"/>
+                    </w:rPr>
+                  </w:pPr>
+                  <w:r>
+                    <w:rPr>
+                      <w:rFonts w:ascii="Consolas" w:hAnsi="Consolas"/>
+                    </w:rPr>
+                    <w:t>V(Widelec((i+1) mod 5));</w:t>
+                  </w:r>
+                </w:p>
+                <w:p>
+                  <w:pPr>
+                    <w:spacing w:after="0"/>
+                    <w:ind w:left="708" w:firstLine="708"/>
+                    <w:rPr>
+                      <w:rFonts w:ascii="Consolas" w:hAnsi="Consolas"/>
+                      <w:i/>
+                      <w:color w:val="2F6130" w:themeColor="accent4" w:themeShade="80"/>
+                      <w:lang w:val="en-US"/>
+                    </w:rPr>
+                  </w:pPr>
+                  <w:r>
+                    <w:rPr>
+                      <w:rFonts w:ascii="Consolas" w:hAnsi="Consolas"/>
+                      <w:i/>
+                      <w:color w:val="2F6130" w:themeColor="accent4" w:themeShade="80"/>
+                      <w:lang w:val="en-US"/>
+                    </w:rPr>
+                    <w:t>-- ^ odłóż widelce</w:t>
+                  </w:r>
+                </w:p>
+                <w:p>
+                  <w:pPr>
+                    <w:spacing w:after="0"/>
+                    <w:ind w:firstLine="708"/>
+                    <w:rPr>
+                      <w:rFonts w:ascii="Consolas" w:hAnsi="Consolas"/>
+                      <w:lang w:val="en-US"/>
+                    </w:rPr>
+                  </w:pPr>
+                  <w:r>
+                    <w:rPr>
+                      <w:rFonts w:ascii="Consolas" w:hAnsi="Consolas"/>
+                      <w:b/>
+                      <w:lang w:val="en-US"/>
+                    </w:rPr>
+                    <w:t>end loop</w:t>
+                  </w:r>
+                  <w:r>
+                    <w:rPr>
+                      <w:rFonts w:ascii="Consolas" w:hAnsi="Consolas"/>
+                      <w:lang w:val="en-US"/>
+                    </w:rPr>
+                    <w:t>;</w:t>
+                  </w:r>
+                </w:p>
+                <w:p>
+                  <w:pPr>
+                    <w:rPr>
+                      <w:rFonts w:ascii="Consolas" w:hAnsi="Consolas"/>
+                      <w:lang w:val="en-US"/>
+                    </w:rPr>
+                  </w:pPr>
+                  <w:r>
+                    <w:rPr>
+                      <w:rFonts w:ascii="Consolas" w:hAnsi="Consolas"/>
+                      <w:b/>
+                      <w:lang w:val="en-US"/>
+                    </w:rPr>
+                    <w:t xml:space="preserve">end </w:t>
+                  </w:r>
+                  <w:r>
+                    <w:rPr>
+                      <w:rFonts w:ascii="Consolas" w:hAnsi="Consolas"/>
+                      <w:lang w:val="en-US"/>
+                    </w:rPr>
+                    <w:t>Filozof</w:t>
+                  </w:r>
+                  <w:r>
+                    <w:rPr>
+                      <w:rFonts w:ascii="Consolas" w:hAnsi="Consolas"/>
+                      <w:vertAlign w:val="subscript"/>
+                      <w:lang w:val="en-US"/>
+                    </w:rPr>
+                    <w:t>i</w:t>
+                  </w:r>
+                  <w:r>
+                    <w:rPr>
+                      <w:rFonts w:ascii="Consolas" w:hAnsi="Consolas"/>
+                      <w:lang w:val="en-US"/>
+                    </w:rPr>
+                    <w:t>;</w:t>
+                  </w:r>
+                </w:p>
+              </w:txbxContent>
+            </v:textbox>
+            <w10:wrap type="topAndBottom"/>
+          </v:shape>
+        </w:pict>
+      </w:r>
+      <w:r>
+        <w:t>Ideą tego podejścia jest wprowadzenie zewnętrznego procesu nadrzędnego, który będzie pilnował przydzielania zasobów poszczególnym procesom – filozofom. W naszym przykładzie będzie to kelner krążący wokół stołu, oczekujący na sygnały od filozofów oznaczające chęć spożycia posiłku. Po odebraniu przez kelnera takiego zgłoszenia, kelner obsłuży danego filozofa, podaniem mu widelców leżących po jego lewej i prawej stronie, gdy tylko będą dostępne. Po wykonaniu zadania, kelner powróci do krążenia wokół stołu i nasłuchiwania na kolejne zgłoszenia.</w:t>
+      </w:r>
+      <w:r>
+        <w:t xml:space="preserve"> Najistotniejsze w tym podejściu jest to, że procesy podrzędne nie mogą bezpośrednio pobierać zasób, tylko robią to przy pomocy procesu nadrzędnego – pilnującego. Zwalnianie zasób odbywa się bez udziału procesu nadrzędnego.</w:t>
+      </w:r>
+    </w:p>
+    <w:p>
+      <w:pPr>
+        <w:spacing w:after="0"/>
+        <w:jc w:val="both"/>
+      </w:pPr>
+      <w:r>
+        <w:t xml:space="preserve">Powyższe podejście eliminuje całkowicie problemy </w:t>
+      </w:r>
+      <w:r>
+        <w:rPr>
+          <w:i/>
+        </w:rPr>
+        <w:t>zakleszczenia</w:t>
+      </w:r>
+      <w:r>
+        <w:t xml:space="preserve"> jak i </w:t>
+      </w:r>
+      <w:r>
+        <w:rPr>
+          <w:i/>
+        </w:rPr>
+        <w:t>zagłodzenia</w:t>
+      </w:r>
+      <w:r>
+        <w:t>, co sprawia że jego działanie jest skuteczne. Jednakże nie należy ono do podejść najwydajniejszych, gdyż mogą wystąpić sytuacje, w których kelner będzie musiał spędzić znaczną część czasu przy jednym filozofie, w oczekiwaniu na zwolnienie dostępu do sąsiadujących z nim widelców – w trakcie gdy inni mogliby już podjąć się jedzenia.</w:t>
+      </w:r>
+    </w:p>
+    <w:p>
+      <w:pPr>
+        <w:pStyle w:val="Nagwek2"/>
+      </w:pPr>
+      <w:r>
+        <w:t>Rozwiązanie z użyciem monitorów</w:t>
+      </w:r>
+    </w:p>
+    <w:p>
+      <w:pPr>
+        <w:spacing w:after="0"/>
+        <w:ind w:firstLine="284"/>
+        <w:jc w:val="both"/>
+      </w:pPr>
+      <w:r>
+        <w:t>Rozwiązanie to jest alternatywą dla użycia semaforów, które są narzędziem niskiego poziomu do rozwiązywania problemów synchronizacji. Monitor jest konstrukcją wyższego poziomu, który może być używany przez wiele procesów, jednakże jego poszczególne metody w danym momencie mogą być wykonywane tylko przez jeden proces, co zapewnia pożądane bezpieczeństwo.</w:t>
+      </w:r>
+      <w:r>
+        <w:t xml:space="preserve"> Monitor używany w naszym rozwiązaniu składa się z:</w:t>
+      </w:r>
+    </w:p>
+    <w:p>
+      <w:pPr>
+        <w:spacing w:after="0"/>
+        <w:ind w:left="567" w:hanging="283"/>
+        <w:jc w:val="both"/>
+      </w:pPr>
+      <w:r>
+        <w:t xml:space="preserve">- tablicy </w:t>
+      </w:r>
+      <w:r>
+        <w:rPr>
+          <w:rFonts w:ascii="Consolas" w:hAnsi="Consolas"/>
+          <w:i/>
+        </w:rPr>
+        <w:t>wide</w:t>
+      </w:r>
+      <w:r>
+        <w:rPr>
+          <w:rFonts w:ascii="Consolas" w:hAnsi="Consolas"/>
+          <w:i/>
+        </w:rPr>
+        <w:t>l</w:t>
+      </w:r>
+      <w:r>
+        <w:rPr>
+          <w:rFonts w:ascii="Consolas" w:hAnsi="Consolas"/>
+          <w:i/>
+        </w:rPr>
+        <w:t>ce(0…4)</w:t>
+      </w:r>
+      <w:r>
+        <w:t xml:space="preserve"> – która przyjmuje wartość od </w:t>
+      </w:r>
+      <w:r>
+        <w:rPr>
+          <w:rFonts w:ascii="Consolas" w:hAnsi="Consolas"/>
+        </w:rPr>
+        <w:t>0</w:t>
+      </w:r>
+      <w:r>
+        <w:t xml:space="preserve"> do </w:t>
+      </w:r>
+      <w:r>
+        <w:rPr>
+          <w:rFonts w:ascii="Consolas" w:hAnsi="Consolas"/>
+        </w:rPr>
+        <w:t>2</w:t>
+      </w:r>
+      <w:r>
+        <w:t xml:space="preserve"> w zależności od tego, ile dostępnych widelców ma </w:t>
+      </w:r>
+      <w:r>
+        <w:rPr>
+          <w:i/>
+        </w:rPr>
+        <w:t>i-ty</w:t>
+      </w:r>
+      <w:r>
+        <w:t xml:space="preserve"> filozof</w:t>
+      </w:r>
+    </w:p>
+    <w:p>
+      <w:pPr>
+        <w:spacing w:after="0"/>
+        <w:ind w:left="567" w:hanging="283"/>
+        <w:jc w:val="both"/>
+      </w:pPr>
+      <w:r>
+        <w:t>-</w:t>
+      </w:r>
+      <w:r>
+        <w:t xml:space="preserve"> </w:t>
+      </w:r>
+      <w:r>
+        <w:t xml:space="preserve">tablica </w:t>
+      </w:r>
+      <w:r>
+        <w:rPr>
+          <w:rFonts w:ascii="Consolas" w:hAnsi="Consolas"/>
+          <w:i/>
+        </w:rPr>
+        <w:t>zezwolenie(0…4)</w:t>
+      </w:r>
+      <w:r>
+        <w:t xml:space="preserve"> – która umożliwia przesłanie sygnału </w:t>
+      </w:r>
+      <w:r>
+        <w:rPr>
+          <w:i/>
+        </w:rPr>
+        <w:t>i-temu</w:t>
+      </w:r>
+      <w:r>
+        <w:t xml:space="preserve"> filozofowi z pozwoleniem na przystąpienie do posiłku</w:t>
+      </w:r>
+    </w:p>
+    <w:p>
+      <w:pPr>
+        <w:spacing w:after="0"/>
+        <w:ind w:left="567" w:hanging="283"/>
+        <w:jc w:val="both"/>
+      </w:pPr>
+      <w:r>
+        <w:lastRenderedPageBreak/>
+        <w:t xml:space="preserve">- metoda </w:t>
+      </w:r>
+      <w:r>
+        <w:rPr>
+          <w:rFonts w:ascii="Consolas" w:hAnsi="Consolas"/>
+          <w:i/>
+        </w:rPr>
+        <w:t>pobierz_widelce</w:t>
+      </w:r>
+      <w:r>
+        <w:t xml:space="preserve"> </w:t>
+      </w:r>
+      <w:r>
+        <w:t>–</w:t>
+      </w:r>
+      <w:r>
+        <w:t xml:space="preserve"> </w:t>
+      </w:r>
+      <w:r>
+        <w:t>która zapewnia dostęp filozofowi do widelców</w:t>
+      </w:r>
+      <w:r>
+        <w:t xml:space="preserve">, oczekuje aż dwa będą wolne, następnie aktualizuje informację o dostępności widelców w tablicy </w:t>
+      </w:r>
+      <w:r>
+        <w:rPr>
+          <w:i/>
+        </w:rPr>
+        <w:t>widelce</w:t>
+      </w:r>
+    </w:p>
+    <w:p>
+      <w:pPr>
+        <w:spacing w:after="0"/>
+        <w:ind w:left="567" w:hanging="283"/>
+        <w:jc w:val="both"/>
+        <w:rPr>
+          <w:i/>
+        </w:rPr>
+      </w:pPr>
+      <w:r>
+        <w:rPr>
+          <w:i/>
+          <w:noProof/>
+        </w:rPr>
+        <w:pict>
+          <v:shape id="_x0000_s1043" type="#_x0000_t202" style="position:absolute;left:0;text-align:left;margin-left:21.55pt;margin-top:34.5pt;width:437.75pt;height:512pt;z-index:251671552;mso-wrap-distance-bottom:8.5pt" filled="f" strokecolor="#ffc000">
+            <v:stroke dashstyle="dash"/>
+            <v:textbox style="mso-next-textbox:#_x0000_s1043">
+              <w:txbxContent>
+                <w:p>
+                  <w:pPr>
+                    <w:spacing w:after="0"/>
+                    <w:rPr>
+                      <w:rFonts w:ascii="Consolas" w:hAnsi="Consolas"/>
+                      <w:lang w:val="en-US"/>
+                    </w:rPr>
+                  </w:pPr>
+                  <w:r>
+                    <w:rPr>
+                      <w:rFonts w:ascii="Consolas" w:hAnsi="Consolas"/>
+                      <w:b/>
+                      <w:lang w:val="en-US"/>
+                    </w:rPr>
+                    <w:t>m</w:t>
+                  </w:r>
+                  <w:r>
+                    <w:rPr>
+                      <w:rFonts w:ascii="Consolas" w:hAnsi="Consolas"/>
+                      <w:b/>
+                      <w:lang w:val="en-US"/>
+                    </w:rPr>
+                    <w:t>onitor</w:t>
+                  </w:r>
+                  <w:r>
+                    <w:rPr>
+                      <w:rFonts w:ascii="Consolas" w:hAnsi="Consolas"/>
+                      <w:lang w:val="en-US"/>
+                    </w:rPr>
+                    <w:t xml:space="preserve"> Monitor_</w:t>
+                  </w:r>
+                  <w:r>
+                    <w:rPr>
+                      <w:rFonts w:ascii="Consolas" w:hAnsi="Consolas"/>
+                      <w:lang w:val="en-US"/>
+                    </w:rPr>
+                    <w:t>W</w:t>
+                  </w:r>
+                  <w:r>
+                    <w:rPr>
+                      <w:rFonts w:ascii="Consolas" w:hAnsi="Consolas"/>
+                      <w:lang w:val="en-US"/>
+                    </w:rPr>
+                    <w:t>idelc</w:t>
+                  </w:r>
+                  <w:r>
+                    <w:rPr>
+                      <w:rFonts w:ascii="Consolas" w:hAnsi="Consolas"/>
+                      <w:lang w:val="en-US"/>
+                    </w:rPr>
+                    <w:t>o</w:t>
+                  </w:r>
+                  <w:r>
+                    <w:rPr>
+                      <w:rFonts w:ascii="Consolas" w:hAnsi="Consolas"/>
+                      <w:lang w:val="en-US"/>
+                    </w:rPr>
+                    <w:t>w</w:t>
+                  </w:r>
+                  <w:r>
+                    <w:rPr>
+                      <w:rFonts w:ascii="Consolas" w:hAnsi="Consolas"/>
+                      <w:lang w:val="en-US"/>
+                    </w:rPr>
+                    <w:t xml:space="preserve"> </w:t>
+                  </w:r>
+                  <w:r>
+                    <w:rPr>
+                      <w:rFonts w:ascii="Consolas" w:hAnsi="Consolas"/>
+                      <w:b/>
+                      <w:lang w:val="en-US"/>
+                    </w:rPr>
+                    <w:t>is</w:t>
+                  </w:r>
+                </w:p>
+                <w:p>
+                  <w:pPr>
+                    <w:spacing w:after="0"/>
+                    <w:ind w:firstLine="708"/>
+                    <w:rPr>
+                      <w:rFonts w:ascii="Consolas" w:hAnsi="Consolas"/>
+                      <w:lang w:val="en-US"/>
+                    </w:rPr>
+                  </w:pPr>
+                  <w:r>
+                    <w:rPr>
+                      <w:rFonts w:ascii="Consolas" w:hAnsi="Consolas"/>
+                      <w:lang w:val="en-US"/>
+                    </w:rPr>
+                    <w:t>widelce</w:t>
+                  </w:r>
+                  <w:r>
+                    <w:rPr>
+                      <w:rFonts w:ascii="Consolas" w:hAnsi="Consolas"/>
+                      <w:lang w:val="en-US"/>
+                    </w:rPr>
+                    <w:t xml:space="preserve">: </w:t>
+                  </w:r>
+                  <w:r>
+                    <w:rPr>
+                      <w:rFonts w:ascii="Consolas" w:hAnsi="Consolas"/>
+                      <w:b/>
+                      <w:lang w:val="en-US"/>
+                    </w:rPr>
+                    <w:t>array</w:t>
+                  </w:r>
+                  <w:r>
+                    <w:rPr>
+                      <w:rFonts w:ascii="Consolas" w:hAnsi="Consolas"/>
+                      <w:lang w:val="en-US"/>
+                    </w:rPr>
+                    <w:t xml:space="preserve">(0..4) </w:t>
+                  </w:r>
+                  <w:r>
+                    <w:rPr>
+                      <w:rFonts w:ascii="Consolas" w:hAnsi="Consolas"/>
+                      <w:b/>
+                      <w:lang w:val="en-US"/>
+                    </w:rPr>
+                    <w:t>of</w:t>
+                  </w:r>
+                  <w:r>
+                    <w:rPr>
+                      <w:rFonts w:ascii="Consolas" w:hAnsi="Consolas"/>
+                      <w:lang w:val="en-US"/>
+                    </w:rPr>
+                    <w:t xml:space="preserve"> </w:t>
+                  </w:r>
+                  <w:r>
+                    <w:rPr>
+                      <w:rFonts w:ascii="Consolas" w:hAnsi="Consolas"/>
+                      <w:lang w:val="en-US"/>
+                    </w:rPr>
+                    <w:t>Natural</w:t>
+                  </w:r>
+                  <w:r>
+                    <w:rPr>
+                      <w:rFonts w:ascii="Consolas" w:hAnsi="Consolas"/>
+                      <w:lang w:val="en-US"/>
+                    </w:rPr>
+                    <w:t xml:space="preserve"> range 0..2 := </w:t>
+                  </w:r>
+                  <w:r>
+                    <w:rPr>
+                      <w:rFonts w:ascii="Consolas" w:hAnsi="Consolas"/>
+                      <w:lang w:val="en-US"/>
+                    </w:rPr>
+                    <w:t>{2,2,2,2,2}</w:t>
+                  </w:r>
+                  <w:r>
+                    <w:rPr>
+                      <w:rFonts w:ascii="Consolas" w:hAnsi="Consolas"/>
+                      <w:lang w:val="en-US"/>
+                    </w:rPr>
+                    <w:t>;</w:t>
+                  </w:r>
+                </w:p>
+                <w:p>
+                  <w:pPr>
+                    <w:spacing w:after="0"/>
+                    <w:ind w:firstLine="708"/>
+                    <w:rPr>
+                      <w:rFonts w:ascii="Consolas" w:hAnsi="Consolas"/>
+                      <w:lang w:val="en-US"/>
+                    </w:rPr>
+                  </w:pPr>
+                  <w:r>
+                    <w:rPr>
+                      <w:rFonts w:ascii="Consolas" w:hAnsi="Consolas"/>
+                      <w:lang w:val="en-US"/>
+                    </w:rPr>
+                    <w:t>zezwolenie</w:t>
+                  </w:r>
+                  <w:r>
+                    <w:rPr>
+                      <w:rFonts w:ascii="Consolas" w:hAnsi="Consolas"/>
+                      <w:lang w:val="en-US"/>
+                    </w:rPr>
+                    <w:t xml:space="preserve">: </w:t>
+                  </w:r>
+                  <w:r>
+                    <w:rPr>
+                      <w:rFonts w:ascii="Consolas" w:hAnsi="Consolas"/>
+                      <w:b/>
+                      <w:lang w:val="en-US"/>
+                    </w:rPr>
+                    <w:t>array</w:t>
+                  </w:r>
+                  <w:r>
+                    <w:rPr>
+                      <w:rFonts w:ascii="Consolas" w:hAnsi="Consolas"/>
+                      <w:lang w:val="en-US"/>
+                    </w:rPr>
+                    <w:t xml:space="preserve">(0..4) </w:t>
+                  </w:r>
+                  <w:r>
+                    <w:rPr>
+                      <w:rFonts w:ascii="Consolas" w:hAnsi="Consolas"/>
+                      <w:b/>
+                      <w:lang w:val="en-US"/>
+                    </w:rPr>
+                    <w:t>of</w:t>
+                  </w:r>
+                  <w:r>
+                    <w:rPr>
+                      <w:rFonts w:ascii="Consolas" w:hAnsi="Consolas"/>
+                      <w:lang w:val="en-US"/>
+                    </w:rPr>
+                    <w:t xml:space="preserve"> Condition;</w:t>
+                  </w:r>
+                </w:p>
+                <w:p>
+                  <w:pPr>
+                    <w:spacing w:after="0"/>
+                    <w:ind w:firstLine="708"/>
+                    <w:rPr>
+                      <w:rFonts w:ascii="Consolas" w:hAnsi="Consolas"/>
+                      <w:lang w:val="en-US"/>
+                    </w:rPr>
+                  </w:pPr>
+                  <w:r>
+                    <w:rPr>
+                      <w:rFonts w:ascii="Consolas" w:hAnsi="Consolas"/>
+                      <w:b/>
+                      <w:lang w:val="en-US"/>
+                    </w:rPr>
+                    <w:t>procedure</w:t>
+                  </w:r>
+                  <w:r>
+                    <w:rPr>
+                      <w:rFonts w:ascii="Consolas" w:hAnsi="Consolas"/>
+                      <w:lang w:val="en-US"/>
+                    </w:rPr>
+                    <w:t xml:space="preserve"> </w:t>
+                  </w:r>
+                  <w:r>
+                    <w:rPr>
+                      <w:rFonts w:ascii="Consolas" w:hAnsi="Consolas"/>
+                      <w:lang w:val="en-US"/>
+                    </w:rPr>
+                    <w:t>pobierz</w:t>
+                  </w:r>
+                  <w:r>
+                    <w:rPr>
+                      <w:rFonts w:ascii="Consolas" w:hAnsi="Consolas"/>
+                      <w:lang w:val="en-US"/>
+                    </w:rPr>
+                    <w:t xml:space="preserve">_widelce(i: </w:t>
+                  </w:r>
+                  <w:r>
+                    <w:rPr>
+                      <w:rFonts w:ascii="Consolas" w:hAnsi="Consolas"/>
+                      <w:lang w:val="en-US"/>
+                    </w:rPr>
+                    <w:t>Natural)</w:t>
+                  </w:r>
+                  <w:r>
+                    <w:rPr>
+                      <w:rFonts w:ascii="Consolas" w:hAnsi="Consolas"/>
+                      <w:lang w:val="en-US"/>
+                    </w:rPr>
+                    <w:t xml:space="preserve"> </w:t>
+                  </w:r>
+                  <w:r>
+                    <w:rPr>
+                      <w:rFonts w:ascii="Consolas" w:hAnsi="Consolas"/>
+                      <w:b/>
+                      <w:lang w:val="en-US"/>
+                    </w:rPr>
+                    <w:t>is</w:t>
+                  </w:r>
+                </w:p>
+                <w:p>
+                  <w:pPr>
+                    <w:spacing w:after="0"/>
+                    <w:ind w:firstLine="708"/>
+                    <w:rPr>
+                      <w:rFonts w:ascii="Consolas" w:hAnsi="Consolas"/>
+                      <w:b/>
+                      <w:lang w:val="en-US"/>
+                    </w:rPr>
+                  </w:pPr>
+                  <w:r>
+                    <w:rPr>
+                      <w:rFonts w:ascii="Consolas" w:hAnsi="Consolas"/>
+                      <w:b/>
+                      <w:lang w:val="en-US"/>
+                    </w:rPr>
+                    <w:t>begin</w:t>
+                  </w:r>
+                </w:p>
+                <w:p>
+                  <w:pPr>
+                    <w:spacing w:after="0"/>
+                    <w:ind w:left="708" w:firstLine="708"/>
+                    <w:rPr>
+                      <w:rFonts w:ascii="Consolas" w:hAnsi="Consolas"/>
+                      <w:lang w:val="en-US"/>
+                    </w:rPr>
+                  </w:pPr>
+                  <w:r>
+                    <w:rPr>
+                      <w:rFonts w:ascii="Consolas" w:hAnsi="Consolas"/>
+                      <w:b/>
+                      <w:lang w:val="en-US"/>
+                    </w:rPr>
+                    <w:t>if</w:t>
+                  </w:r>
+                  <w:r>
+                    <w:rPr>
+                      <w:rFonts w:ascii="Consolas" w:hAnsi="Consolas"/>
+                      <w:lang w:val="en-US"/>
+                    </w:rPr>
+                    <w:t xml:space="preserve"> widelce(i) &lt;</w:t>
+                  </w:r>
+                  <w:r>
+                    <w:rPr>
+                      <w:rFonts w:ascii="Consolas" w:hAnsi="Consolas"/>
+                      <w:lang w:val="en-US"/>
+                    </w:rPr>
+                    <w:t xml:space="preserve"> 2 </w:t>
+                  </w:r>
+                  <w:r>
+                    <w:rPr>
+                      <w:rFonts w:ascii="Consolas" w:hAnsi="Consolas"/>
+                      <w:b/>
+                      <w:lang w:val="en-US"/>
+                    </w:rPr>
+                    <w:t>then</w:t>
+                  </w:r>
+                </w:p>
+                <w:p>
+                  <w:pPr>
+                    <w:spacing w:after="0"/>
+                    <w:ind w:left="1416" w:firstLine="708"/>
+                    <w:rPr>
+                      <w:rFonts w:ascii="Consolas" w:hAnsi="Consolas"/>
+                      <w:lang w:val="en-US"/>
+                    </w:rPr>
+                  </w:pPr>
+                  <w:r>
+                    <w:rPr>
+                      <w:rFonts w:ascii="Consolas" w:hAnsi="Consolas"/>
+                      <w:lang w:val="en-US"/>
+                    </w:rPr>
+                    <w:t>P</w:t>
+                  </w:r>
+                  <w:r>
+                    <w:rPr>
+                      <w:rFonts w:ascii="Consolas" w:hAnsi="Consolas"/>
+                      <w:lang w:val="en-US"/>
+                    </w:rPr>
+                    <w:t>(</w:t>
+                  </w:r>
+                  <w:r>
+                    <w:rPr>
+                      <w:rFonts w:ascii="Consolas" w:hAnsi="Consolas"/>
+                      <w:lang w:val="en-US"/>
+                    </w:rPr>
+                    <w:t>zezwolenie</w:t>
+                  </w:r>
+                  <w:r>
+                    <w:rPr>
+                      <w:rFonts w:ascii="Consolas" w:hAnsi="Consolas"/>
+                      <w:lang w:val="en-US"/>
+                    </w:rPr>
+                    <w:t>(i));</w:t>
+                  </w:r>
+                </w:p>
+                <w:p>
+                  <w:pPr>
+                    <w:spacing w:after="0"/>
+                    <w:ind w:left="708" w:firstLine="708"/>
+                    <w:rPr>
+                      <w:rFonts w:ascii="Consolas" w:hAnsi="Consolas"/>
+                      <w:lang w:val="en-US"/>
+                    </w:rPr>
+                  </w:pPr>
+                  <w:r>
+                    <w:rPr>
+                      <w:rFonts w:ascii="Consolas" w:hAnsi="Consolas"/>
+                      <w:b/>
+                      <w:lang w:val="en-US"/>
+                    </w:rPr>
+                    <w:t>end if</w:t>
+                  </w:r>
+                  <w:r>
+                    <w:rPr>
+                      <w:rFonts w:ascii="Consolas" w:hAnsi="Consolas"/>
+                      <w:lang w:val="en-US"/>
+                    </w:rPr>
+                    <w:t>;</w:t>
+                  </w:r>
+                </w:p>
+                <w:p>
+                  <w:pPr>
+                    <w:spacing w:after="0"/>
+                    <w:ind w:left="708" w:firstLine="708"/>
+                    <w:rPr>
+                      <w:rFonts w:ascii="Consolas" w:hAnsi="Consolas"/>
+                      <w:lang w:val="en-US"/>
+                    </w:rPr>
+                  </w:pPr>
+                  <w:r>
+                    <w:rPr>
+                      <w:rFonts w:ascii="Consolas" w:hAnsi="Consolas"/>
+                      <w:lang w:val="en-US"/>
+                    </w:rPr>
+                    <w:t>w</w:t>
+                  </w:r>
+                  <w:r>
+                    <w:rPr>
+                      <w:rFonts w:ascii="Consolas" w:hAnsi="Consolas"/>
+                      <w:lang w:val="en-US"/>
+                    </w:rPr>
+                    <w:t>idelc</w:t>
+                  </w:r>
+                  <w:r>
+                    <w:rPr>
+                      <w:rFonts w:ascii="Consolas" w:hAnsi="Consolas"/>
+                      <w:lang w:val="en-US"/>
+                    </w:rPr>
+                    <w:t>e</w:t>
+                  </w:r>
+                  <w:r>
+                    <w:rPr>
+                      <w:rFonts w:ascii="Consolas" w:hAnsi="Consolas"/>
+                      <w:lang w:val="en-US"/>
+                    </w:rPr>
+                    <w:t xml:space="preserve">((i+1) mod 5) := </w:t>
+                  </w:r>
+                  <w:r>
+                    <w:rPr>
+                      <w:rFonts w:ascii="Consolas" w:hAnsi="Consolas"/>
+                      <w:lang w:val="en-US"/>
+                    </w:rPr>
+                    <w:t>w</w:t>
+                  </w:r>
+                  <w:r>
+                    <w:rPr>
+                      <w:rFonts w:ascii="Consolas" w:hAnsi="Consolas"/>
+                      <w:lang w:val="en-US"/>
+                    </w:rPr>
+                    <w:t>idelce((i+1) mod 5) - 1;</w:t>
+                  </w:r>
+                </w:p>
+                <w:p>
+                  <w:pPr>
+                    <w:spacing w:after="0"/>
+                    <w:ind w:left="708" w:firstLine="708"/>
+                    <w:rPr>
+                      <w:rFonts w:ascii="Consolas" w:hAnsi="Consolas"/>
+                      <w:lang w:val="en-US"/>
+                    </w:rPr>
+                  </w:pPr>
+                  <w:r>
+                    <w:rPr>
+                      <w:rFonts w:ascii="Consolas" w:hAnsi="Consolas"/>
+                      <w:lang w:val="en-US"/>
+                    </w:rPr>
+                    <w:t>w</w:t>
+                  </w:r>
+                  <w:r>
+                    <w:rPr>
+                      <w:rFonts w:ascii="Consolas" w:hAnsi="Consolas"/>
+                      <w:lang w:val="en-US"/>
+                    </w:rPr>
+                    <w:t>idelc</w:t>
+                  </w:r>
+                  <w:r>
+                    <w:rPr>
+                      <w:rFonts w:ascii="Consolas" w:hAnsi="Consolas"/>
+                      <w:lang w:val="en-US"/>
+                    </w:rPr>
+                    <w:t>e</w:t>
+                  </w:r>
+                  <w:r>
+                    <w:rPr>
+                      <w:rFonts w:ascii="Consolas" w:hAnsi="Consolas"/>
+                      <w:lang w:val="en-US"/>
+                    </w:rPr>
+                    <w:t xml:space="preserve">((i-1) mod 5) := </w:t>
+                  </w:r>
+                  <w:r>
+                    <w:rPr>
+                      <w:rFonts w:ascii="Consolas" w:hAnsi="Consolas"/>
+                      <w:lang w:val="en-US"/>
+                    </w:rPr>
+                    <w:t>w</w:t>
+                  </w:r>
+                  <w:r>
+                    <w:rPr>
+                      <w:rFonts w:ascii="Consolas" w:hAnsi="Consolas"/>
+                      <w:lang w:val="en-US"/>
+                    </w:rPr>
+                    <w:t>idelce((i-1) mod 5) - 1;</w:t>
+                  </w:r>
+                </w:p>
+                <w:p>
+                  <w:pPr>
+                    <w:spacing w:after="0"/>
+                    <w:ind w:firstLine="708"/>
+                    <w:rPr>
+                      <w:rFonts w:ascii="Consolas" w:hAnsi="Consolas"/>
+                      <w:lang w:val="en-US"/>
+                    </w:rPr>
+                  </w:pPr>
+                  <w:r>
+                    <w:rPr>
+                      <w:rFonts w:ascii="Consolas" w:hAnsi="Consolas"/>
+                      <w:b/>
+                      <w:lang w:val="en-US"/>
+                    </w:rPr>
+                    <w:t>end</w:t>
+                  </w:r>
+                  <w:r>
+                    <w:rPr>
+                      <w:rFonts w:ascii="Consolas" w:hAnsi="Consolas"/>
+                      <w:lang w:val="en-US"/>
+                    </w:rPr>
+                    <w:t xml:space="preserve"> </w:t>
+                  </w:r>
+                  <w:r>
+                    <w:rPr>
+                      <w:rFonts w:ascii="Consolas" w:hAnsi="Consolas"/>
+                      <w:lang w:val="en-US"/>
+                    </w:rPr>
+                    <w:t>pobierz</w:t>
+                  </w:r>
+                  <w:r>
+                    <w:rPr>
+                      <w:rFonts w:ascii="Consolas" w:hAnsi="Consolas"/>
+                      <w:lang w:val="en-US"/>
+                    </w:rPr>
+                    <w:t>_widelce;</w:t>
+                  </w:r>
+                </w:p>
+                <w:p>
+                  <w:pPr>
+                    <w:spacing w:after="0"/>
+                    <w:ind w:firstLine="708"/>
+                    <w:rPr>
+                      <w:rFonts w:ascii="Consolas" w:hAnsi="Consolas"/>
+                      <w:lang w:val="en-US"/>
+                    </w:rPr>
+                  </w:pPr>
+                  <w:r>
+                    <w:rPr>
+                      <w:rFonts w:ascii="Consolas" w:hAnsi="Consolas"/>
+                      <w:b/>
+                      <w:lang w:val="en-US"/>
+                    </w:rPr>
+                    <w:t>procedure</w:t>
+                  </w:r>
+                  <w:r>
+                    <w:rPr>
+                      <w:rFonts w:ascii="Consolas" w:hAnsi="Consolas"/>
+                      <w:lang w:val="en-US"/>
+                    </w:rPr>
+                    <w:t xml:space="preserve"> </w:t>
+                  </w:r>
+                  <w:r>
+                    <w:rPr>
+                      <w:rFonts w:ascii="Consolas" w:hAnsi="Consolas"/>
+                      <w:lang w:val="en-US"/>
+                    </w:rPr>
+                    <w:t>zwroc</w:t>
+                  </w:r>
+                  <w:r>
+                    <w:rPr>
+                      <w:rFonts w:ascii="Consolas" w:hAnsi="Consolas"/>
+                      <w:lang w:val="en-US"/>
+                    </w:rPr>
+                    <w:t>_widelce(i:</w:t>
+                  </w:r>
+                  <w:r>
+                    <w:rPr>
+                      <w:rFonts w:ascii="Consolas" w:hAnsi="Consolas"/>
+                      <w:lang w:val="en-US"/>
+                    </w:rPr>
+                    <w:t xml:space="preserve"> Natural</w:t>
+                  </w:r>
+                  <w:r>
+                    <w:rPr>
+                      <w:rFonts w:ascii="Consolas" w:hAnsi="Consolas"/>
+                      <w:lang w:val="en-US"/>
+                    </w:rPr>
+                    <w:t xml:space="preserve">) </w:t>
+                  </w:r>
+                  <w:r>
+                    <w:rPr>
+                      <w:rFonts w:ascii="Consolas" w:hAnsi="Consolas"/>
+                      <w:b/>
+                      <w:lang w:val="en-US"/>
+                    </w:rPr>
+                    <w:t>is</w:t>
+                  </w:r>
+                </w:p>
+                <w:p>
+                  <w:pPr>
+                    <w:spacing w:after="0"/>
+                    <w:ind w:firstLine="708"/>
+                    <w:rPr>
+                      <w:rFonts w:ascii="Consolas" w:hAnsi="Consolas"/>
+                      <w:b/>
+                      <w:lang w:val="en-US"/>
+                    </w:rPr>
+                  </w:pPr>
+                  <w:r>
+                    <w:rPr>
+                      <w:rFonts w:ascii="Consolas" w:hAnsi="Consolas"/>
+                      <w:b/>
+                      <w:lang w:val="en-US"/>
+                    </w:rPr>
+                    <w:t>begin</w:t>
+                  </w:r>
+                </w:p>
+                <w:p>
+                  <w:pPr>
+                    <w:spacing w:after="0"/>
+                    <w:ind w:left="708" w:firstLine="708"/>
+                    <w:rPr>
+                      <w:rFonts w:ascii="Consolas" w:hAnsi="Consolas"/>
+                      <w:lang w:val="en-US"/>
+                    </w:rPr>
+                  </w:pPr>
+                  <w:r>
+                    <w:rPr>
+                      <w:rFonts w:ascii="Consolas" w:hAnsi="Consolas"/>
+                      <w:lang w:val="en-US"/>
+                    </w:rPr>
+                    <w:t>w</w:t>
+                  </w:r>
+                  <w:r>
+                    <w:rPr>
+                      <w:rFonts w:ascii="Consolas" w:hAnsi="Consolas"/>
+                      <w:lang w:val="en-US"/>
+                    </w:rPr>
+                    <w:t>idelc</w:t>
+                  </w:r>
+                  <w:r>
+                    <w:rPr>
+                      <w:rFonts w:ascii="Consolas" w:hAnsi="Consolas"/>
+                      <w:lang w:val="en-US"/>
+                    </w:rPr>
+                    <w:t>e</w:t>
+                  </w:r>
+                  <w:r>
+                    <w:rPr>
+                      <w:rFonts w:ascii="Consolas" w:hAnsi="Consolas"/>
+                      <w:lang w:val="en-US"/>
+                    </w:rPr>
+                    <w:t xml:space="preserve">((i+1) mod 5) := </w:t>
+                  </w:r>
+                  <w:r>
+                    <w:rPr>
+                      <w:rFonts w:ascii="Consolas" w:hAnsi="Consolas"/>
+                      <w:lang w:val="en-US"/>
+                    </w:rPr>
+                    <w:t>w</w:t>
+                  </w:r>
+                  <w:r>
+                    <w:rPr>
+                      <w:rFonts w:ascii="Consolas" w:hAnsi="Consolas"/>
+                      <w:lang w:val="en-US"/>
+                    </w:rPr>
+                    <w:t>idelce((i+1) mod 5) + 1;</w:t>
+                  </w:r>
+                </w:p>
+                <w:p>
+                  <w:pPr>
+                    <w:spacing w:after="0"/>
+                    <w:ind w:left="708" w:firstLine="708"/>
+                    <w:rPr>
+                      <w:rFonts w:ascii="Consolas" w:hAnsi="Consolas"/>
+                      <w:lang w:val="en-US"/>
+                    </w:rPr>
+                  </w:pPr>
+                  <w:r>
+                    <w:rPr>
+                      <w:rFonts w:ascii="Consolas" w:hAnsi="Consolas"/>
+                      <w:lang w:val="en-US"/>
+                    </w:rPr>
+                    <w:t>w</w:t>
+                  </w:r>
+                  <w:r>
+                    <w:rPr>
+                      <w:rFonts w:ascii="Consolas" w:hAnsi="Consolas"/>
+                      <w:lang w:val="en-US"/>
+                    </w:rPr>
+                    <w:t>idelc</w:t>
+                  </w:r>
+                  <w:r>
+                    <w:rPr>
+                      <w:rFonts w:ascii="Consolas" w:hAnsi="Consolas"/>
+                      <w:lang w:val="en-US"/>
+                    </w:rPr>
+                    <w:t>e</w:t>
+                  </w:r>
+                  <w:r>
+                    <w:rPr>
+                      <w:rFonts w:ascii="Consolas" w:hAnsi="Consolas"/>
+                      <w:lang w:val="en-US"/>
+                    </w:rPr>
+                    <w:t xml:space="preserve">((i-1) mod 5) := </w:t>
+                  </w:r>
+                  <w:r>
+                    <w:rPr>
+                      <w:rFonts w:ascii="Consolas" w:hAnsi="Consolas"/>
+                      <w:lang w:val="en-US"/>
+                    </w:rPr>
+                    <w:t>w</w:t>
+                  </w:r>
+                  <w:r>
+                    <w:rPr>
+                      <w:rFonts w:ascii="Consolas" w:hAnsi="Consolas"/>
+                      <w:lang w:val="en-US"/>
+                    </w:rPr>
+                    <w:t>idelce((i-1) mod 5) + 1;</w:t>
+                  </w:r>
+                </w:p>
+                <w:p>
+                  <w:pPr>
+                    <w:spacing w:after="0"/>
+                    <w:ind w:left="708" w:firstLine="708"/>
+                    <w:rPr>
+                      <w:rFonts w:ascii="Consolas" w:hAnsi="Consolas"/>
+                      <w:lang w:val="en-US"/>
+                    </w:rPr>
+                  </w:pPr>
+                  <w:r>
+                    <w:rPr>
+                      <w:rFonts w:ascii="Consolas" w:hAnsi="Consolas"/>
+                      <w:b/>
+                      <w:lang w:val="en-US"/>
+                    </w:rPr>
+                    <w:t>if</w:t>
+                  </w:r>
+                  <w:r>
+                    <w:rPr>
+                      <w:rFonts w:ascii="Consolas" w:hAnsi="Consolas"/>
+                      <w:lang w:val="en-US"/>
+                    </w:rPr>
+                    <w:t xml:space="preserve"> </w:t>
+                  </w:r>
+                  <w:r>
+                    <w:rPr>
+                      <w:rFonts w:ascii="Consolas" w:hAnsi="Consolas"/>
+                      <w:lang w:val="en-US"/>
+                    </w:rPr>
+                    <w:t>w</w:t>
+                  </w:r>
+                  <w:r>
+                    <w:rPr>
+                      <w:rFonts w:ascii="Consolas" w:hAnsi="Consolas"/>
+                      <w:lang w:val="en-US"/>
+                    </w:rPr>
+                    <w:t>idelc</w:t>
+                  </w:r>
+                  <w:r>
+                    <w:rPr>
+                      <w:rFonts w:ascii="Consolas" w:hAnsi="Consolas"/>
+                      <w:lang w:val="en-US"/>
+                    </w:rPr>
+                    <w:t>e</w:t>
+                  </w:r>
+                  <w:r>
+                    <w:rPr>
+                      <w:rFonts w:ascii="Consolas" w:hAnsi="Consolas"/>
+                      <w:lang w:val="en-US"/>
+                    </w:rPr>
+                    <w:t xml:space="preserve">((i+1)mod5) = 2 </w:t>
+                  </w:r>
+                  <w:r>
+                    <w:rPr>
+                      <w:rFonts w:ascii="Consolas" w:hAnsi="Consolas"/>
+                      <w:b/>
+                      <w:lang w:val="en-US"/>
+                    </w:rPr>
+                    <w:t>then</w:t>
+                  </w:r>
+                </w:p>
+                <w:p>
+                  <w:pPr>
+                    <w:spacing w:after="0"/>
+                    <w:ind w:left="1416" w:firstLine="708"/>
+                    <w:rPr>
+                      <w:rFonts w:ascii="Consolas" w:hAnsi="Consolas"/>
+                      <w:lang w:val="en-US"/>
+                    </w:rPr>
+                  </w:pPr>
+                  <w:r>
+                    <w:rPr>
+                      <w:rFonts w:ascii="Consolas" w:hAnsi="Consolas"/>
+                      <w:lang w:val="en-US"/>
+                    </w:rPr>
+                    <w:t>V</w:t>
+                  </w:r>
+                  <w:r>
+                    <w:rPr>
+                      <w:rFonts w:ascii="Consolas" w:hAnsi="Consolas"/>
+                      <w:lang w:val="en-US"/>
+                    </w:rPr>
+                    <w:t>(</w:t>
+                  </w:r>
+                  <w:r>
+                    <w:rPr>
+                      <w:rFonts w:ascii="Consolas" w:hAnsi="Consolas"/>
+                      <w:lang w:val="en-US"/>
+                    </w:rPr>
+                    <w:t>zezwolenie</w:t>
+                  </w:r>
+                  <w:r>
+                    <w:rPr>
+                      <w:rFonts w:ascii="Consolas" w:hAnsi="Consolas"/>
+                      <w:lang w:val="en-US"/>
+                    </w:rPr>
+                    <w:t>((i+1) mod 5));</w:t>
+                  </w:r>
+                </w:p>
+                <w:p>
+                  <w:pPr>
+                    <w:spacing w:after="0"/>
+                    <w:ind w:left="708" w:firstLine="708"/>
+                    <w:rPr>
+                      <w:rFonts w:ascii="Consolas" w:hAnsi="Consolas"/>
+                      <w:lang w:val="en-US"/>
+                    </w:rPr>
+                  </w:pPr>
+                  <w:r>
+                    <w:rPr>
+                      <w:rFonts w:ascii="Consolas" w:hAnsi="Consolas"/>
+                      <w:b/>
+                      <w:lang w:val="en-US"/>
+                    </w:rPr>
+                    <w:t>end if</w:t>
+                  </w:r>
+                  <w:r>
+                    <w:rPr>
+                      <w:rFonts w:ascii="Consolas" w:hAnsi="Consolas"/>
+                      <w:lang w:val="en-US"/>
+                    </w:rPr>
+                    <w:t>;</w:t>
+                  </w:r>
+                </w:p>
+                <w:p>
+                  <w:pPr>
+                    <w:spacing w:after="0"/>
+                    <w:ind w:left="708" w:firstLine="708"/>
+                    <w:rPr>
+                      <w:rFonts w:ascii="Consolas" w:hAnsi="Consolas"/>
+                      <w:lang w:val="en-US"/>
+                    </w:rPr>
+                  </w:pPr>
+                  <w:r>
+                    <w:rPr>
+                      <w:rFonts w:ascii="Consolas" w:hAnsi="Consolas"/>
+                      <w:b/>
+                      <w:lang w:val="en-US"/>
+                    </w:rPr>
+                    <w:t>if</w:t>
+                  </w:r>
+                  <w:r>
+                    <w:rPr>
+                      <w:rFonts w:ascii="Consolas" w:hAnsi="Consolas"/>
+                      <w:lang w:val="en-US"/>
+                    </w:rPr>
+                    <w:t xml:space="preserve"> </w:t>
+                  </w:r>
+                  <w:r>
+                    <w:rPr>
+                      <w:rFonts w:ascii="Consolas" w:hAnsi="Consolas"/>
+                      <w:lang w:val="en-US"/>
+                    </w:rPr>
+                    <w:t>w</w:t>
+                  </w:r>
+                  <w:r>
+                    <w:rPr>
+                      <w:rFonts w:ascii="Consolas" w:hAnsi="Consolas"/>
+                      <w:lang w:val="en-US"/>
+                    </w:rPr>
+                    <w:t>idelc</w:t>
+                  </w:r>
+                  <w:r>
+                    <w:rPr>
+                      <w:rFonts w:ascii="Consolas" w:hAnsi="Consolas"/>
+                      <w:lang w:val="en-US"/>
+                    </w:rPr>
+                    <w:t>e</w:t>
+                  </w:r>
+                  <w:r>
+                    <w:rPr>
+                      <w:rFonts w:ascii="Consolas" w:hAnsi="Consolas"/>
+                      <w:lang w:val="en-US"/>
+                    </w:rPr>
+                    <w:t xml:space="preserve">((i-1)mod5) = 2 </w:t>
+                  </w:r>
+                  <w:r>
+                    <w:rPr>
+                      <w:rFonts w:ascii="Consolas" w:hAnsi="Consolas"/>
+                      <w:b/>
+                      <w:lang w:val="en-US"/>
+                    </w:rPr>
+                    <w:t>then</w:t>
+                  </w:r>
+                </w:p>
+                <w:p>
+                  <w:pPr>
+                    <w:spacing w:after="0"/>
+                    <w:ind w:left="1416" w:firstLine="708"/>
+                    <w:rPr>
+                      <w:rFonts w:ascii="Consolas" w:hAnsi="Consolas"/>
+                      <w:lang w:val="en-US"/>
+                    </w:rPr>
+                  </w:pPr>
+                  <w:r>
+                    <w:rPr>
+                      <w:rFonts w:ascii="Consolas" w:hAnsi="Consolas"/>
+                      <w:lang w:val="en-US"/>
+                    </w:rPr>
+                    <w:t>V</w:t>
+                  </w:r>
+                  <w:r>
+                    <w:rPr>
+                      <w:rFonts w:ascii="Consolas" w:hAnsi="Consolas"/>
+                      <w:lang w:val="en-US"/>
+                    </w:rPr>
+                    <w:t>(</w:t>
+                  </w:r>
+                  <w:r>
+                    <w:rPr>
+                      <w:rFonts w:ascii="Consolas" w:hAnsi="Consolas"/>
+                      <w:lang w:val="en-US"/>
+                    </w:rPr>
+                    <w:t>zezwolenie</w:t>
+                  </w:r>
+                  <w:r>
+                    <w:rPr>
+                      <w:rFonts w:ascii="Consolas" w:hAnsi="Consolas"/>
+                      <w:lang w:val="en-US"/>
+                    </w:rPr>
+                    <w:t>((i-1) mod 5));</w:t>
+                  </w:r>
+                </w:p>
+                <w:p>
+                  <w:pPr>
+                    <w:spacing w:after="0"/>
+                    <w:ind w:left="708" w:firstLine="708"/>
+                    <w:rPr>
+                      <w:rFonts w:ascii="Consolas" w:hAnsi="Consolas"/>
+                      <w:lang w:val="en-US"/>
+                    </w:rPr>
+                  </w:pPr>
+                  <w:r>
+                    <w:rPr>
+                      <w:rFonts w:ascii="Consolas" w:hAnsi="Consolas"/>
+                      <w:b/>
+                      <w:lang w:val="en-US"/>
+                    </w:rPr>
+                    <w:t>end if</w:t>
+                  </w:r>
+                  <w:r>
+                    <w:rPr>
+                      <w:rFonts w:ascii="Consolas" w:hAnsi="Consolas"/>
+                      <w:lang w:val="en-US"/>
+                    </w:rPr>
+                    <w:t>;</w:t>
+                  </w:r>
+                </w:p>
+                <w:p>
+                  <w:pPr>
+                    <w:spacing w:after="0"/>
+                    <w:ind w:firstLine="708"/>
+                    <w:rPr>
+                      <w:rFonts w:ascii="Consolas" w:hAnsi="Consolas"/>
+                      <w:lang w:val="en-US"/>
+                    </w:rPr>
+                  </w:pPr>
+                  <w:r>
+                    <w:rPr>
+                      <w:rFonts w:ascii="Consolas" w:hAnsi="Consolas"/>
+                      <w:b/>
+                      <w:lang w:val="en-US"/>
+                    </w:rPr>
+                    <w:t xml:space="preserve">end </w:t>
+                  </w:r>
+                  <w:r>
+                    <w:rPr>
+                      <w:rFonts w:ascii="Consolas" w:hAnsi="Consolas"/>
+                      <w:lang w:val="en-US"/>
+                    </w:rPr>
+                    <w:t>zwroc</w:t>
+                  </w:r>
+                  <w:r>
+                    <w:rPr>
+                      <w:rFonts w:ascii="Consolas" w:hAnsi="Consolas"/>
+                      <w:lang w:val="en-US"/>
+                    </w:rPr>
+                    <w:t>_widelce;</w:t>
+                  </w:r>
+                </w:p>
+                <w:p>
+                  <w:pPr>
+                    <w:spacing w:after="0"/>
+                    <w:rPr>
+                      <w:rFonts w:ascii="Consolas" w:hAnsi="Consolas"/>
+                      <w:lang w:val="en-US"/>
+                    </w:rPr>
+                  </w:pPr>
+                  <w:r>
+                    <w:rPr>
+                      <w:rFonts w:ascii="Consolas" w:hAnsi="Consolas"/>
+                      <w:b/>
+                      <w:lang w:val="en-US"/>
+                    </w:rPr>
+                    <w:t>end</w:t>
+                  </w:r>
+                  <w:r>
+                    <w:rPr>
+                      <w:rFonts w:ascii="Consolas" w:hAnsi="Consolas"/>
+                      <w:lang w:val="en-US"/>
+                    </w:rPr>
+                    <w:t xml:space="preserve"> Monitor_</w:t>
+                  </w:r>
+                  <w:r>
+                    <w:rPr>
+                      <w:rFonts w:ascii="Consolas" w:hAnsi="Consolas"/>
+                      <w:lang w:val="en-US"/>
+                    </w:rPr>
+                    <w:t>W</w:t>
+                  </w:r>
+                  <w:r>
+                    <w:rPr>
+                      <w:rFonts w:ascii="Consolas" w:hAnsi="Consolas"/>
+                      <w:lang w:val="en-US"/>
+                    </w:rPr>
+                    <w:t>idel</w:t>
+                  </w:r>
+                  <w:r>
+                    <w:rPr>
+                      <w:rFonts w:ascii="Consolas" w:hAnsi="Consolas"/>
+                      <w:lang w:val="en-US"/>
+                    </w:rPr>
+                    <w:t>co</w:t>
+                  </w:r>
+                  <w:r>
+                    <w:rPr>
+                      <w:rFonts w:ascii="Consolas" w:hAnsi="Consolas"/>
+                      <w:lang w:val="en-US"/>
+                    </w:rPr>
+                    <w:t>w;</w:t>
+                  </w:r>
+                </w:p>
+                <w:p>
+                  <w:pPr>
+                    <w:spacing w:after="0"/>
+                    <w:rPr>
+                      <w:rFonts w:ascii="Consolas" w:hAnsi="Consolas"/>
+                      <w:lang w:val="en-US"/>
+                    </w:rPr>
+                  </w:pPr>
+                </w:p>
+                <w:p>
+                  <w:pPr>
+                    <w:spacing w:after="0"/>
+                    <w:rPr>
+                      <w:rFonts w:ascii="Consolas" w:hAnsi="Consolas"/>
+                      <w:lang w:val="en-US"/>
+                    </w:rPr>
+                  </w:pPr>
+                  <w:r>
+                    <w:rPr>
+                      <w:rFonts w:ascii="Consolas" w:hAnsi="Consolas"/>
+                      <w:b/>
+                      <w:lang w:val="en-US"/>
+                    </w:rPr>
+                    <w:t>task</w:t>
+                  </w:r>
+                  <w:r>
+                    <w:rPr>
+                      <w:rFonts w:ascii="Consolas" w:hAnsi="Consolas"/>
+                      <w:lang w:val="en-US"/>
+                    </w:rPr>
+                    <w:t xml:space="preserve"> </w:t>
+                  </w:r>
+                  <w:r>
+                    <w:rPr>
+                      <w:rFonts w:ascii="Consolas" w:hAnsi="Consolas"/>
+                      <w:lang w:val="en-US"/>
+                    </w:rPr>
+                    <w:t>Filozof</w:t>
+                  </w:r>
+                  <w:r>
+                    <w:rPr>
+                      <w:rFonts w:ascii="Consolas" w:hAnsi="Consolas"/>
+                      <w:vertAlign w:val="subscript"/>
+                      <w:lang w:val="en-US"/>
+                    </w:rPr>
+                    <w:t>i</w:t>
+                  </w:r>
+                  <m:oMath>
+                    <m:r>
+                      <m:rPr>
+                        <m:nor/>
+                      </m:rPr>
+                      <w:rPr>
+                        <w:rFonts w:ascii="Cambria Math" w:hAnsi="Cambria Math"/>
+                        <w:vertAlign w:val="subscript"/>
+                        <w:lang w:val="en-US"/>
+                      </w:rPr>
+                      <m:t>∈</m:t>
+                    </m:r>
+                  </m:oMath>
+                  <w:r>
+                    <w:rPr>
+                      <w:rFonts w:ascii="Consolas" w:hAnsi="Consolas"/>
+                      <w:vertAlign w:val="subscript"/>
+                      <w:lang w:val="en-US"/>
+                    </w:rPr>
+                    <w:t>(0,1,2,3,4)</w:t>
+                  </w:r>
+                </w:p>
+                <w:p>
+                  <w:pPr>
+                    <w:spacing w:after="0"/>
+                    <w:rPr>
+                      <w:rFonts w:ascii="Consolas" w:hAnsi="Consolas"/>
+                      <w:lang w:val="en-US"/>
+                    </w:rPr>
+                  </w:pPr>
+                  <w:r>
+                    <w:rPr>
+                      <w:rFonts w:ascii="Consolas" w:hAnsi="Consolas"/>
+                      <w:b/>
+                      <w:lang w:val="en-US"/>
+                    </w:rPr>
+                    <w:t xml:space="preserve">task body </w:t>
+                  </w:r>
+                  <w:r>
+                    <w:rPr>
+                      <w:rFonts w:ascii="Consolas" w:hAnsi="Consolas"/>
+                      <w:lang w:val="en-US"/>
+                    </w:rPr>
+                    <w:t>Filozof</w:t>
+                  </w:r>
+                  <w:r>
+                    <w:rPr>
+                      <w:rFonts w:ascii="Consolas" w:hAnsi="Consolas"/>
+                      <w:vertAlign w:val="subscript"/>
+                      <w:lang w:val="en-US"/>
+                    </w:rPr>
+                    <w:t>i</w:t>
+                  </w:r>
+                  <w:r>
+                    <w:rPr>
+                      <w:rFonts w:ascii="Consolas" w:hAnsi="Consolas"/>
+                      <w:lang w:val="en-US"/>
+                    </w:rPr>
+                    <w:t xml:space="preserve"> </w:t>
+                  </w:r>
+                  <w:r>
+                    <w:rPr>
+                      <w:rFonts w:ascii="Consolas" w:hAnsi="Consolas"/>
+                      <w:b/>
+                      <w:lang w:val="en-US"/>
+                    </w:rPr>
+                    <w:t>is</w:t>
+                  </w:r>
+                </w:p>
+                <w:p>
+                  <w:pPr>
+                    <w:spacing w:after="0"/>
+                    <w:rPr>
+                      <w:rFonts w:ascii="Consolas" w:hAnsi="Consolas"/>
+                      <w:b/>
+                      <w:lang w:val="en-US"/>
+                    </w:rPr>
+                  </w:pPr>
+                  <w:r>
+                    <w:rPr>
+                      <w:rFonts w:ascii="Consolas" w:hAnsi="Consolas"/>
+                      <w:b/>
+                      <w:lang w:val="en-US"/>
+                    </w:rPr>
+                    <w:t>begin</w:t>
+                  </w:r>
+                </w:p>
+                <w:p>
+                  <w:pPr>
+                    <w:spacing w:after="0"/>
+                    <w:ind w:firstLine="708"/>
+                    <w:rPr>
+                      <w:rFonts w:ascii="Consolas" w:hAnsi="Consolas"/>
+                      <w:b/>
+                      <w:lang w:val="en-US"/>
+                    </w:rPr>
+                  </w:pPr>
+                  <w:r>
+                    <w:rPr>
+                      <w:rFonts w:ascii="Consolas" w:hAnsi="Consolas"/>
+                      <w:b/>
+                      <w:lang w:val="en-US"/>
+                    </w:rPr>
+                    <w:t>loop</w:t>
+                  </w:r>
+                </w:p>
+                <w:p>
+                  <w:pPr>
+                    <w:spacing w:after="0"/>
+                    <w:rPr>
+                      <w:rFonts w:ascii="Consolas" w:hAnsi="Consolas"/>
+                      <w:lang w:val="en-US"/>
+                    </w:rPr>
+                  </w:pPr>
+                  <w:r>
+                    <w:rPr>
+                      <w:rFonts w:ascii="Consolas" w:hAnsi="Consolas"/>
+                      <w:lang w:val="en-US"/>
+                    </w:rPr>
+                    <w:tab/>
+                  </w:r>
+                  <w:r>
+                    <w:rPr>
+                      <w:rFonts w:ascii="Consolas" w:hAnsi="Consolas"/>
+                      <w:lang w:val="en-US"/>
+                    </w:rPr>
+                    <w:tab/>
+                  </w:r>
+                  <w:r>
+                    <w:rPr>
+                      <w:rFonts w:ascii="Consolas" w:hAnsi="Consolas"/>
+                      <w:lang w:val="en-US"/>
+                    </w:rPr>
+                    <w:t>Myśl;</w:t>
+                  </w:r>
+                </w:p>
+                <w:p>
+                  <w:pPr>
+                    <w:spacing w:after="0"/>
+                    <w:rPr>
+                      <w:rFonts w:ascii="Consolas" w:hAnsi="Consolas"/>
+                    </w:rPr>
+                  </w:pPr>
+                  <w:r>
+                    <w:rPr>
+                      <w:rFonts w:ascii="Consolas" w:hAnsi="Consolas"/>
+                      <w:lang w:val="en-US"/>
+                    </w:rPr>
+                    <w:tab/>
+                  </w:r>
+                  <w:r>
+                    <w:rPr>
+                      <w:rFonts w:ascii="Consolas" w:hAnsi="Consolas"/>
+                      <w:lang w:val="en-US"/>
+                    </w:rPr>
+                    <w:tab/>
+                  </w:r>
+                  <w:r>
+                    <w:rPr>
+                      <w:rFonts w:ascii="Consolas" w:hAnsi="Consolas"/>
+                    </w:rPr>
+                    <w:t>pobierz_widelce(i);</w:t>
+                  </w:r>
+                </w:p>
+                <w:p>
+                  <w:pPr>
+                    <w:spacing w:after="0"/>
+                    <w:ind w:left="708" w:firstLine="708"/>
+                    <w:rPr>
+                      <w:rFonts w:ascii="Consolas" w:hAnsi="Consolas"/>
+                    </w:rPr>
+                  </w:pPr>
+                  <w:r>
+                    <w:rPr>
+                      <w:rFonts w:ascii="Consolas" w:hAnsi="Consolas"/>
+                    </w:rPr>
+                    <w:t>Jedz;</w:t>
+                  </w:r>
+                </w:p>
+                <w:p>
+                  <w:pPr>
+                    <w:spacing w:after="0"/>
+                    <w:ind w:left="708" w:firstLine="708"/>
+                    <w:rPr>
+                      <w:rFonts w:ascii="Consolas" w:hAnsi="Consolas"/>
+                      <w:i/>
+                      <w:color w:val="2F6130" w:themeColor="accent4" w:themeShade="80"/>
+                      <w:lang w:val="en-US"/>
+                    </w:rPr>
+                  </w:pPr>
+                  <w:r>
+                    <w:rPr>
+                      <w:rFonts w:ascii="Consolas" w:hAnsi="Consolas"/>
+                      <w:lang w:val="en-US"/>
+                    </w:rPr>
+                    <w:t>zwroc_widelce(i);</w:t>
+                  </w:r>
+                </w:p>
+                <w:p>
+                  <w:pPr>
+                    <w:spacing w:after="0"/>
+                    <w:ind w:firstLine="708"/>
+                    <w:rPr>
+                      <w:rFonts w:ascii="Consolas" w:hAnsi="Consolas"/>
+                      <w:lang w:val="en-US"/>
+                    </w:rPr>
+                  </w:pPr>
+                  <w:r>
+                    <w:rPr>
+                      <w:rFonts w:ascii="Consolas" w:hAnsi="Consolas"/>
+                      <w:b/>
+                      <w:lang w:val="en-US"/>
+                    </w:rPr>
+                    <w:t>end loop</w:t>
+                  </w:r>
+                  <w:r>
+                    <w:rPr>
+                      <w:rFonts w:ascii="Consolas" w:hAnsi="Consolas"/>
+                      <w:lang w:val="en-US"/>
+                    </w:rPr>
+                    <w:t>;</w:t>
+                  </w:r>
+                </w:p>
+                <w:p>
+                  <w:pPr>
+                    <w:rPr>
+                      <w:rFonts w:ascii="Consolas" w:hAnsi="Consolas"/>
+                      <w:lang w:val="en-US"/>
+                    </w:rPr>
+                  </w:pPr>
+                  <w:r>
+                    <w:rPr>
+                      <w:rFonts w:ascii="Consolas" w:hAnsi="Consolas"/>
+                      <w:b/>
+                      <w:lang w:val="en-US"/>
+                    </w:rPr>
+                    <w:t xml:space="preserve">end </w:t>
+                  </w:r>
+                  <w:r>
+                    <w:rPr>
+                      <w:rFonts w:ascii="Consolas" w:hAnsi="Consolas"/>
+                      <w:lang w:val="en-US"/>
+                    </w:rPr>
+                    <w:t>Filozof</w:t>
+                  </w:r>
+                  <w:r>
+                    <w:rPr>
+                      <w:rFonts w:ascii="Consolas" w:hAnsi="Consolas"/>
+                      <w:vertAlign w:val="subscript"/>
+                      <w:lang w:val="en-US"/>
+                    </w:rPr>
+                    <w:t>i</w:t>
+                  </w:r>
+                  <w:r>
+                    <w:rPr>
+                      <w:rFonts w:ascii="Consolas" w:hAnsi="Consolas"/>
+                      <w:lang w:val="en-US"/>
+                    </w:rPr>
+                    <w:t>;</w:t>
+                  </w:r>
+                </w:p>
+              </w:txbxContent>
+            </v:textbox>
+            <w10:wrap type="topAndBottom"/>
+          </v:shape>
+        </w:pict>
+      </w:r>
+      <w:r>
+        <w:t xml:space="preserve">- metoda </w:t>
+      </w:r>
+      <w:r>
+        <w:rPr>
+          <w:rFonts w:ascii="Consolas" w:hAnsi="Consolas"/>
+          <w:i/>
+        </w:rPr>
+        <w:t>zw</w:t>
+      </w:r>
+      <w:r>
+        <w:rPr>
+          <w:rFonts w:ascii="Consolas" w:hAnsi="Consolas"/>
+          <w:i/>
+        </w:rPr>
+        <w:t>ró</w:t>
+      </w:r>
+      <w:r>
+        <w:rPr>
+          <w:rFonts w:ascii="Consolas" w:hAnsi="Consolas"/>
+          <w:i/>
+        </w:rPr>
+        <w:t>ć_widelce</w:t>
+      </w:r>
+      <w:r>
+        <w:t xml:space="preserve"> – która zapewnia zwrot widelców od filozofa</w:t>
+      </w:r>
+      <w:r>
+        <w:t xml:space="preserve">, aktualizuje informacje w tablicy </w:t>
+      </w:r>
+      <w:r>
+        <w:rPr>
+          <w:i/>
+        </w:rPr>
+        <w:t>widelce</w:t>
+      </w:r>
+    </w:p>
+    <w:p>
+      <w:pPr>
+        <w:spacing w:after="0"/>
+        <w:jc w:val="both"/>
+      </w:pPr>
+      <w:r>
+        <w:t>Rozwią</w:t>
+      </w:r>
+      <w:r>
+        <w:t>zanie z użyciem monitorów jest uważane za bardziej eleganckie niż użycie semaforów, a to po części przez to, że jest one bliższe obiektowemu podejściu do programowania. Zauważamy że monitor zachowuje się jak swego rodzaju klasa, gdzie dostęp do jego prywatnych pól zapewniony jest tylko i wyłącznie poprzez udostępniane przez niego procedury. W podejściu tym nie występuje ryz</w:t>
+      </w:r>
+      <w:r>
+        <w:t>y</w:t>
+      </w:r>
+      <w:r>
+        <w:t xml:space="preserve">ko </w:t>
+      </w:r>
+      <w:r>
+        <w:rPr>
+          <w:i/>
+        </w:rPr>
+        <w:t>zakleszczenia</w:t>
+      </w:r>
+      <w:r>
+        <w:t xml:space="preserve"> jednakże </w:t>
+      </w:r>
+      <w:r>
+        <w:t>nie chroni ono w pełni przed zjawiskiem</w:t>
+      </w:r>
+      <w:r>
+        <w:t xml:space="preserve"> </w:t>
+      </w:r>
+      <w:r>
+        <w:rPr>
+          <w:i/>
+        </w:rPr>
+        <w:t>zagłodzenia</w:t>
+      </w:r>
+      <w:r>
+        <w:t xml:space="preserve">. </w:t>
       </w:r>
     </w:p>
     <w:sectPr>
@@ -4374,7 +7559,7 @@
                 <w:b/>
                 <w:noProof/>
               </w:rPr>
-              <w:t>5</w:t>
+              <w:t>8</w:t>
             </w:r>
           </w:fldSimple>
         </w:p>
@@ -5491,13 +8676,6 @@
     <w:pitch w:val="variable"/>
     <w:sig w:usb0="A00002EF" w:usb1="420020EB" w:usb2="00000000" w:usb3="00000000" w:csb0="0000009F" w:csb1="00000000"/>
   </w:font>
-  <w:font w:name="Arial">
-    <w:panose1 w:val="020B0604020202020204"/>
-    <w:charset w:val="EE"/>
-    <w:family w:val="swiss"/>
-    <w:pitch w:val="variable"/>
-    <w:sig w:usb0="E0002AFF" w:usb1="C0007843" w:usb2="00000009" w:usb3="00000000" w:csb0="000001FF" w:csb1="00000000"/>
-  </w:font>
   <w:font w:name="Calibri">
     <w:panose1 w:val="020F0502020204030204"/>
     <w:charset w:val="EE"/>
@@ -5530,6 +8708,7 @@
     <w:rsid w:val="00094C83"/>
     <w:rsid w:val="002D4BCA"/>
     <w:rsid w:val="00757A08"/>
+    <w:rsid w:val="00B20072"/>
     <w:rsid w:val="00E40200"/>
   </w:rsids>
   <m:mathPr>
@@ -5754,7 +8933,7 @@
     <w:basedOn w:val="Domylnaczcionkaakapitu"/>
     <w:uiPriority w:val="99"/>
     <w:semiHidden/>
-    <w:rsid w:val="00757A08"/>
+    <w:rsid w:val="00B20072"/>
     <w:rPr>
       <w:color w:val="808080"/>
     </w:rPr>

</xml_diff>